<commit_message>
Video 3 task completed
</commit_message>
<xml_diff>
--- a/Notes.docx
+++ b/Notes.docx
@@ -13,9 +13,6 @@
         <w:t xml:space="preserve"> 1</w:t>
       </w:r>
       <w:r>
-        <w:rPr>
-          <w:lang w:val="ru-RU"/>
-        </w:rPr>
         <w:t xml:space="preserve">. </w:t>
       </w:r>
     </w:p>
@@ -800,15 +797,3838 @@
         </w:rPr>
         <w:t>.</w:t>
       </w:r>
+    </w:p>
+    <w:p>
+      <w:r>
+        <w:t xml:space="preserve">SVN??? </w:t>
+      </w:r>
+    </w:p>
+    <w:p>
+      <w:pPr>
+        <w:rPr>
+          <w:lang w:val="ru-RU"/>
+        </w:rPr>
+      </w:pPr>
+      <w:r>
+        <w:rPr>
+          <w:lang w:val="ru-RU"/>
+        </w:rPr>
+        <w:t>Внедрение зависимостей решает проблемы:</w:t>
+      </w:r>
+    </w:p>
+    <w:p>
+      <w:pPr>
+        <w:pStyle w:val="ListParagraph"/>
+        <w:numPr>
+          <w:ilvl w:val="0"/>
+          <w:numId w:val="9"/>
+        </w:numPr>
+        <w:rPr>
+          <w:lang w:val="ru-RU"/>
+        </w:rPr>
+      </w:pPr>
+      <w:r>
+        <w:rPr>
+          <w:strike/>
+          <w:lang w:val="ru-RU"/>
+        </w:rPr>
+        <w:t>Плохое масштабирование</w:t>
+      </w:r>
+      <w:r>
+        <w:rPr>
+          <w:lang w:val="ru-RU"/>
+        </w:rPr>
+        <w:t xml:space="preserve"> – </w:t>
+      </w:r>
+      <w:r>
+        <w:rPr>
+          <w:lang w:val="ru-RU"/>
+        </w:rPr>
+        <w:t>можно подсунуть логгер с другой реализацией, рассчитанной на масштабирование</w:t>
+      </w:r>
+      <w:r>
+        <w:rPr>
+          <w:lang w:val="ru-RU"/>
+        </w:rPr>
+        <w:t>.</w:t>
+      </w:r>
+    </w:p>
+    <w:p>
+      <w:pPr>
+        <w:pStyle w:val="ListParagraph"/>
+        <w:numPr>
+          <w:ilvl w:val="0"/>
+          <w:numId w:val="9"/>
+        </w:numPr>
+        <w:rPr>
+          <w:lang w:val="ru-RU"/>
+        </w:rPr>
+      </w:pPr>
+      <w:r>
+        <w:rPr>
+          <w:strike/>
+          <w:lang w:val="ru-RU"/>
+        </w:rPr>
+        <w:t>С</w:t>
+      </w:r>
+      <w:r>
+        <w:rPr>
+          <w:strike/>
+          <w:lang w:val="ru-RU"/>
+        </w:rPr>
+        <w:t xml:space="preserve">ложно тестировать </w:t>
+      </w:r>
+      <w:r>
+        <w:rPr>
+          <w:lang w:val="ru-RU"/>
+        </w:rPr>
+        <w:t xml:space="preserve">– </w:t>
+      </w:r>
+      <w:r>
+        <w:rPr>
+          <w:lang w:val="ru-RU"/>
+        </w:rPr>
+        <w:t xml:space="preserve">внедряем тестовую реализацию вместо </w:t>
+      </w:r>
+      <w:proofErr w:type="spellStart"/>
+      <w:r>
+        <w:t>ConsoleEventLogger</w:t>
+      </w:r>
+      <w:proofErr w:type="spellEnd"/>
+      <w:r>
+        <w:rPr>
+          <w:lang w:val="ru-RU"/>
+        </w:rPr>
+        <w:t xml:space="preserve"> и можно протестировать </w:t>
+      </w:r>
+      <w:r>
+        <w:t>App</w:t>
+      </w:r>
+      <w:r>
+        <w:rPr>
+          <w:lang w:val="ru-RU"/>
+        </w:rPr>
+        <w:t>.</w:t>
+      </w:r>
+      <w:proofErr w:type="spellStart"/>
+      <w:r>
+        <w:t>eventLogger</w:t>
+      </w:r>
+      <w:proofErr w:type="spellEnd"/>
+      <w:r>
+        <w:rPr>
+          <w:lang w:val="ru-RU"/>
+        </w:rPr>
+        <w:t xml:space="preserve"> в изоляции</w:t>
+      </w:r>
+    </w:p>
+    <w:p>
+      <w:pPr>
+        <w:rPr>
+          <w:lang w:val="ru-RU"/>
+        </w:rPr>
+      </w:pPr>
+      <w:r>
+        <w:rPr>
+          <w:lang w:val="ru-RU"/>
+        </w:rPr>
+        <w:t>Дорабока приложения</w:t>
+      </w:r>
+    </w:p>
+    <w:p>
+      <w:pPr>
+        <w:rPr>
+          <w:lang w:val="ru-RU"/>
+        </w:rPr>
+      </w:pPr>
+      <w:r>
+        <w:rPr>
+          <w:lang w:val="ru-RU"/>
+        </w:rPr>
+        <w:t>Вариант</w:t>
+      </w:r>
+      <w:r>
+        <w:rPr>
+          <w:lang w:val="ru-RU"/>
+        </w:rPr>
+        <w:t xml:space="preserve"> </w:t>
+      </w:r>
+      <w:r>
+        <w:rPr>
+          <w:lang w:val="ru-RU"/>
+        </w:rPr>
+        <w:t>приложения</w:t>
+      </w:r>
+      <w:r>
+        <w:rPr>
+          <w:lang w:val="ru-RU"/>
+        </w:rPr>
+        <w:t xml:space="preserve"> </w:t>
+      </w:r>
+      <w:r>
+        <w:rPr>
+          <w:lang w:val="ru-RU"/>
+        </w:rPr>
+        <w:t>2</w:t>
+      </w:r>
+      <w:r>
+        <w:rPr>
+          <w:lang w:val="ru-RU"/>
+        </w:rPr>
+        <w:t xml:space="preserve"> – </w:t>
+      </w:r>
+      <w:proofErr w:type="spellStart"/>
+      <w:r>
+        <w:t>ConsoleEventLogger</w:t>
+      </w:r>
+      <w:proofErr w:type="spellEnd"/>
+      <w:r>
+        <w:rPr>
+          <w:lang w:val="ru-RU"/>
+        </w:rPr>
+        <w:t xml:space="preserve"> </w:t>
+      </w:r>
+      <w:r>
+        <w:rPr>
+          <w:lang w:val="ru-RU"/>
+        </w:rPr>
+        <w:t xml:space="preserve">реализует интерфейс </w:t>
+      </w:r>
+      <w:proofErr w:type="spellStart"/>
+      <w:r>
+        <w:t>EventLogger</w:t>
+      </w:r>
+      <w:proofErr w:type="spellEnd"/>
+      <w:r>
+        <w:rPr>
+          <w:lang w:val="ru-RU"/>
+        </w:rPr>
+        <w:t xml:space="preserve">, </w:t>
+      </w:r>
+      <w:r>
+        <w:t>App</w:t>
+      </w:r>
+      <w:r>
+        <w:rPr>
+          <w:lang w:val="ru-RU"/>
+        </w:rPr>
+        <w:t xml:space="preserve"> не создает </w:t>
+      </w:r>
+      <w:r>
+        <w:t>Client</w:t>
+      </w:r>
+      <w:r>
+        <w:rPr>
+          <w:lang w:val="ru-RU"/>
+        </w:rPr>
+        <w:t xml:space="preserve"> </w:t>
+      </w:r>
+      <w:r>
+        <w:rPr>
+          <w:lang w:val="ru-RU"/>
+        </w:rPr>
+        <w:t>и</w:t>
+      </w:r>
+      <w:r>
+        <w:rPr>
+          <w:lang w:val="ru-RU"/>
+        </w:rPr>
+        <w:t xml:space="preserve"> </w:t>
+      </w:r>
+      <w:proofErr w:type="spellStart"/>
+      <w:r>
+        <w:t>ConsoleEventLogger</w:t>
+      </w:r>
+      <w:proofErr w:type="spellEnd"/>
+      <w:r>
+        <w:rPr>
+          <w:lang w:val="ru-RU"/>
+        </w:rPr>
+        <w:t xml:space="preserve">, </w:t>
+      </w:r>
+      <w:r>
+        <w:rPr>
+          <w:lang w:val="ru-RU"/>
+        </w:rPr>
+        <w:t>а принимает их в качестве параметров конструктора.</w:t>
+      </w:r>
+    </w:p>
+    <w:p>
+      <w:pPr>
+        <w:jc w:val="center"/>
+        <w:rPr>
+          <w:lang w:val="ru-RU"/>
+        </w:rPr>
+      </w:pPr>
+      <w:r>
+        <w:rPr>
+          <w:noProof/>
+        </w:rPr>
+        <w:drawing>
+          <wp:inline distT="0" distB="0" distL="0" distR="0" wp14:anchorId="12EC1FEB">
+            <wp:extent cx="3342527" cy="2247900"/>
+            <wp:effectExtent l="0" t="0" r="0" b="0"/>
+            <wp:docPr id="1" name="Picture 1"/>
+            <wp:cNvGraphicFramePr>
+              <a:graphicFrameLocks xmlns:a="http://schemas.openxmlformats.org/drawingml/2006/main" noChangeAspect="1"/>
+            </wp:cNvGraphicFramePr>
+            <a:graphic xmlns:a="http://schemas.openxmlformats.org/drawingml/2006/main">
+              <a:graphicData uri="http://schemas.openxmlformats.org/drawingml/2006/picture">
+                <pic:pic xmlns:pic="http://schemas.openxmlformats.org/drawingml/2006/picture">
+                  <pic:nvPicPr>
+                    <pic:cNvPr id="1" name=""/>
+                    <pic:cNvPicPr/>
+                  </pic:nvPicPr>
+                  <pic:blipFill>
+                    <a:blip r:embed="rId5">
+                      <a:extLst>
+                        <a:ext uri="{28A0092B-C50C-407E-A947-70E740481C1C}">
+                          <a14:useLocalDpi xmlns:a14="http://schemas.microsoft.com/office/drawing/2010/main" val="0"/>
+                        </a:ext>
+                      </a:extLst>
+                    </a:blip>
+                    <a:stretch>
+                      <a:fillRect/>
+                    </a:stretch>
+                  </pic:blipFill>
+                  <pic:spPr>
+                    <a:xfrm>
+                      <a:off x="0" y="0"/>
+                      <a:ext cx="3342527" cy="2247900"/>
+                    </a:xfrm>
+                    <a:prstGeom prst="rect">
+                      <a:avLst/>
+                    </a:prstGeom>
+                  </pic:spPr>
+                </pic:pic>
+              </a:graphicData>
+            </a:graphic>
+          </wp:inline>
+        </w:drawing>
+      </w:r>
+    </w:p>
+    <w:p>
+      <w:pPr>
+        <w:rPr>
+          <w:lang w:val="ru-RU"/>
+        </w:rPr>
+      </w:pPr>
+      <w:r>
+        <w:rPr>
+          <w:lang w:val="ru-RU"/>
+        </w:rPr>
+        <w:lastRenderedPageBreak/>
+        <w:t xml:space="preserve">За создание классов и их связывание отвечает </w:t>
+      </w:r>
+      <w:r>
+        <w:t>spring</w:t>
+      </w:r>
+      <w:r>
+        <w:rPr>
+          <w:lang w:val="ru-RU"/>
+        </w:rPr>
+        <w:t>-</w:t>
+      </w:r>
+      <w:r>
+        <w:rPr>
+          <w:lang w:val="ru-RU"/>
+        </w:rPr>
+        <w:t xml:space="preserve">контейнер.  Мы обращаемся к нему для получения необходимой информации. Экземпляры классов – бины. </w:t>
+      </w:r>
+    </w:p>
+    <w:p>
+      <w:pPr>
+        <w:rPr>
+          <w:lang w:val="ru-RU"/>
+        </w:rPr>
+      </w:pPr>
+      <w:r>
+        <w:rPr>
+          <w:lang w:val="ru-RU"/>
+        </w:rPr>
+        <w:t>Если нужен бин, то возможны 2 варианта:</w:t>
+      </w:r>
+    </w:p>
+    <w:p>
+      <w:pPr>
+        <w:pStyle w:val="ListParagraph"/>
+        <w:numPr>
+          <w:ilvl w:val="0"/>
+          <w:numId w:val="10"/>
+        </w:numPr>
+        <w:rPr>
+          <w:lang w:val="ru-RU"/>
+        </w:rPr>
+      </w:pPr>
+      <w:r>
+        <w:rPr>
+          <w:lang w:val="ru-RU"/>
+        </w:rPr>
+        <w:t>Обращение к контейнеру для получения</w:t>
+      </w:r>
+    </w:p>
+    <w:p>
+      <w:pPr>
+        <w:pStyle w:val="ListParagraph"/>
+        <w:numPr>
+          <w:ilvl w:val="0"/>
+          <w:numId w:val="10"/>
+        </w:numPr>
+        <w:rPr>
+          <w:lang w:val="ru-RU"/>
+        </w:rPr>
+      </w:pPr>
+      <w:r>
+        <w:rPr>
+          <w:lang w:val="ru-RU"/>
+        </w:rPr>
+        <w:t>Навигация по графу объектов (получаем 1й бин, через него следующий и т.д.)</w:t>
+      </w:r>
+    </w:p>
+    <w:p>
+      <w:pPr>
+        <w:rPr>
+          <w:lang w:val="ru-RU"/>
+        </w:rPr>
+      </w:pPr>
+      <w:r>
+        <w:rPr>
+          <w:lang w:val="ru-RU"/>
+        </w:rPr>
+        <w:t xml:space="preserve">Как узнать какие бины создавать? </w:t>
+      </w:r>
+      <w:r>
+        <w:t>XML</w:t>
+      </w:r>
+      <w:r>
+        <w:rPr>
+          <w:lang w:val="ru-RU"/>
+        </w:rPr>
+        <w:t>-</w:t>
+      </w:r>
+      <w:r>
+        <w:rPr>
+          <w:lang w:val="ru-RU"/>
+        </w:rPr>
+        <w:t xml:space="preserve">файл (или аннотации, или </w:t>
+      </w:r>
+      <w:r>
+        <w:t>java</w:t>
+      </w:r>
+      <w:r>
+        <w:rPr>
+          <w:lang w:val="ru-RU"/>
+        </w:rPr>
+        <w:t xml:space="preserve">, или </w:t>
+      </w:r>
+      <w:r>
+        <w:t>groovy</w:t>
+      </w:r>
+      <w:r>
+        <w:rPr>
+          <w:lang w:val="ru-RU"/>
+        </w:rPr>
+        <w:t xml:space="preserve">). </w:t>
+      </w:r>
+    </w:p>
+    <w:p>
+      <w:pPr>
+        <w:jc w:val="center"/>
+        <w:rPr>
+          <w:lang w:val="ru-RU"/>
+        </w:rPr>
+      </w:pPr>
+      <w:r>
+        <w:rPr>
+          <w:noProof/>
+        </w:rPr>
+        <w:drawing>
+          <wp:inline distT="0" distB="0" distL="0" distR="0" wp14:anchorId="1349A3F6" wp14:editId="441076CF">
+            <wp:extent cx="1587500" cy="1450977"/>
+            <wp:effectExtent l="0" t="0" r="0" b="0"/>
+            <wp:docPr id="2" name="Picture 2"/>
+            <wp:cNvGraphicFramePr>
+              <a:graphicFrameLocks xmlns:a="http://schemas.openxmlformats.org/drawingml/2006/main" noChangeAspect="1"/>
+            </wp:cNvGraphicFramePr>
+            <a:graphic xmlns:a="http://schemas.openxmlformats.org/drawingml/2006/main">
+              <a:graphicData uri="http://schemas.openxmlformats.org/drawingml/2006/picture">
+                <pic:pic xmlns:pic="http://schemas.openxmlformats.org/drawingml/2006/picture">
+                  <pic:nvPicPr>
+                    <pic:cNvPr id="1" name=""/>
+                    <pic:cNvPicPr/>
+                  </pic:nvPicPr>
+                  <pic:blipFill>
+                    <a:blip r:embed="rId6"/>
+                    <a:stretch>
+                      <a:fillRect/>
+                    </a:stretch>
+                  </pic:blipFill>
+                  <pic:spPr>
+                    <a:xfrm>
+                      <a:off x="0" y="0"/>
+                      <a:ext cx="1607912" cy="1469634"/>
+                    </a:xfrm>
+                    <a:prstGeom prst="rect">
+                      <a:avLst/>
+                    </a:prstGeom>
+                  </pic:spPr>
+                </pic:pic>
+              </a:graphicData>
+            </a:graphic>
+          </wp:inline>
+        </w:drawing>
+      </w:r>
+    </w:p>
+    <w:p>
+      <w:proofErr w:type="spellStart"/>
+      <w:r>
+        <w:t>src</w:t>
+      </w:r>
+      <w:proofErr w:type="spellEnd"/>
+      <w:r>
+        <w:t>/main/resources/Beans.xml</w:t>
+      </w:r>
+    </w:p>
+    <w:p>
+      <w:pPr>
+        <w:pStyle w:val="HTMLPreformatted"/>
+        <w:shd w:val="clear" w:color="auto" w:fill="FFFFFF"/>
+        <w:rPr>
+          <w:color w:val="000000"/>
+          <w:sz w:val="22"/>
+          <w:szCs w:val="22"/>
+          <w:shd w:val="clear" w:color="auto" w:fill="EFEFEF"/>
+        </w:rPr>
+      </w:pPr>
+      <w:r>
+        <w:rPr>
+          <w:i/>
+          <w:iCs/>
+          <w:color w:val="000000"/>
+          <w:sz w:val="22"/>
+          <w:szCs w:val="22"/>
+        </w:rPr>
+        <w:t>&lt;?</w:t>
+      </w:r>
+      <w:r>
+        <w:rPr>
+          <w:b/>
+          <w:bCs/>
+          <w:color w:val="0000FF"/>
+          <w:sz w:val="22"/>
+          <w:szCs w:val="22"/>
+          <w:shd w:val="clear" w:color="auto" w:fill="EFEFEF"/>
+        </w:rPr>
+        <w:t>xml version=</w:t>
+      </w:r>
+      <w:r>
+        <w:rPr>
+          <w:b/>
+          <w:bCs/>
+          <w:color w:val="008000"/>
+          <w:sz w:val="22"/>
+          <w:szCs w:val="22"/>
+          <w:shd w:val="clear" w:color="auto" w:fill="EFEFEF"/>
+        </w:rPr>
+        <w:t xml:space="preserve">"1.0" </w:t>
+      </w:r>
+      <w:r>
+        <w:rPr>
+          <w:b/>
+          <w:bCs/>
+          <w:color w:val="0000FF"/>
+          <w:sz w:val="22"/>
+          <w:szCs w:val="22"/>
+          <w:shd w:val="clear" w:color="auto" w:fill="EFEFEF"/>
+        </w:rPr>
+        <w:t>encoding=</w:t>
+      </w:r>
+      <w:r>
+        <w:rPr>
+          <w:b/>
+          <w:bCs/>
+          <w:color w:val="008000"/>
+          <w:sz w:val="22"/>
+          <w:szCs w:val="22"/>
+          <w:shd w:val="clear" w:color="auto" w:fill="EFEFEF"/>
+        </w:rPr>
+        <w:t>"UTF-8"</w:t>
+      </w:r>
+      <w:r>
+        <w:rPr>
+          <w:i/>
+          <w:iCs/>
+          <w:color w:val="000000"/>
+          <w:sz w:val="22"/>
+          <w:szCs w:val="22"/>
+        </w:rPr>
+        <w:t>?&gt;</w:t>
+      </w:r>
+      <w:r>
+        <w:rPr>
+          <w:i/>
+          <w:iCs/>
+          <w:color w:val="000000"/>
+          <w:sz w:val="22"/>
+          <w:szCs w:val="22"/>
+        </w:rPr>
+        <w:br/>
+      </w:r>
+      <w:r>
+        <w:rPr>
+          <w:color w:val="000000"/>
+          <w:sz w:val="22"/>
+          <w:szCs w:val="22"/>
+          <w:shd w:val="clear" w:color="auto" w:fill="EFEFEF"/>
+        </w:rPr>
+        <w:t>&lt;</w:t>
+      </w:r>
+      <w:r>
+        <w:rPr>
+          <w:b/>
+          <w:bCs/>
+          <w:color w:val="000080"/>
+          <w:sz w:val="22"/>
+          <w:szCs w:val="22"/>
+          <w:shd w:val="clear" w:color="auto" w:fill="EFEFEF"/>
+        </w:rPr>
+        <w:t xml:space="preserve">beans </w:t>
+      </w:r>
+      <w:proofErr w:type="spellStart"/>
+      <w:r>
+        <w:rPr>
+          <w:b/>
+          <w:bCs/>
+          <w:color w:val="0000FF"/>
+          <w:sz w:val="22"/>
+          <w:szCs w:val="22"/>
+          <w:shd w:val="clear" w:color="auto" w:fill="EFEFEF"/>
+        </w:rPr>
+        <w:t>xmlns</w:t>
+      </w:r>
+      <w:proofErr w:type="spellEnd"/>
+      <w:r>
+        <w:rPr>
+          <w:b/>
+          <w:bCs/>
+          <w:color w:val="0000FF"/>
+          <w:sz w:val="22"/>
+          <w:szCs w:val="22"/>
+          <w:shd w:val="clear" w:color="auto" w:fill="EFEFEF"/>
+        </w:rPr>
+        <w:t>=</w:t>
+      </w:r>
+      <w:r>
+        <w:rPr>
+          <w:b/>
+          <w:bCs/>
+          <w:color w:val="008000"/>
+          <w:sz w:val="22"/>
+          <w:szCs w:val="22"/>
+          <w:shd w:val="clear" w:color="auto" w:fill="EFEFEF"/>
+        </w:rPr>
+        <w:t>"http://www.springframework.org/schema/beans"</w:t>
+      </w:r>
+      <w:r>
+        <w:rPr>
+          <w:b/>
+          <w:bCs/>
+          <w:color w:val="008000"/>
+          <w:sz w:val="22"/>
+          <w:szCs w:val="22"/>
+          <w:shd w:val="clear" w:color="auto" w:fill="EFEFEF"/>
+        </w:rPr>
+        <w:br/>
+        <w:t xml:space="preserve">       </w:t>
+      </w:r>
+      <w:proofErr w:type="spellStart"/>
+      <w:r>
+        <w:rPr>
+          <w:b/>
+          <w:bCs/>
+          <w:color w:val="0000FF"/>
+          <w:sz w:val="22"/>
+          <w:szCs w:val="22"/>
+          <w:shd w:val="clear" w:color="auto" w:fill="EFEFEF"/>
+        </w:rPr>
+        <w:t>xmlns:</w:t>
+      </w:r>
+      <w:r>
+        <w:rPr>
+          <w:b/>
+          <w:bCs/>
+          <w:color w:val="660E7A"/>
+          <w:sz w:val="22"/>
+          <w:szCs w:val="22"/>
+          <w:shd w:val="clear" w:color="auto" w:fill="EFEFEF"/>
+        </w:rPr>
+        <w:t>xsi</w:t>
+      </w:r>
+      <w:proofErr w:type="spellEnd"/>
+      <w:r>
+        <w:rPr>
+          <w:b/>
+          <w:bCs/>
+          <w:color w:val="0000FF"/>
+          <w:sz w:val="22"/>
+          <w:szCs w:val="22"/>
+          <w:shd w:val="clear" w:color="auto" w:fill="EFEFEF"/>
+        </w:rPr>
+        <w:t>=</w:t>
+      </w:r>
+      <w:r>
+        <w:rPr>
+          <w:b/>
+          <w:bCs/>
+          <w:color w:val="008000"/>
+          <w:sz w:val="22"/>
+          <w:szCs w:val="22"/>
+          <w:shd w:val="clear" w:color="auto" w:fill="EFEFEF"/>
+        </w:rPr>
+        <w:t>"http://www.w3.org/2001/XMLSchema-instance"</w:t>
+      </w:r>
+      <w:r>
+        <w:rPr>
+          <w:b/>
+          <w:bCs/>
+          <w:color w:val="008000"/>
+          <w:sz w:val="22"/>
+          <w:szCs w:val="22"/>
+          <w:shd w:val="clear" w:color="auto" w:fill="EFEFEF"/>
+        </w:rPr>
+        <w:br/>
+        <w:t xml:space="preserve">       </w:t>
+      </w:r>
+      <w:proofErr w:type="spellStart"/>
+      <w:r>
+        <w:rPr>
+          <w:b/>
+          <w:bCs/>
+          <w:color w:val="660E7A"/>
+          <w:sz w:val="22"/>
+          <w:szCs w:val="22"/>
+          <w:shd w:val="clear" w:color="auto" w:fill="EFEFEF"/>
+        </w:rPr>
+        <w:t>xsi</w:t>
+      </w:r>
+      <w:r>
+        <w:rPr>
+          <w:b/>
+          <w:bCs/>
+          <w:color w:val="0000FF"/>
+          <w:sz w:val="22"/>
+          <w:szCs w:val="22"/>
+          <w:shd w:val="clear" w:color="auto" w:fill="EFEFEF"/>
+        </w:rPr>
+        <w:t>:schemaLocation</w:t>
+      </w:r>
+      <w:proofErr w:type="spellEnd"/>
+      <w:r>
+        <w:rPr>
+          <w:b/>
+          <w:bCs/>
+          <w:color w:val="0000FF"/>
+          <w:sz w:val="22"/>
+          <w:szCs w:val="22"/>
+          <w:shd w:val="clear" w:color="auto" w:fill="EFEFEF"/>
+        </w:rPr>
+        <w:t>=</w:t>
+      </w:r>
+      <w:r>
+        <w:rPr>
+          <w:b/>
+          <w:bCs/>
+          <w:color w:val="008000"/>
+          <w:sz w:val="22"/>
+          <w:szCs w:val="22"/>
+          <w:shd w:val="clear" w:color="auto" w:fill="EFEFEF"/>
+        </w:rPr>
+        <w:t>"</w:t>
+      </w:r>
+      <w:r>
+        <w:rPr>
+          <w:b/>
+          <w:bCs/>
+          <w:color w:val="008000"/>
+          <w:sz w:val="22"/>
+          <w:szCs w:val="22"/>
+          <w:shd w:val="clear" w:color="auto" w:fill="EFEFEF"/>
+        </w:rPr>
+        <w:br/>
+        <w:t xml:space="preserve">      http://www.springframework.org/schema/beans</w:t>
+      </w:r>
+      <w:r>
+        <w:rPr>
+          <w:b/>
+          <w:bCs/>
+          <w:color w:val="008000"/>
+          <w:sz w:val="22"/>
+          <w:szCs w:val="22"/>
+          <w:shd w:val="clear" w:color="auto" w:fill="EFEFEF"/>
+        </w:rPr>
+        <w:br/>
+        <w:t xml:space="preserve">      http://www.springframework.org/schema/beans/spring-beans-3.2.xsd"</w:t>
+      </w:r>
+      <w:r>
+        <w:rPr>
+          <w:color w:val="000000"/>
+          <w:sz w:val="22"/>
+          <w:szCs w:val="22"/>
+          <w:shd w:val="clear" w:color="auto" w:fill="EFEFEF"/>
+        </w:rPr>
+        <w:t>&gt;</w:t>
+      </w:r>
+      <w:r>
+        <w:rPr>
+          <w:color w:val="000000"/>
+          <w:sz w:val="22"/>
+          <w:szCs w:val="22"/>
+        </w:rPr>
+        <w:br/>
+      </w:r>
+      <w:r>
+        <w:rPr>
+          <w:color w:val="000000"/>
+          <w:sz w:val="22"/>
+          <w:szCs w:val="22"/>
+        </w:rPr>
+        <w:br/>
+        <w:t xml:space="preserve">    </w:t>
+      </w:r>
+      <w:r>
+        <w:rPr>
+          <w:color w:val="000000"/>
+          <w:sz w:val="22"/>
+          <w:szCs w:val="22"/>
+          <w:shd w:val="clear" w:color="auto" w:fill="EFEFEF"/>
+        </w:rPr>
+        <w:t>&lt;</w:t>
+      </w:r>
+      <w:r>
+        <w:rPr>
+          <w:b/>
+          <w:bCs/>
+          <w:color w:val="000080"/>
+          <w:sz w:val="22"/>
+          <w:szCs w:val="22"/>
+          <w:shd w:val="clear" w:color="auto" w:fill="EFEFEF"/>
+        </w:rPr>
+        <w:t xml:space="preserve">bean </w:t>
+      </w:r>
+      <w:r>
+        <w:rPr>
+          <w:b/>
+          <w:bCs/>
+          <w:color w:val="0000FF"/>
+          <w:sz w:val="22"/>
+          <w:szCs w:val="22"/>
+          <w:shd w:val="clear" w:color="auto" w:fill="EFEFEF"/>
+        </w:rPr>
+        <w:t>id=</w:t>
+      </w:r>
+      <w:r>
+        <w:rPr>
+          <w:b/>
+          <w:bCs/>
+          <w:color w:val="008000"/>
+          <w:sz w:val="22"/>
+          <w:szCs w:val="22"/>
+          <w:shd w:val="clear" w:color="auto" w:fill="EFEFEF"/>
+        </w:rPr>
+        <w:t xml:space="preserve">"client" </w:t>
+      </w:r>
+      <w:r>
+        <w:rPr>
+          <w:b/>
+          <w:bCs/>
+          <w:color w:val="0000FF"/>
+          <w:sz w:val="22"/>
+          <w:szCs w:val="22"/>
+          <w:shd w:val="clear" w:color="auto" w:fill="EFEFEF"/>
+        </w:rPr>
+        <w:t>class=</w:t>
+      </w:r>
+      <w:r>
+        <w:rPr>
+          <w:b/>
+          <w:bCs/>
+          <w:color w:val="008000"/>
+          <w:sz w:val="22"/>
+          <w:szCs w:val="22"/>
+          <w:shd w:val="clear" w:color="auto" w:fill="EFEFEF"/>
+        </w:rPr>
+        <w:t>"</w:t>
+      </w:r>
+      <w:proofErr w:type="spellStart"/>
+      <w:r>
+        <w:rPr>
+          <w:b/>
+          <w:bCs/>
+          <w:color w:val="008000"/>
+          <w:sz w:val="22"/>
+          <w:szCs w:val="22"/>
+          <w:shd w:val="clear" w:color="auto" w:fill="EFEFEF"/>
+        </w:rPr>
+        <w:t>com.epam.spring.core.beans.Client</w:t>
+      </w:r>
+      <w:proofErr w:type="spellEnd"/>
+      <w:r>
+        <w:rPr>
+          <w:b/>
+          <w:bCs/>
+          <w:color w:val="008000"/>
+          <w:sz w:val="22"/>
+          <w:szCs w:val="22"/>
+          <w:shd w:val="clear" w:color="auto" w:fill="EFEFEF"/>
+        </w:rPr>
+        <w:t>"</w:t>
+      </w:r>
+      <w:r>
+        <w:rPr>
+          <w:color w:val="000000"/>
+          <w:sz w:val="22"/>
+          <w:szCs w:val="22"/>
+          <w:shd w:val="clear" w:color="auto" w:fill="EFEFEF"/>
+        </w:rPr>
+        <w:t>/&gt;</w:t>
+      </w:r>
+      <w:r>
+        <w:rPr>
+          <w:color w:val="000000"/>
+          <w:sz w:val="22"/>
+          <w:szCs w:val="22"/>
+        </w:rPr>
+        <w:br/>
+      </w:r>
+      <w:r>
+        <w:rPr>
+          <w:color w:val="000000"/>
+          <w:sz w:val="22"/>
+          <w:szCs w:val="22"/>
+        </w:rPr>
+        <w:br/>
+        <w:t xml:space="preserve">    </w:t>
+      </w:r>
+      <w:r>
+        <w:rPr>
+          <w:color w:val="000000"/>
+          <w:sz w:val="22"/>
+          <w:szCs w:val="22"/>
+          <w:shd w:val="clear" w:color="auto" w:fill="EFEFEF"/>
+        </w:rPr>
+        <w:t>&lt;</w:t>
+      </w:r>
+      <w:r>
+        <w:rPr>
+          <w:b/>
+          <w:bCs/>
+          <w:color w:val="000080"/>
+          <w:sz w:val="22"/>
+          <w:szCs w:val="22"/>
+          <w:shd w:val="clear" w:color="auto" w:fill="EFEFEF"/>
+        </w:rPr>
+        <w:t xml:space="preserve">bean </w:t>
+      </w:r>
+      <w:r>
+        <w:rPr>
+          <w:b/>
+          <w:bCs/>
+          <w:color w:val="0000FF"/>
+          <w:sz w:val="22"/>
+          <w:szCs w:val="22"/>
+          <w:shd w:val="clear" w:color="auto" w:fill="EFEFEF"/>
+        </w:rPr>
+        <w:t>id=</w:t>
+      </w:r>
+      <w:r>
+        <w:rPr>
+          <w:b/>
+          <w:bCs/>
+          <w:color w:val="008000"/>
+          <w:sz w:val="22"/>
+          <w:szCs w:val="22"/>
+          <w:shd w:val="clear" w:color="auto" w:fill="EFEFEF"/>
+        </w:rPr>
+        <w:t>"</w:t>
+      </w:r>
+      <w:proofErr w:type="spellStart"/>
+      <w:r>
+        <w:rPr>
+          <w:b/>
+          <w:bCs/>
+          <w:color w:val="008000"/>
+          <w:sz w:val="22"/>
+          <w:szCs w:val="22"/>
+          <w:shd w:val="clear" w:color="auto" w:fill="EFEFEF"/>
+        </w:rPr>
+        <w:t>eventLogger</w:t>
+      </w:r>
+      <w:proofErr w:type="spellEnd"/>
+      <w:r>
+        <w:rPr>
+          <w:b/>
+          <w:bCs/>
+          <w:color w:val="008000"/>
+          <w:sz w:val="22"/>
+          <w:szCs w:val="22"/>
+          <w:shd w:val="clear" w:color="auto" w:fill="EFEFEF"/>
+        </w:rPr>
+        <w:t xml:space="preserve">" </w:t>
+      </w:r>
+      <w:r>
+        <w:rPr>
+          <w:b/>
+          <w:bCs/>
+          <w:color w:val="0000FF"/>
+          <w:sz w:val="22"/>
+          <w:szCs w:val="22"/>
+          <w:shd w:val="clear" w:color="auto" w:fill="EFEFEF"/>
+        </w:rPr>
+        <w:t>class=</w:t>
+      </w:r>
+      <w:r>
+        <w:rPr>
+          <w:b/>
+          <w:bCs/>
+          <w:color w:val="008000"/>
+          <w:sz w:val="22"/>
+          <w:szCs w:val="22"/>
+          <w:shd w:val="clear" w:color="auto" w:fill="EFEFEF"/>
+        </w:rPr>
+        <w:t>"</w:t>
+      </w:r>
+      <w:proofErr w:type="spellStart"/>
+      <w:r>
+        <w:rPr>
+          <w:b/>
+          <w:bCs/>
+          <w:color w:val="008000"/>
+          <w:sz w:val="22"/>
+          <w:szCs w:val="22"/>
+          <w:shd w:val="clear" w:color="auto" w:fill="EFEFEF"/>
+        </w:rPr>
+        <w:t>com.epam.spring.core.loggers.ConsoleEventLogger</w:t>
+      </w:r>
+      <w:proofErr w:type="spellEnd"/>
+      <w:r>
+        <w:rPr>
+          <w:b/>
+          <w:bCs/>
+          <w:color w:val="008000"/>
+          <w:sz w:val="22"/>
+          <w:szCs w:val="22"/>
+          <w:shd w:val="clear" w:color="auto" w:fill="EFEFEF"/>
+        </w:rPr>
+        <w:t>"</w:t>
+      </w:r>
+      <w:r>
+        <w:rPr>
+          <w:color w:val="000000"/>
+          <w:sz w:val="22"/>
+          <w:szCs w:val="22"/>
+          <w:shd w:val="clear" w:color="auto" w:fill="EFEFEF"/>
+        </w:rPr>
+        <w:t>/&gt;</w:t>
+      </w:r>
+      <w:r>
+        <w:rPr>
+          <w:color w:val="000000"/>
+          <w:sz w:val="22"/>
+          <w:szCs w:val="22"/>
+        </w:rPr>
+        <w:br/>
+      </w:r>
+      <w:r>
+        <w:rPr>
+          <w:color w:val="000000"/>
+          <w:sz w:val="22"/>
+          <w:szCs w:val="22"/>
+        </w:rPr>
+        <w:br/>
+        <w:t xml:space="preserve">    </w:t>
+      </w:r>
+      <w:r>
+        <w:rPr>
+          <w:color w:val="000000"/>
+          <w:sz w:val="22"/>
+          <w:szCs w:val="22"/>
+          <w:shd w:val="clear" w:color="auto" w:fill="EFEFEF"/>
+        </w:rPr>
+        <w:t>&lt;</w:t>
+      </w:r>
+      <w:r>
+        <w:rPr>
+          <w:b/>
+          <w:bCs/>
+          <w:color w:val="000080"/>
+          <w:sz w:val="22"/>
+          <w:szCs w:val="22"/>
+          <w:shd w:val="clear" w:color="auto" w:fill="EFEFEF"/>
+        </w:rPr>
+        <w:t xml:space="preserve">bean </w:t>
+      </w:r>
+      <w:r>
+        <w:rPr>
+          <w:b/>
+          <w:bCs/>
+          <w:color w:val="0000FF"/>
+          <w:sz w:val="22"/>
+          <w:szCs w:val="22"/>
+          <w:shd w:val="clear" w:color="auto" w:fill="EFEFEF"/>
+        </w:rPr>
+        <w:t>id=</w:t>
+      </w:r>
+      <w:r>
+        <w:rPr>
+          <w:b/>
+          <w:bCs/>
+          <w:color w:val="008000"/>
+          <w:sz w:val="22"/>
+          <w:szCs w:val="22"/>
+          <w:shd w:val="clear" w:color="auto" w:fill="EFEFEF"/>
+        </w:rPr>
+        <w:t xml:space="preserve">"app" </w:t>
+      </w:r>
+      <w:r>
+        <w:rPr>
+          <w:b/>
+          <w:bCs/>
+          <w:color w:val="0000FF"/>
+          <w:sz w:val="22"/>
+          <w:szCs w:val="22"/>
+          <w:shd w:val="clear" w:color="auto" w:fill="EFEFEF"/>
+        </w:rPr>
+        <w:t>class=</w:t>
+      </w:r>
+      <w:r>
+        <w:rPr>
+          <w:b/>
+          <w:bCs/>
+          <w:color w:val="008000"/>
+          <w:sz w:val="22"/>
+          <w:szCs w:val="22"/>
+          <w:shd w:val="clear" w:color="auto" w:fill="EFEFEF"/>
+        </w:rPr>
+        <w:t>"</w:t>
+      </w:r>
+      <w:proofErr w:type="spellStart"/>
+      <w:r>
+        <w:rPr>
+          <w:b/>
+          <w:bCs/>
+          <w:color w:val="008000"/>
+          <w:sz w:val="22"/>
+          <w:szCs w:val="22"/>
+          <w:shd w:val="clear" w:color="auto" w:fill="EFEFEF"/>
+        </w:rPr>
+        <w:t>ua.epam.spring.core.com.epam.spring.core.App</w:t>
+      </w:r>
+      <w:proofErr w:type="spellEnd"/>
+      <w:r>
+        <w:rPr>
+          <w:b/>
+          <w:bCs/>
+          <w:color w:val="008000"/>
+          <w:sz w:val="22"/>
+          <w:szCs w:val="22"/>
+          <w:shd w:val="clear" w:color="auto" w:fill="EFEFEF"/>
+        </w:rPr>
+        <w:t>"</w:t>
+      </w:r>
+      <w:r>
+        <w:rPr>
+          <w:color w:val="000000"/>
+          <w:sz w:val="22"/>
+          <w:szCs w:val="22"/>
+          <w:shd w:val="clear" w:color="auto" w:fill="EFEFEF"/>
+        </w:rPr>
+        <w:t>/&gt;</w:t>
+      </w:r>
+      <w:r>
+        <w:rPr>
+          <w:color w:val="000000"/>
+          <w:sz w:val="22"/>
+          <w:szCs w:val="22"/>
+        </w:rPr>
+        <w:br/>
+      </w:r>
+      <w:r>
+        <w:rPr>
+          <w:color w:val="000000"/>
+          <w:sz w:val="22"/>
+          <w:szCs w:val="22"/>
+          <w:shd w:val="clear" w:color="auto" w:fill="EFEFEF"/>
+        </w:rPr>
+        <w:t>&lt;/</w:t>
+      </w:r>
+      <w:r>
+        <w:rPr>
+          <w:b/>
+          <w:bCs/>
+          <w:color w:val="000080"/>
+          <w:sz w:val="22"/>
+          <w:szCs w:val="22"/>
+          <w:shd w:val="clear" w:color="auto" w:fill="EFEFEF"/>
+        </w:rPr>
+        <w:t>beans</w:t>
+      </w:r>
+      <w:r>
+        <w:rPr>
+          <w:color w:val="000000"/>
+          <w:sz w:val="22"/>
+          <w:szCs w:val="22"/>
+          <w:shd w:val="clear" w:color="auto" w:fill="EFEFEF"/>
+        </w:rPr>
+        <w:t>&gt;</w:t>
+      </w:r>
+    </w:p>
+    <w:p/>
+    <w:p>
+      <w:pPr>
+        <w:rPr>
+          <w:lang w:val="ru-RU"/>
+        </w:rPr>
+      </w:pPr>
+      <w:r>
+        <w:rPr>
+          <w:lang w:val="ru-RU"/>
+        </w:rPr>
+        <w:t xml:space="preserve">Видео 3 </w:t>
+      </w:r>
+    </w:p>
+    <w:p>
+      <w:pPr>
+        <w:rPr>
+          <w:lang w:val="ru-RU"/>
+        </w:rPr>
+      </w:pPr>
+      <w:r>
+        <w:rPr>
+          <w:lang w:val="ru-RU"/>
+        </w:rPr>
+        <w:t>2 способа именовать бины (можно вместе):</w:t>
+      </w:r>
+    </w:p>
+    <w:p>
+      <w:pPr>
+        <w:pStyle w:val="ListParagraph"/>
+        <w:numPr>
+          <w:ilvl w:val="0"/>
+          <w:numId w:val="11"/>
+        </w:numPr>
+        <w:rPr>
+          <w:lang w:val="ru-RU"/>
+        </w:rPr>
+      </w:pPr>
+      <w:r>
+        <w:t xml:space="preserve">id – </w:t>
+      </w:r>
+      <w:r>
+        <w:rPr>
+          <w:lang w:val="ru-RU"/>
+        </w:rPr>
+        <w:t>должен быть уникальным</w:t>
+      </w:r>
+    </w:p>
+    <w:p>
+      <w:pPr>
+        <w:pStyle w:val="ListParagraph"/>
+        <w:numPr>
+          <w:ilvl w:val="0"/>
+          <w:numId w:val="11"/>
+        </w:numPr>
+        <w:rPr>
+          <w:lang w:val="ru-RU"/>
+        </w:rPr>
+      </w:pPr>
+      <w:r>
+        <w:t>name</w:t>
+      </w:r>
+      <w:r>
+        <w:rPr>
+          <w:lang w:val="ru-RU"/>
+        </w:rPr>
+        <w:t xml:space="preserve"> – можно указать несколько имен для одного бина. Полезно, когда бин реализует несколько интерфейсов и к нему удобно обращаться по разному. </w:t>
+      </w:r>
+    </w:p>
+    <w:p>
+      <w:pPr>
+        <w:rPr>
+          <w:lang w:val="ru-RU"/>
+        </w:rPr>
+      </w:pPr>
+      <w:r>
+        <w:rPr>
+          <w:lang w:val="ru-RU"/>
+        </w:rPr>
+        <w:t>Если указать несколько имен, то первый будет основным, а остальные будут алиасами. Можно указать алиас вручную:</w:t>
+      </w:r>
+    </w:p>
+    <w:p>
+      <w:r>
+        <w:t>&lt;alias name=”</w:t>
+      </w:r>
+      <w:proofErr w:type="spellStart"/>
+      <w:r>
+        <w:t>aaa</w:t>
+      </w:r>
+      <w:proofErr w:type="spellEnd"/>
+      <w:r>
+        <w:t>” alias</w:t>
+      </w:r>
+      <w:proofErr w:type="gramStart"/>
+      <w:r>
+        <w:t>=”</w:t>
+      </w:r>
+      <w:proofErr w:type="spellStart"/>
+      <w:r>
+        <w:t>bbb</w:t>
+      </w:r>
+      <w:proofErr w:type="spellEnd"/>
+      <w:proofErr w:type="gramEnd"/>
+      <w:r>
+        <w:t>”&gt;</w:t>
+      </w:r>
+    </w:p>
+    <w:p>
+      <w:pPr>
+        <w:rPr>
+          <w:lang w:val="ru-RU"/>
+        </w:rPr>
+      </w:pPr>
+      <w:r>
+        <w:rPr>
+          <w:lang w:val="ru-RU"/>
+        </w:rPr>
+        <w:t xml:space="preserve">Полезно, когда бины берутся из сторонних библиотек. </w:t>
+      </w:r>
+    </w:p>
+    <w:p>
+      <w:pPr>
+        <w:rPr>
+          <w:lang w:val="ru-RU"/>
+        </w:rPr>
+      </w:pPr>
+      <w:r>
+        <w:rPr>
+          <w:lang w:val="ru-RU"/>
+        </w:rPr>
+        <w:t xml:space="preserve">Имена нужны для инжектинга. Можно использовать и просто имена интерфейсов, но они часто реализуются несколькими классами, что приводит к ошибкам. </w:t>
+      </w:r>
+    </w:p>
+    <w:p>
+      <w:pPr>
+        <w:rPr>
+          <w:lang w:val="ru-RU"/>
+        </w:rPr>
+      </w:pPr>
+      <w:r>
+        <w:rPr>
+          <w:lang w:val="ru-RU"/>
+        </w:rPr>
+        <w:lastRenderedPageBreak/>
+        <w:t>Внедрение зависимостей:</w:t>
+      </w:r>
+    </w:p>
+    <w:p>
+      <w:pPr>
+        <w:pStyle w:val="ListParagraph"/>
+        <w:numPr>
+          <w:ilvl w:val="0"/>
+          <w:numId w:val="12"/>
+        </w:numPr>
+        <w:rPr>
+          <w:lang w:val="ru-RU"/>
+        </w:rPr>
+      </w:pPr>
+      <w:r>
+        <w:rPr>
+          <w:lang w:val="ru-RU"/>
+        </w:rPr>
+        <w:t>Через конструкторы</w:t>
+      </w:r>
+    </w:p>
+    <w:p>
+      <w:pPr>
+        <w:pStyle w:val="ListParagraph"/>
+        <w:numPr>
+          <w:ilvl w:val="0"/>
+          <w:numId w:val="12"/>
+        </w:numPr>
+        <w:rPr>
+          <w:lang w:val="ru-RU"/>
+        </w:rPr>
+      </w:pPr>
+      <w:r>
+        <w:rPr>
+          <w:lang w:val="ru-RU"/>
+        </w:rPr>
+        <w:t>Через геттеры/сеттеры</w:t>
+      </w:r>
+    </w:p>
+    <w:p>
+      <w:pPr>
+        <w:rPr>
+          <w:color w:val="000000"/>
+          <w:shd w:val="clear" w:color="auto" w:fill="EFEFEF"/>
+          <w:lang w:val="ru-RU"/>
+        </w:rPr>
+      </w:pPr>
+      <w:r>
+        <w:rPr>
+          <w:color w:val="000000"/>
+          <w:shd w:val="clear" w:color="auto" w:fill="EFEFEF"/>
+          <w:lang w:val="ru-RU"/>
+        </w:rPr>
+        <w:t>Через конструкторы:</w:t>
+      </w:r>
+    </w:p>
+    <w:p>
+      <w:pPr>
+        <w:pStyle w:val="HTMLPreformatted"/>
+        <w:shd w:val="clear" w:color="auto" w:fill="FFFFFF"/>
+        <w:rPr>
+          <w:color w:val="000000"/>
+          <w:sz w:val="22"/>
+          <w:szCs w:val="22"/>
+        </w:rPr>
+      </w:pPr>
+      <w:r>
+        <w:rPr>
+          <w:color w:val="000000"/>
+          <w:sz w:val="22"/>
+          <w:szCs w:val="22"/>
+          <w:shd w:val="clear" w:color="auto" w:fill="EFEFEF"/>
+        </w:rPr>
+        <w:t>&lt;</w:t>
+      </w:r>
+      <w:r>
+        <w:rPr>
+          <w:b/>
+          <w:bCs/>
+          <w:color w:val="000080"/>
+          <w:sz w:val="22"/>
+          <w:szCs w:val="22"/>
+          <w:shd w:val="clear" w:color="auto" w:fill="EFEFEF"/>
+        </w:rPr>
+        <w:t xml:space="preserve">bean </w:t>
+      </w:r>
+      <w:r>
+        <w:rPr>
+          <w:b/>
+          <w:bCs/>
+          <w:color w:val="0000FF"/>
+          <w:sz w:val="22"/>
+          <w:szCs w:val="22"/>
+          <w:shd w:val="clear" w:color="auto" w:fill="EFEFEF"/>
+        </w:rPr>
+        <w:t>id=</w:t>
+      </w:r>
+      <w:r>
+        <w:rPr>
+          <w:b/>
+          <w:bCs/>
+          <w:color w:val="008000"/>
+          <w:sz w:val="22"/>
+          <w:szCs w:val="22"/>
+          <w:shd w:val="clear" w:color="auto" w:fill="EFEFEF"/>
+        </w:rPr>
+        <w:t xml:space="preserve">"client" </w:t>
+      </w:r>
+      <w:r>
+        <w:rPr>
+          <w:b/>
+          <w:bCs/>
+          <w:color w:val="0000FF"/>
+          <w:sz w:val="22"/>
+          <w:szCs w:val="22"/>
+          <w:shd w:val="clear" w:color="auto" w:fill="EFEFEF"/>
+        </w:rPr>
+        <w:t>class=</w:t>
+      </w:r>
+      <w:r>
+        <w:rPr>
+          <w:b/>
+          <w:bCs/>
+          <w:color w:val="008000"/>
+          <w:sz w:val="22"/>
+          <w:szCs w:val="22"/>
+          <w:shd w:val="clear" w:color="auto" w:fill="EFEFEF"/>
+        </w:rPr>
+        <w:t>"</w:t>
+      </w:r>
+      <w:proofErr w:type="spellStart"/>
+      <w:proofErr w:type="gramStart"/>
+      <w:r>
+        <w:rPr>
+          <w:b/>
+          <w:bCs/>
+          <w:color w:val="008000"/>
+          <w:sz w:val="22"/>
+          <w:szCs w:val="22"/>
+          <w:shd w:val="clear" w:color="auto" w:fill="EFEFEF"/>
+        </w:rPr>
+        <w:t>com.epam</w:t>
+      </w:r>
+      <w:proofErr w:type="gramEnd"/>
+      <w:r>
+        <w:rPr>
+          <w:b/>
+          <w:bCs/>
+          <w:color w:val="008000"/>
+          <w:sz w:val="22"/>
+          <w:szCs w:val="22"/>
+          <w:shd w:val="clear" w:color="auto" w:fill="EFEFEF"/>
+        </w:rPr>
+        <w:t>.spring.core.beans.Client</w:t>
+      </w:r>
+      <w:proofErr w:type="spellEnd"/>
+      <w:r>
+        <w:rPr>
+          <w:b/>
+          <w:bCs/>
+          <w:color w:val="008000"/>
+          <w:sz w:val="22"/>
+          <w:szCs w:val="22"/>
+          <w:shd w:val="clear" w:color="auto" w:fill="EFEFEF"/>
+        </w:rPr>
+        <w:t>"</w:t>
+      </w:r>
+      <w:r>
+        <w:rPr>
+          <w:color w:val="000000"/>
+          <w:sz w:val="22"/>
+          <w:szCs w:val="22"/>
+          <w:shd w:val="clear" w:color="auto" w:fill="EFEFEF"/>
+        </w:rPr>
+        <w:t>&gt;</w:t>
+      </w:r>
+      <w:r>
+        <w:rPr>
+          <w:color w:val="000000"/>
+          <w:sz w:val="22"/>
+          <w:szCs w:val="22"/>
+        </w:rPr>
+        <w:br/>
+        <w:t xml:space="preserve">    </w:t>
+      </w:r>
+      <w:r>
+        <w:rPr>
+          <w:color w:val="000000"/>
+          <w:sz w:val="22"/>
+          <w:szCs w:val="22"/>
+          <w:shd w:val="clear" w:color="auto" w:fill="EFEFEF"/>
+        </w:rPr>
+        <w:t>&lt;</w:t>
+      </w:r>
+      <w:r>
+        <w:rPr>
+          <w:b/>
+          <w:bCs/>
+          <w:color w:val="000080"/>
+          <w:sz w:val="22"/>
+          <w:szCs w:val="22"/>
+          <w:shd w:val="clear" w:color="auto" w:fill="EFEFEF"/>
+        </w:rPr>
+        <w:t>constructor-</w:t>
+      </w:r>
+      <w:proofErr w:type="spellStart"/>
+      <w:r>
+        <w:rPr>
+          <w:b/>
+          <w:bCs/>
+          <w:color w:val="000080"/>
+          <w:sz w:val="22"/>
+          <w:szCs w:val="22"/>
+          <w:shd w:val="clear" w:color="auto" w:fill="EFEFEF"/>
+        </w:rPr>
+        <w:t>arg</w:t>
+      </w:r>
+      <w:proofErr w:type="spellEnd"/>
+      <w:r>
+        <w:rPr>
+          <w:b/>
+          <w:bCs/>
+          <w:color w:val="000080"/>
+          <w:sz w:val="22"/>
+          <w:szCs w:val="22"/>
+          <w:shd w:val="clear" w:color="auto" w:fill="EFEFEF"/>
+        </w:rPr>
+        <w:t xml:space="preserve"> </w:t>
+      </w:r>
+      <w:r>
+        <w:rPr>
+          <w:b/>
+          <w:bCs/>
+          <w:color w:val="0000FF"/>
+          <w:sz w:val="22"/>
+          <w:szCs w:val="22"/>
+          <w:shd w:val="clear" w:color="auto" w:fill="EFEFEF"/>
+        </w:rPr>
+        <w:t>value=</w:t>
+      </w:r>
+      <w:r>
+        <w:rPr>
+          <w:b/>
+          <w:bCs/>
+          <w:color w:val="008000"/>
+          <w:sz w:val="22"/>
+          <w:szCs w:val="22"/>
+          <w:shd w:val="clear" w:color="auto" w:fill="EFEFEF"/>
+        </w:rPr>
+        <w:t>"1"</w:t>
+      </w:r>
+      <w:r>
+        <w:rPr>
+          <w:color w:val="000000"/>
+          <w:sz w:val="22"/>
+          <w:szCs w:val="22"/>
+          <w:shd w:val="clear" w:color="auto" w:fill="EFEFEF"/>
+        </w:rPr>
+        <w:t>/&gt;</w:t>
+      </w:r>
+      <w:r>
+        <w:rPr>
+          <w:color w:val="000000"/>
+          <w:sz w:val="22"/>
+          <w:szCs w:val="22"/>
+        </w:rPr>
+        <w:br/>
+        <w:t xml:space="preserve">    </w:t>
+      </w:r>
+      <w:r>
+        <w:rPr>
+          <w:color w:val="000000"/>
+          <w:sz w:val="22"/>
+          <w:szCs w:val="22"/>
+          <w:shd w:val="clear" w:color="auto" w:fill="EFEFEF"/>
+        </w:rPr>
+        <w:t>&lt;</w:t>
+      </w:r>
+      <w:r>
+        <w:rPr>
+          <w:b/>
+          <w:bCs/>
+          <w:color w:val="000080"/>
+          <w:sz w:val="22"/>
+          <w:szCs w:val="22"/>
+          <w:shd w:val="clear" w:color="auto" w:fill="EFEFEF"/>
+        </w:rPr>
+        <w:t>constructor-</w:t>
+      </w:r>
+      <w:proofErr w:type="spellStart"/>
+      <w:r>
+        <w:rPr>
+          <w:b/>
+          <w:bCs/>
+          <w:color w:val="000080"/>
+          <w:sz w:val="22"/>
+          <w:szCs w:val="22"/>
+          <w:shd w:val="clear" w:color="auto" w:fill="EFEFEF"/>
+        </w:rPr>
+        <w:t>arg</w:t>
+      </w:r>
+      <w:proofErr w:type="spellEnd"/>
+      <w:r>
+        <w:rPr>
+          <w:b/>
+          <w:bCs/>
+          <w:color w:val="000080"/>
+          <w:sz w:val="22"/>
+          <w:szCs w:val="22"/>
+          <w:shd w:val="clear" w:color="auto" w:fill="EFEFEF"/>
+        </w:rPr>
+        <w:t xml:space="preserve"> </w:t>
+      </w:r>
+      <w:r>
+        <w:rPr>
+          <w:b/>
+          <w:bCs/>
+          <w:color w:val="0000FF"/>
+          <w:sz w:val="22"/>
+          <w:szCs w:val="22"/>
+          <w:shd w:val="clear" w:color="auto" w:fill="EFEFEF"/>
+        </w:rPr>
+        <w:t>value=</w:t>
+      </w:r>
+      <w:r>
+        <w:rPr>
+          <w:b/>
+          <w:bCs/>
+          <w:color w:val="008000"/>
+          <w:sz w:val="22"/>
+          <w:szCs w:val="22"/>
+          <w:shd w:val="clear" w:color="auto" w:fill="EFEFEF"/>
+        </w:rPr>
+        <w:t>"John Smith"</w:t>
+      </w:r>
+      <w:r>
+        <w:rPr>
+          <w:color w:val="000000"/>
+          <w:sz w:val="22"/>
+          <w:szCs w:val="22"/>
+          <w:shd w:val="clear" w:color="auto" w:fill="EFEFEF"/>
+        </w:rPr>
+        <w:t>/&gt;</w:t>
+      </w:r>
+      <w:r>
+        <w:rPr>
+          <w:color w:val="000000"/>
+          <w:sz w:val="22"/>
+          <w:szCs w:val="22"/>
+        </w:rPr>
+        <w:br/>
+      </w:r>
+      <w:r>
+        <w:rPr>
+          <w:color w:val="000000"/>
+          <w:sz w:val="22"/>
+          <w:szCs w:val="22"/>
+          <w:shd w:val="clear" w:color="auto" w:fill="EFEFEF"/>
+        </w:rPr>
+        <w:t>&lt;/</w:t>
+      </w:r>
+      <w:r>
+        <w:rPr>
+          <w:b/>
+          <w:bCs/>
+          <w:color w:val="000080"/>
+          <w:sz w:val="22"/>
+          <w:szCs w:val="22"/>
+          <w:shd w:val="clear" w:color="auto" w:fill="EFEFEF"/>
+        </w:rPr>
+        <w:t>bean</w:t>
+      </w:r>
+      <w:r>
+        <w:rPr>
+          <w:color w:val="000000"/>
+          <w:sz w:val="22"/>
+          <w:szCs w:val="22"/>
+          <w:shd w:val="clear" w:color="auto" w:fill="EFEFEF"/>
+        </w:rPr>
+        <w:t>&gt;</w:t>
+      </w:r>
+    </w:p>
+    <w:p/>
+    <w:p>
+      <w:pPr>
+        <w:rPr>
+          <w:lang w:val="ru-RU"/>
+        </w:rPr>
+      </w:pPr>
+      <w:r>
+        <w:rPr>
+          <w:lang w:val="ru-RU"/>
+        </w:rPr>
+        <w:t xml:space="preserve">Аргументы одного типа инжектятся в том порядке, в котором перечислены. </w:t>
+      </w:r>
+    </w:p>
+    <w:p>
+      <w:pPr>
+        <w:rPr>
+          <w:lang w:val="ru-RU"/>
+        </w:rPr>
+      </w:pPr>
+      <w:r>
+        <w:rPr>
+          <w:lang w:val="ru-RU"/>
+        </w:rPr>
+        <w:t xml:space="preserve">Можно указать порядок вручную. </w:t>
+      </w:r>
+    </w:p>
+    <w:p>
+      <w:pPr>
+        <w:pStyle w:val="HTMLPreformatted"/>
+        <w:shd w:val="clear" w:color="auto" w:fill="FFFFFF"/>
+        <w:rPr>
+          <w:color w:val="000000"/>
+          <w:sz w:val="22"/>
+          <w:szCs w:val="22"/>
+        </w:rPr>
+      </w:pPr>
+      <w:r>
+        <w:rPr>
+          <w:color w:val="000000"/>
+          <w:sz w:val="22"/>
+          <w:szCs w:val="22"/>
+          <w:shd w:val="clear" w:color="auto" w:fill="EFEFEF"/>
+        </w:rPr>
+        <w:t>&lt;</w:t>
+      </w:r>
+      <w:r>
+        <w:rPr>
+          <w:b/>
+          <w:bCs/>
+          <w:color w:val="000080"/>
+          <w:sz w:val="22"/>
+          <w:szCs w:val="22"/>
+          <w:shd w:val="clear" w:color="auto" w:fill="EFEFEF"/>
+        </w:rPr>
+        <w:t xml:space="preserve">bean </w:t>
+      </w:r>
+      <w:r>
+        <w:rPr>
+          <w:b/>
+          <w:bCs/>
+          <w:color w:val="0000FF"/>
+          <w:sz w:val="22"/>
+          <w:szCs w:val="22"/>
+          <w:shd w:val="clear" w:color="auto" w:fill="EFEFEF"/>
+        </w:rPr>
+        <w:t>id=</w:t>
+      </w:r>
+      <w:r>
+        <w:rPr>
+          <w:b/>
+          <w:bCs/>
+          <w:color w:val="008000"/>
+          <w:sz w:val="22"/>
+          <w:szCs w:val="22"/>
+          <w:shd w:val="clear" w:color="auto" w:fill="EFEFEF"/>
+        </w:rPr>
+        <w:t xml:space="preserve">"client" </w:t>
+      </w:r>
+      <w:r>
+        <w:rPr>
+          <w:b/>
+          <w:bCs/>
+          <w:color w:val="0000FF"/>
+          <w:sz w:val="22"/>
+          <w:szCs w:val="22"/>
+          <w:shd w:val="clear" w:color="auto" w:fill="EFEFEF"/>
+        </w:rPr>
+        <w:t>class=</w:t>
+      </w:r>
+      <w:r>
+        <w:rPr>
+          <w:b/>
+          <w:bCs/>
+          <w:color w:val="008000"/>
+          <w:sz w:val="22"/>
+          <w:szCs w:val="22"/>
+          <w:shd w:val="clear" w:color="auto" w:fill="EFEFEF"/>
+        </w:rPr>
+        <w:t>"</w:t>
+      </w:r>
+      <w:proofErr w:type="spellStart"/>
+      <w:proofErr w:type="gramStart"/>
+      <w:r>
+        <w:rPr>
+          <w:b/>
+          <w:bCs/>
+          <w:color w:val="008000"/>
+          <w:sz w:val="22"/>
+          <w:szCs w:val="22"/>
+          <w:shd w:val="clear" w:color="auto" w:fill="EFEFEF"/>
+        </w:rPr>
+        <w:t>com.epam</w:t>
+      </w:r>
+      <w:proofErr w:type="gramEnd"/>
+      <w:r>
+        <w:rPr>
+          <w:b/>
+          <w:bCs/>
+          <w:color w:val="008000"/>
+          <w:sz w:val="22"/>
+          <w:szCs w:val="22"/>
+          <w:shd w:val="clear" w:color="auto" w:fill="EFEFEF"/>
+        </w:rPr>
+        <w:t>.spring.core.beans.Client</w:t>
+      </w:r>
+      <w:proofErr w:type="spellEnd"/>
+      <w:r>
+        <w:rPr>
+          <w:b/>
+          <w:bCs/>
+          <w:color w:val="008000"/>
+          <w:sz w:val="22"/>
+          <w:szCs w:val="22"/>
+          <w:shd w:val="clear" w:color="auto" w:fill="EFEFEF"/>
+        </w:rPr>
+        <w:t>"</w:t>
+      </w:r>
+      <w:r>
+        <w:rPr>
+          <w:color w:val="000000"/>
+          <w:sz w:val="22"/>
+          <w:szCs w:val="22"/>
+          <w:shd w:val="clear" w:color="auto" w:fill="EFEFEF"/>
+        </w:rPr>
+        <w:t>&gt;</w:t>
+      </w:r>
+      <w:r>
+        <w:rPr>
+          <w:color w:val="000000"/>
+          <w:sz w:val="22"/>
+          <w:szCs w:val="22"/>
+        </w:rPr>
+        <w:br/>
+        <w:t xml:space="preserve">    </w:t>
+      </w:r>
+      <w:r>
+        <w:rPr>
+          <w:color w:val="000000"/>
+          <w:sz w:val="22"/>
+          <w:szCs w:val="22"/>
+          <w:shd w:val="clear" w:color="auto" w:fill="EFEFEF"/>
+        </w:rPr>
+        <w:t>&lt;</w:t>
+      </w:r>
+      <w:r>
+        <w:rPr>
+          <w:b/>
+          <w:bCs/>
+          <w:color w:val="000080"/>
+          <w:sz w:val="22"/>
+          <w:szCs w:val="22"/>
+          <w:shd w:val="clear" w:color="auto" w:fill="EFEFEF"/>
+        </w:rPr>
+        <w:t>constructor-</w:t>
+      </w:r>
+      <w:proofErr w:type="spellStart"/>
+      <w:r>
+        <w:rPr>
+          <w:b/>
+          <w:bCs/>
+          <w:color w:val="000080"/>
+          <w:sz w:val="22"/>
+          <w:szCs w:val="22"/>
+          <w:shd w:val="clear" w:color="auto" w:fill="EFEFEF"/>
+        </w:rPr>
+        <w:t>arg</w:t>
+      </w:r>
+      <w:proofErr w:type="spellEnd"/>
+      <w:r>
+        <w:rPr>
+          <w:b/>
+          <w:bCs/>
+          <w:color w:val="000080"/>
+          <w:sz w:val="22"/>
+          <w:szCs w:val="22"/>
+          <w:shd w:val="clear" w:color="auto" w:fill="EFEFEF"/>
+        </w:rPr>
+        <w:t xml:space="preserve"> </w:t>
+      </w:r>
+      <w:r>
+        <w:rPr>
+          <w:b/>
+          <w:bCs/>
+          <w:color w:val="0000FF"/>
+          <w:sz w:val="22"/>
+          <w:szCs w:val="22"/>
+          <w:shd w:val="clear" w:color="auto" w:fill="EFEFEF"/>
+        </w:rPr>
+        <w:t>index=</w:t>
+      </w:r>
+      <w:r>
+        <w:rPr>
+          <w:b/>
+          <w:bCs/>
+          <w:color w:val="008000"/>
+          <w:sz w:val="22"/>
+          <w:szCs w:val="22"/>
+          <w:shd w:val="clear" w:color="auto" w:fill="EFEFEF"/>
+        </w:rPr>
+        <w:t xml:space="preserve">"0" </w:t>
+      </w:r>
+      <w:r>
+        <w:rPr>
+          <w:b/>
+          <w:bCs/>
+          <w:color w:val="0000FF"/>
+          <w:sz w:val="22"/>
+          <w:szCs w:val="22"/>
+          <w:shd w:val="clear" w:color="auto" w:fill="EFEFEF"/>
+        </w:rPr>
+        <w:t>value=</w:t>
+      </w:r>
+      <w:r>
+        <w:rPr>
+          <w:b/>
+          <w:bCs/>
+          <w:color w:val="008000"/>
+          <w:sz w:val="22"/>
+          <w:szCs w:val="22"/>
+          <w:shd w:val="clear" w:color="auto" w:fill="EFEFEF"/>
+        </w:rPr>
+        <w:t>"1"</w:t>
+      </w:r>
+      <w:r>
+        <w:rPr>
+          <w:color w:val="000000"/>
+          <w:sz w:val="22"/>
+          <w:szCs w:val="22"/>
+          <w:shd w:val="clear" w:color="auto" w:fill="EFEFEF"/>
+        </w:rPr>
+        <w:t>/&gt;</w:t>
+      </w:r>
+      <w:r>
+        <w:rPr>
+          <w:color w:val="000000"/>
+          <w:sz w:val="22"/>
+          <w:szCs w:val="22"/>
+        </w:rPr>
+        <w:br/>
+        <w:t xml:space="preserve">    </w:t>
+      </w:r>
+      <w:r>
+        <w:rPr>
+          <w:color w:val="000000"/>
+          <w:sz w:val="22"/>
+          <w:szCs w:val="22"/>
+          <w:shd w:val="clear" w:color="auto" w:fill="EFEFEF"/>
+        </w:rPr>
+        <w:t>&lt;</w:t>
+      </w:r>
+      <w:r>
+        <w:rPr>
+          <w:b/>
+          <w:bCs/>
+          <w:color w:val="000080"/>
+          <w:sz w:val="22"/>
+          <w:szCs w:val="22"/>
+          <w:shd w:val="clear" w:color="auto" w:fill="EFEFEF"/>
+        </w:rPr>
+        <w:t>constructor-</w:t>
+      </w:r>
+      <w:proofErr w:type="spellStart"/>
+      <w:r>
+        <w:rPr>
+          <w:b/>
+          <w:bCs/>
+          <w:color w:val="000080"/>
+          <w:sz w:val="22"/>
+          <w:szCs w:val="22"/>
+          <w:shd w:val="clear" w:color="auto" w:fill="EFEFEF"/>
+        </w:rPr>
+        <w:t>arg</w:t>
+      </w:r>
+      <w:proofErr w:type="spellEnd"/>
+      <w:r>
+        <w:rPr>
+          <w:b/>
+          <w:bCs/>
+          <w:color w:val="000080"/>
+          <w:sz w:val="22"/>
+          <w:szCs w:val="22"/>
+          <w:shd w:val="clear" w:color="auto" w:fill="EFEFEF"/>
+        </w:rPr>
+        <w:t xml:space="preserve"> </w:t>
+      </w:r>
+      <w:r>
+        <w:rPr>
+          <w:b/>
+          <w:bCs/>
+          <w:color w:val="0000FF"/>
+          <w:sz w:val="22"/>
+          <w:szCs w:val="22"/>
+          <w:shd w:val="clear" w:color="auto" w:fill="EFEFEF"/>
+        </w:rPr>
+        <w:t>index=</w:t>
+      </w:r>
+      <w:r>
+        <w:rPr>
+          <w:b/>
+          <w:bCs/>
+          <w:color w:val="008000"/>
+          <w:sz w:val="22"/>
+          <w:szCs w:val="22"/>
+          <w:shd w:val="clear" w:color="auto" w:fill="EFEFEF"/>
+        </w:rPr>
+        <w:t xml:space="preserve">"1" </w:t>
+      </w:r>
+      <w:r>
+        <w:rPr>
+          <w:b/>
+          <w:bCs/>
+          <w:color w:val="0000FF"/>
+          <w:sz w:val="22"/>
+          <w:szCs w:val="22"/>
+          <w:shd w:val="clear" w:color="auto" w:fill="EFEFEF"/>
+        </w:rPr>
+        <w:t>value=</w:t>
+      </w:r>
+      <w:r>
+        <w:rPr>
+          <w:b/>
+          <w:bCs/>
+          <w:color w:val="008000"/>
+          <w:sz w:val="22"/>
+          <w:szCs w:val="22"/>
+          <w:shd w:val="clear" w:color="auto" w:fill="EFEFEF"/>
+        </w:rPr>
+        <w:t>"John Smith"</w:t>
+      </w:r>
+      <w:r>
+        <w:rPr>
+          <w:color w:val="000000"/>
+          <w:sz w:val="22"/>
+          <w:szCs w:val="22"/>
+          <w:shd w:val="clear" w:color="auto" w:fill="EFEFEF"/>
+        </w:rPr>
+        <w:t>/&gt;</w:t>
+      </w:r>
+      <w:r>
+        <w:rPr>
+          <w:color w:val="000000"/>
+          <w:sz w:val="22"/>
+          <w:szCs w:val="22"/>
+        </w:rPr>
+        <w:br/>
+      </w:r>
+      <w:r>
+        <w:rPr>
+          <w:color w:val="000000"/>
+          <w:sz w:val="22"/>
+          <w:szCs w:val="22"/>
+          <w:shd w:val="clear" w:color="auto" w:fill="EFEFEF"/>
+        </w:rPr>
+        <w:t>&lt;/</w:t>
+      </w:r>
+      <w:r>
+        <w:rPr>
+          <w:b/>
+          <w:bCs/>
+          <w:color w:val="000080"/>
+          <w:sz w:val="22"/>
+          <w:szCs w:val="22"/>
+          <w:shd w:val="clear" w:color="auto" w:fill="EFEFEF"/>
+        </w:rPr>
+        <w:t>bean</w:t>
+      </w:r>
+      <w:r>
+        <w:rPr>
+          <w:color w:val="000000"/>
+          <w:sz w:val="22"/>
+          <w:szCs w:val="22"/>
+          <w:shd w:val="clear" w:color="auto" w:fill="EFEFEF"/>
+        </w:rPr>
+        <w:t>&gt;</w:t>
+      </w:r>
+    </w:p>
+    <w:p/>
+    <w:p>
+      <w:pPr>
+        <w:rPr>
+          <w:lang w:val="ru-RU"/>
+        </w:rPr>
+      </w:pPr>
+      <w:r>
+        <w:rPr>
+          <w:lang w:val="ru-RU"/>
+        </w:rPr>
+        <w:t xml:space="preserve">Если типы разные, то порядок не важен – спринг поймет. </w:t>
+      </w:r>
+    </w:p>
+    <w:p>
+      <w:pPr>
+        <w:rPr>
+          <w:lang w:val="ru-RU"/>
+        </w:rPr>
+      </w:pPr>
+      <w:r>
+        <w:rPr>
+          <w:lang w:val="ru-RU"/>
+        </w:rPr>
+        <w:t xml:space="preserve">Но, например тип 1 можно указать и для  </w:t>
+      </w:r>
+      <w:r>
+        <w:t>String</w:t>
+      </w:r>
+      <w:r>
+        <w:rPr>
+          <w:lang w:val="ru-RU"/>
+        </w:rPr>
+        <w:t xml:space="preserve"> </w:t>
+      </w:r>
+      <w:r>
+        <w:rPr>
+          <w:lang w:val="ru-RU"/>
+        </w:rPr>
+        <w:t xml:space="preserve">и для </w:t>
+      </w:r>
+      <w:r>
+        <w:t>Integer</w:t>
+      </w:r>
+      <w:r>
+        <w:rPr>
+          <w:lang w:val="ru-RU"/>
+        </w:rPr>
+        <w:t xml:space="preserve">. </w:t>
+      </w:r>
+      <w:r>
+        <w:rPr>
+          <w:lang w:val="ru-RU"/>
+        </w:rPr>
+        <w:t>Как Спрингу разобраться? Можно указать тип:</w:t>
+      </w:r>
+    </w:p>
+    <w:p>
+      <w:pPr>
+        <w:pStyle w:val="HTMLPreformatted"/>
+        <w:shd w:val="clear" w:color="auto" w:fill="FFFFFF"/>
+        <w:rPr>
+          <w:color w:val="000000"/>
+          <w:sz w:val="22"/>
+          <w:szCs w:val="22"/>
+        </w:rPr>
+      </w:pPr>
+      <w:r>
+        <w:rPr>
+          <w:color w:val="000000"/>
+          <w:sz w:val="22"/>
+          <w:szCs w:val="22"/>
+          <w:shd w:val="clear" w:color="auto" w:fill="EFEFEF"/>
+        </w:rPr>
+        <w:t>&lt;</w:t>
+      </w:r>
+      <w:r>
+        <w:rPr>
+          <w:b/>
+          <w:bCs/>
+          <w:color w:val="000080"/>
+          <w:sz w:val="22"/>
+          <w:szCs w:val="22"/>
+          <w:shd w:val="clear" w:color="auto" w:fill="EFEFEF"/>
+        </w:rPr>
+        <w:t>constructor-</w:t>
+      </w:r>
+      <w:proofErr w:type="spellStart"/>
+      <w:r>
+        <w:rPr>
+          <w:b/>
+          <w:bCs/>
+          <w:color w:val="000080"/>
+          <w:sz w:val="22"/>
+          <w:szCs w:val="22"/>
+          <w:shd w:val="clear" w:color="auto" w:fill="EFEFEF"/>
+        </w:rPr>
+        <w:t>arg</w:t>
+      </w:r>
+      <w:proofErr w:type="spellEnd"/>
+      <w:r>
+        <w:rPr>
+          <w:b/>
+          <w:bCs/>
+          <w:color w:val="000080"/>
+          <w:sz w:val="22"/>
+          <w:szCs w:val="22"/>
+          <w:shd w:val="clear" w:color="auto" w:fill="EFEFEF"/>
+        </w:rPr>
+        <w:t xml:space="preserve"> </w:t>
+      </w:r>
+      <w:r>
+        <w:rPr>
+          <w:b/>
+          <w:bCs/>
+          <w:color w:val="0000FF"/>
+          <w:sz w:val="22"/>
+          <w:szCs w:val="22"/>
+          <w:shd w:val="clear" w:color="auto" w:fill="EFEFEF"/>
+        </w:rPr>
+        <w:t>type=</w:t>
+      </w:r>
+      <w:r>
+        <w:rPr>
+          <w:b/>
+          <w:bCs/>
+          <w:color w:val="008000"/>
+          <w:sz w:val="22"/>
+          <w:szCs w:val="22"/>
+          <w:shd w:val="clear" w:color="auto" w:fill="EFEFEF"/>
+        </w:rPr>
+        <w:t>"</w:t>
+      </w:r>
+      <w:proofErr w:type="spellStart"/>
+      <w:proofErr w:type="gramStart"/>
+      <w:r>
+        <w:rPr>
+          <w:b/>
+          <w:bCs/>
+          <w:color w:val="008000"/>
+          <w:sz w:val="22"/>
+          <w:szCs w:val="22"/>
+          <w:shd w:val="clear" w:color="auto" w:fill="EFEFEF"/>
+        </w:rPr>
+        <w:t>java.lang</w:t>
+      </w:r>
+      <w:proofErr w:type="gramEnd"/>
+      <w:r>
+        <w:rPr>
+          <w:b/>
+          <w:bCs/>
+          <w:color w:val="008000"/>
+          <w:sz w:val="22"/>
+          <w:szCs w:val="22"/>
+          <w:shd w:val="clear" w:color="auto" w:fill="EFEFEF"/>
+        </w:rPr>
+        <w:t>.Integer</w:t>
+      </w:r>
+      <w:proofErr w:type="spellEnd"/>
+      <w:r>
+        <w:rPr>
+          <w:b/>
+          <w:bCs/>
+          <w:color w:val="008000"/>
+          <w:sz w:val="22"/>
+          <w:szCs w:val="22"/>
+          <w:shd w:val="clear" w:color="auto" w:fill="EFEFEF"/>
+        </w:rPr>
+        <w:t xml:space="preserve">" </w:t>
+      </w:r>
+      <w:r>
+        <w:rPr>
+          <w:b/>
+          <w:bCs/>
+          <w:color w:val="0000FF"/>
+          <w:sz w:val="22"/>
+          <w:szCs w:val="22"/>
+          <w:shd w:val="clear" w:color="auto" w:fill="EFEFEF"/>
+        </w:rPr>
+        <w:t>value=</w:t>
+      </w:r>
+      <w:r>
+        <w:rPr>
+          <w:b/>
+          <w:bCs/>
+          <w:color w:val="008000"/>
+          <w:sz w:val="22"/>
+          <w:szCs w:val="22"/>
+          <w:shd w:val="clear" w:color="auto" w:fill="EFEFEF"/>
+        </w:rPr>
+        <w:t>"1"</w:t>
+      </w:r>
+      <w:r>
+        <w:rPr>
+          <w:color w:val="000000"/>
+          <w:sz w:val="22"/>
+          <w:szCs w:val="22"/>
+          <w:shd w:val="clear" w:color="auto" w:fill="EFEFEF"/>
+        </w:rPr>
+        <w:t>/&gt;</w:t>
+      </w:r>
+    </w:p>
+    <w:p>
+      <w:pPr>
+        <w:pStyle w:val="HTMLPreformatted"/>
+        <w:shd w:val="clear" w:color="auto" w:fill="FFFFFF"/>
+        <w:rPr>
+          <w:color w:val="000000"/>
+          <w:sz w:val="22"/>
+          <w:szCs w:val="22"/>
+          <w:shd w:val="clear" w:color="auto" w:fill="EFEFEF"/>
+        </w:rPr>
+      </w:pPr>
+      <w:r>
+        <w:rPr>
+          <w:color w:val="000000"/>
+          <w:sz w:val="22"/>
+          <w:szCs w:val="22"/>
+          <w:shd w:val="clear" w:color="auto" w:fill="EFEFEF"/>
+        </w:rPr>
+        <w:t>&lt;</w:t>
+      </w:r>
+      <w:r>
+        <w:rPr>
+          <w:b/>
+          <w:bCs/>
+          <w:color w:val="000080"/>
+          <w:sz w:val="22"/>
+          <w:szCs w:val="22"/>
+          <w:shd w:val="clear" w:color="auto" w:fill="EFEFEF"/>
+        </w:rPr>
+        <w:t>constructor-</w:t>
+      </w:r>
+      <w:proofErr w:type="spellStart"/>
+      <w:r>
+        <w:rPr>
+          <w:b/>
+          <w:bCs/>
+          <w:color w:val="000080"/>
+          <w:sz w:val="22"/>
+          <w:szCs w:val="22"/>
+          <w:shd w:val="clear" w:color="auto" w:fill="EFEFEF"/>
+        </w:rPr>
+        <w:t>arg</w:t>
+      </w:r>
+      <w:proofErr w:type="spellEnd"/>
+      <w:r>
+        <w:rPr>
+          <w:b/>
+          <w:bCs/>
+          <w:color w:val="000080"/>
+          <w:sz w:val="22"/>
+          <w:szCs w:val="22"/>
+          <w:shd w:val="clear" w:color="auto" w:fill="EFEFEF"/>
+        </w:rPr>
+        <w:t xml:space="preserve"> </w:t>
+      </w:r>
+      <w:r>
+        <w:rPr>
+          <w:b/>
+          <w:bCs/>
+          <w:color w:val="0000FF"/>
+          <w:sz w:val="22"/>
+          <w:szCs w:val="22"/>
+          <w:shd w:val="clear" w:color="auto" w:fill="EFEFEF"/>
+        </w:rPr>
+        <w:t>type=</w:t>
+      </w:r>
+      <w:r>
+        <w:rPr>
+          <w:b/>
+          <w:bCs/>
+          <w:color w:val="008000"/>
+          <w:sz w:val="22"/>
+          <w:szCs w:val="22"/>
+          <w:shd w:val="clear" w:color="auto" w:fill="EFEFEF"/>
+        </w:rPr>
+        <w:t>"</w:t>
+      </w:r>
+      <w:proofErr w:type="spellStart"/>
+      <w:proofErr w:type="gramStart"/>
+      <w:r>
+        <w:rPr>
+          <w:b/>
+          <w:bCs/>
+          <w:color w:val="008000"/>
+          <w:sz w:val="22"/>
+          <w:szCs w:val="22"/>
+          <w:shd w:val="clear" w:color="auto" w:fill="EFEFEF"/>
+        </w:rPr>
+        <w:t>java.lang</w:t>
+      </w:r>
+      <w:proofErr w:type="gramEnd"/>
+      <w:r>
+        <w:rPr>
+          <w:b/>
+          <w:bCs/>
+          <w:color w:val="008000"/>
+          <w:sz w:val="22"/>
+          <w:szCs w:val="22"/>
+          <w:shd w:val="clear" w:color="auto" w:fill="EFEFEF"/>
+        </w:rPr>
+        <w:t>.String</w:t>
+      </w:r>
+      <w:proofErr w:type="spellEnd"/>
+      <w:r>
+        <w:rPr>
+          <w:b/>
+          <w:bCs/>
+          <w:color w:val="008000"/>
+          <w:sz w:val="22"/>
+          <w:szCs w:val="22"/>
+          <w:shd w:val="clear" w:color="auto" w:fill="EFEFEF"/>
+        </w:rPr>
+        <w:t xml:space="preserve">" </w:t>
+      </w:r>
+      <w:r>
+        <w:rPr>
+          <w:b/>
+          <w:bCs/>
+          <w:color w:val="0000FF"/>
+          <w:sz w:val="22"/>
+          <w:szCs w:val="22"/>
+          <w:shd w:val="clear" w:color="auto" w:fill="EFEFEF"/>
+        </w:rPr>
+        <w:t>value=</w:t>
+      </w:r>
+      <w:r>
+        <w:rPr>
+          <w:b/>
+          <w:bCs/>
+          <w:color w:val="008000"/>
+          <w:sz w:val="22"/>
+          <w:szCs w:val="22"/>
+          <w:shd w:val="clear" w:color="auto" w:fill="EFEFEF"/>
+        </w:rPr>
+        <w:t>"1"</w:t>
+      </w:r>
+      <w:r>
+        <w:rPr>
+          <w:color w:val="000000"/>
+          <w:sz w:val="22"/>
+          <w:szCs w:val="22"/>
+          <w:shd w:val="clear" w:color="auto" w:fill="EFEFEF"/>
+        </w:rPr>
+        <w:t>/&gt;</w:t>
+      </w:r>
+    </w:p>
+    <w:p>
+      <w:pPr>
+        <w:pStyle w:val="HTMLPreformatted"/>
+        <w:shd w:val="clear" w:color="auto" w:fill="FFFFFF"/>
+        <w:rPr>
+          <w:color w:val="000000"/>
+          <w:sz w:val="22"/>
+          <w:szCs w:val="22"/>
+        </w:rPr>
+      </w:pPr>
+    </w:p>
+    <w:p>
+      <w:pPr>
+        <w:rPr>
+          <w:lang w:val="ru-RU"/>
+        </w:rPr>
+      </w:pPr>
+      <w:r>
+        <w:rPr>
+          <w:lang w:val="ru-RU"/>
+        </w:rPr>
+        <w:t>Можно указать имена переменных для параметров:</w:t>
+      </w:r>
+    </w:p>
+    <w:p>
+      <w:pPr>
+        <w:pStyle w:val="HTMLPreformatted"/>
+        <w:shd w:val="clear" w:color="auto" w:fill="FFFFFF"/>
+        <w:rPr>
+          <w:color w:val="000000"/>
+          <w:sz w:val="22"/>
+          <w:szCs w:val="22"/>
+        </w:rPr>
+      </w:pPr>
+      <w:r>
+        <w:rPr>
+          <w:color w:val="000000"/>
+          <w:sz w:val="22"/>
+          <w:szCs w:val="22"/>
+          <w:shd w:val="clear" w:color="auto" w:fill="EFEFEF"/>
+        </w:rPr>
+        <w:t>&lt;</w:t>
+      </w:r>
+      <w:r>
+        <w:rPr>
+          <w:b/>
+          <w:bCs/>
+          <w:color w:val="000080"/>
+          <w:sz w:val="22"/>
+          <w:szCs w:val="22"/>
+          <w:shd w:val="clear" w:color="auto" w:fill="EFEFEF"/>
+        </w:rPr>
+        <w:t>constructor-</w:t>
+      </w:r>
+      <w:proofErr w:type="spellStart"/>
+      <w:r>
+        <w:rPr>
+          <w:b/>
+          <w:bCs/>
+          <w:color w:val="000080"/>
+          <w:sz w:val="22"/>
+          <w:szCs w:val="22"/>
+          <w:shd w:val="clear" w:color="auto" w:fill="EFEFEF"/>
+        </w:rPr>
+        <w:t>arg</w:t>
+      </w:r>
+      <w:proofErr w:type="spellEnd"/>
+      <w:r>
+        <w:rPr>
+          <w:b/>
+          <w:bCs/>
+          <w:color w:val="000080"/>
+          <w:sz w:val="22"/>
+          <w:szCs w:val="22"/>
+          <w:shd w:val="clear" w:color="auto" w:fill="EFEFEF"/>
+        </w:rPr>
+        <w:t xml:space="preserve"> </w:t>
+      </w:r>
+      <w:r>
+        <w:rPr>
+          <w:b/>
+          <w:bCs/>
+          <w:color w:val="0000FF"/>
+          <w:sz w:val="22"/>
+          <w:szCs w:val="22"/>
+          <w:shd w:val="clear" w:color="auto" w:fill="EFEFEF"/>
+        </w:rPr>
+        <w:t>name</w:t>
+      </w:r>
+      <w:r>
+        <w:rPr>
+          <w:b/>
+          <w:bCs/>
+          <w:color w:val="0000FF"/>
+          <w:sz w:val="22"/>
+          <w:szCs w:val="22"/>
+          <w:shd w:val="clear" w:color="auto" w:fill="EFEFEF"/>
+        </w:rPr>
+        <w:t>=</w:t>
+      </w:r>
+      <w:r>
+        <w:rPr>
+          <w:b/>
+          <w:bCs/>
+          <w:color w:val="008000"/>
+          <w:sz w:val="22"/>
+          <w:szCs w:val="22"/>
+          <w:shd w:val="clear" w:color="auto" w:fill="EFEFEF"/>
+        </w:rPr>
+        <w:t>"</w:t>
+      </w:r>
+      <w:r>
+        <w:rPr>
+          <w:b/>
+          <w:bCs/>
+          <w:color w:val="008000"/>
+          <w:sz w:val="22"/>
+          <w:szCs w:val="22"/>
+          <w:shd w:val="clear" w:color="auto" w:fill="EFEFEF"/>
+        </w:rPr>
+        <w:t>arg1</w:t>
+      </w:r>
+      <w:r>
+        <w:rPr>
+          <w:b/>
+          <w:bCs/>
+          <w:color w:val="008000"/>
+          <w:sz w:val="22"/>
+          <w:szCs w:val="22"/>
+          <w:shd w:val="clear" w:color="auto" w:fill="EFEFEF"/>
+        </w:rPr>
+        <w:t xml:space="preserve">" </w:t>
+      </w:r>
+      <w:r>
+        <w:rPr>
+          <w:b/>
+          <w:bCs/>
+          <w:color w:val="0000FF"/>
+          <w:sz w:val="22"/>
+          <w:szCs w:val="22"/>
+          <w:shd w:val="clear" w:color="auto" w:fill="EFEFEF"/>
+        </w:rPr>
+        <w:t>value=</w:t>
+      </w:r>
+      <w:r>
+        <w:rPr>
+          <w:b/>
+          <w:bCs/>
+          <w:color w:val="008000"/>
+          <w:sz w:val="22"/>
+          <w:szCs w:val="22"/>
+          <w:shd w:val="clear" w:color="auto" w:fill="EFEFEF"/>
+        </w:rPr>
+        <w:t>"1"</w:t>
+      </w:r>
+      <w:r>
+        <w:rPr>
+          <w:color w:val="000000"/>
+          <w:sz w:val="22"/>
+          <w:szCs w:val="22"/>
+          <w:shd w:val="clear" w:color="auto" w:fill="EFEFEF"/>
+        </w:rPr>
+        <w:t>/&gt;</w:t>
+      </w:r>
+    </w:p>
+    <w:p>
+      <w:pPr>
+        <w:pStyle w:val="HTMLPreformatted"/>
+        <w:shd w:val="clear" w:color="auto" w:fill="FFFFFF"/>
+        <w:rPr>
+          <w:color w:val="000000"/>
+          <w:sz w:val="22"/>
+          <w:szCs w:val="22"/>
+          <w:shd w:val="clear" w:color="auto" w:fill="EFEFEF"/>
+        </w:rPr>
+      </w:pPr>
+      <w:r>
+        <w:rPr>
+          <w:color w:val="000000"/>
+          <w:sz w:val="22"/>
+          <w:szCs w:val="22"/>
+          <w:shd w:val="clear" w:color="auto" w:fill="EFEFEF"/>
+        </w:rPr>
+        <w:t>&lt;</w:t>
+      </w:r>
+      <w:r>
+        <w:rPr>
+          <w:b/>
+          <w:bCs/>
+          <w:color w:val="000080"/>
+          <w:sz w:val="22"/>
+          <w:szCs w:val="22"/>
+          <w:shd w:val="clear" w:color="auto" w:fill="EFEFEF"/>
+        </w:rPr>
+        <w:t>constructor-</w:t>
+      </w:r>
+      <w:proofErr w:type="spellStart"/>
+      <w:r>
+        <w:rPr>
+          <w:b/>
+          <w:bCs/>
+          <w:color w:val="000080"/>
+          <w:sz w:val="22"/>
+          <w:szCs w:val="22"/>
+          <w:shd w:val="clear" w:color="auto" w:fill="EFEFEF"/>
+        </w:rPr>
+        <w:t>arg</w:t>
+      </w:r>
+      <w:proofErr w:type="spellEnd"/>
+      <w:r>
+        <w:rPr>
+          <w:b/>
+          <w:bCs/>
+          <w:color w:val="000080"/>
+          <w:sz w:val="22"/>
+          <w:szCs w:val="22"/>
+          <w:shd w:val="clear" w:color="auto" w:fill="EFEFEF"/>
+        </w:rPr>
+        <w:t xml:space="preserve"> </w:t>
+      </w:r>
+      <w:r>
+        <w:rPr>
+          <w:b/>
+          <w:bCs/>
+          <w:color w:val="0000FF"/>
+          <w:sz w:val="22"/>
+          <w:szCs w:val="22"/>
+          <w:shd w:val="clear" w:color="auto" w:fill="EFEFEF"/>
+        </w:rPr>
+        <w:t>name</w:t>
+      </w:r>
+      <w:r>
+        <w:rPr>
+          <w:b/>
+          <w:bCs/>
+          <w:color w:val="0000FF"/>
+          <w:sz w:val="22"/>
+          <w:szCs w:val="22"/>
+          <w:shd w:val="clear" w:color="auto" w:fill="EFEFEF"/>
+        </w:rPr>
+        <w:t>=</w:t>
+      </w:r>
+      <w:r>
+        <w:rPr>
+          <w:b/>
+          <w:bCs/>
+          <w:color w:val="008000"/>
+          <w:sz w:val="22"/>
+          <w:szCs w:val="22"/>
+          <w:shd w:val="clear" w:color="auto" w:fill="EFEFEF"/>
+        </w:rPr>
+        <w:t>"</w:t>
+      </w:r>
+      <w:r>
+        <w:rPr>
+          <w:b/>
+          <w:bCs/>
+          <w:color w:val="008000"/>
+          <w:sz w:val="22"/>
+          <w:szCs w:val="22"/>
+          <w:shd w:val="clear" w:color="auto" w:fill="EFEFEF"/>
+        </w:rPr>
+        <w:t>arg2</w:t>
+      </w:r>
+      <w:r>
+        <w:rPr>
+          <w:b/>
+          <w:bCs/>
+          <w:color w:val="008000"/>
+          <w:sz w:val="22"/>
+          <w:szCs w:val="22"/>
+          <w:shd w:val="clear" w:color="auto" w:fill="EFEFEF"/>
+        </w:rPr>
+        <w:t xml:space="preserve">" </w:t>
+      </w:r>
+      <w:r>
+        <w:rPr>
+          <w:b/>
+          <w:bCs/>
+          <w:color w:val="0000FF"/>
+          <w:sz w:val="22"/>
+          <w:szCs w:val="22"/>
+          <w:shd w:val="clear" w:color="auto" w:fill="EFEFEF"/>
+        </w:rPr>
+        <w:t>value=</w:t>
+      </w:r>
+      <w:r>
+        <w:rPr>
+          <w:b/>
+          <w:bCs/>
+          <w:color w:val="008000"/>
+          <w:sz w:val="22"/>
+          <w:szCs w:val="22"/>
+          <w:shd w:val="clear" w:color="auto" w:fill="EFEFEF"/>
+        </w:rPr>
+        <w:t>"</w:t>
+      </w:r>
+      <w:r>
+        <w:rPr>
+          <w:b/>
+          <w:bCs/>
+          <w:color w:val="008000"/>
+          <w:sz w:val="22"/>
+          <w:szCs w:val="22"/>
+          <w:shd w:val="clear" w:color="auto" w:fill="EFEFEF"/>
+        </w:rPr>
+        <w:t>Dude</w:t>
+      </w:r>
+      <w:r>
+        <w:rPr>
+          <w:b/>
+          <w:bCs/>
+          <w:color w:val="008000"/>
+          <w:sz w:val="22"/>
+          <w:szCs w:val="22"/>
+          <w:shd w:val="clear" w:color="auto" w:fill="EFEFEF"/>
+        </w:rPr>
+        <w:t>"</w:t>
+      </w:r>
+      <w:r>
+        <w:rPr>
+          <w:color w:val="000000"/>
+          <w:sz w:val="22"/>
+          <w:szCs w:val="22"/>
+          <w:shd w:val="clear" w:color="auto" w:fill="EFEFEF"/>
+        </w:rPr>
+        <w:t>/&gt;</w:t>
+      </w:r>
+    </w:p>
+    <w:p/>
+    <w:p>
+      <w:pPr>
+        <w:rPr>
+          <w:lang w:val="ru-RU"/>
+        </w:rPr>
+      </w:pPr>
+      <w:r>
+        <w:rPr>
+          <w:lang w:val="ru-RU"/>
+        </w:rPr>
+        <w:t>Но это хак, который работает</w:t>
+      </w:r>
+      <w:r>
+        <w:rPr>
+          <w:lang w:val="ru-RU"/>
+        </w:rPr>
+        <w:t xml:space="preserve"> через рефлекшн</w:t>
+      </w:r>
+      <w:r>
+        <w:rPr>
+          <w:lang w:val="ru-RU"/>
+        </w:rPr>
+        <w:t xml:space="preserve"> только когда включены дебаг-символы </w:t>
+      </w:r>
+      <w:r>
+        <w:rPr>
+          <w:color w:val="FF0000"/>
+          <w:lang w:val="ru-RU"/>
+        </w:rPr>
+        <w:t xml:space="preserve">(???) </w:t>
+      </w:r>
+      <w:r>
+        <w:rPr>
+          <w:lang w:val="ru-RU"/>
+        </w:rPr>
+        <w:t xml:space="preserve">и не используется в проде. </w:t>
+      </w:r>
+    </w:p>
+    <w:p>
+      <w:pPr>
+        <w:rPr>
+          <w:lang w:val="ru-RU"/>
+        </w:rPr>
+      </w:pPr>
+    </w:p>
+    <w:p>
+      <w:pPr>
+        <w:rPr>
+          <w:lang w:val="ru-RU"/>
+        </w:rPr>
+      </w:pPr>
+      <w:r>
+        <w:rPr>
+          <w:lang w:val="ru-RU"/>
+        </w:rPr>
+        <w:t>Инжектинг бинов:</w:t>
+      </w:r>
+    </w:p>
+    <w:p>
+      <w:pPr>
+        <w:pStyle w:val="HTMLPreformatted"/>
+        <w:shd w:val="clear" w:color="auto" w:fill="FFFFFF"/>
+        <w:rPr>
+          <w:color w:val="000000"/>
+          <w:sz w:val="22"/>
+          <w:szCs w:val="22"/>
+        </w:rPr>
+      </w:pPr>
+      <w:r>
+        <w:rPr>
+          <w:color w:val="000000"/>
+          <w:sz w:val="22"/>
+          <w:szCs w:val="22"/>
+          <w:shd w:val="clear" w:color="auto" w:fill="EFEFEF"/>
+        </w:rPr>
+        <w:t>&lt;</w:t>
+      </w:r>
+      <w:r>
+        <w:rPr>
+          <w:b/>
+          <w:bCs/>
+          <w:color w:val="000080"/>
+          <w:sz w:val="22"/>
+          <w:szCs w:val="22"/>
+          <w:shd w:val="clear" w:color="auto" w:fill="EFEFEF"/>
+        </w:rPr>
+        <w:t xml:space="preserve">bean </w:t>
+      </w:r>
+      <w:r>
+        <w:rPr>
+          <w:b/>
+          <w:bCs/>
+          <w:color w:val="0000FF"/>
+          <w:sz w:val="22"/>
+          <w:szCs w:val="22"/>
+          <w:shd w:val="clear" w:color="auto" w:fill="EFEFEF"/>
+        </w:rPr>
+        <w:t>id=</w:t>
+      </w:r>
+      <w:r>
+        <w:rPr>
+          <w:b/>
+          <w:bCs/>
+          <w:color w:val="008000"/>
+          <w:sz w:val="22"/>
+          <w:szCs w:val="22"/>
+          <w:shd w:val="clear" w:color="auto" w:fill="EFEFEF"/>
+        </w:rPr>
+        <w:t xml:space="preserve">"app" </w:t>
+      </w:r>
+      <w:r>
+        <w:rPr>
+          <w:b/>
+          <w:bCs/>
+          <w:color w:val="0000FF"/>
+          <w:sz w:val="22"/>
+          <w:szCs w:val="22"/>
+          <w:shd w:val="clear" w:color="auto" w:fill="EFEFEF"/>
+        </w:rPr>
+        <w:t>class=</w:t>
+      </w:r>
+      <w:r>
+        <w:rPr>
+          <w:b/>
+          <w:bCs/>
+          <w:color w:val="008000"/>
+          <w:sz w:val="22"/>
+          <w:szCs w:val="22"/>
+          <w:shd w:val="clear" w:color="auto" w:fill="EFEFEF"/>
+        </w:rPr>
+        <w:t>"</w:t>
+      </w:r>
+      <w:proofErr w:type="spellStart"/>
+      <w:proofErr w:type="gramStart"/>
+      <w:r>
+        <w:rPr>
+          <w:b/>
+          <w:bCs/>
+          <w:color w:val="008000"/>
+          <w:sz w:val="22"/>
+          <w:szCs w:val="22"/>
+          <w:shd w:val="clear" w:color="auto" w:fill="EFEFEF"/>
+        </w:rPr>
+        <w:t>com.epam</w:t>
+      </w:r>
+      <w:proofErr w:type="gramEnd"/>
+      <w:r>
+        <w:rPr>
+          <w:b/>
+          <w:bCs/>
+          <w:color w:val="008000"/>
+          <w:sz w:val="22"/>
+          <w:szCs w:val="22"/>
+          <w:shd w:val="clear" w:color="auto" w:fill="EFEFEF"/>
+        </w:rPr>
+        <w:t>.spring.core.App</w:t>
+      </w:r>
+      <w:proofErr w:type="spellEnd"/>
+      <w:r>
+        <w:rPr>
+          <w:b/>
+          <w:bCs/>
+          <w:color w:val="008000"/>
+          <w:sz w:val="22"/>
+          <w:szCs w:val="22"/>
+          <w:shd w:val="clear" w:color="auto" w:fill="EFEFEF"/>
+        </w:rPr>
+        <w:t>"</w:t>
+      </w:r>
+      <w:r>
+        <w:rPr>
+          <w:color w:val="000000"/>
+          <w:sz w:val="22"/>
+          <w:szCs w:val="22"/>
+          <w:shd w:val="clear" w:color="auto" w:fill="EFEFEF"/>
+        </w:rPr>
+        <w:t>&gt;</w:t>
+      </w:r>
+      <w:r>
+        <w:rPr>
+          <w:color w:val="000000"/>
+          <w:sz w:val="22"/>
+          <w:szCs w:val="22"/>
+        </w:rPr>
+        <w:br/>
+        <w:t xml:space="preserve">    </w:t>
+      </w:r>
+      <w:r>
+        <w:rPr>
+          <w:color w:val="000000"/>
+          <w:sz w:val="22"/>
+          <w:szCs w:val="22"/>
+          <w:shd w:val="clear" w:color="auto" w:fill="EFEFEF"/>
+        </w:rPr>
+        <w:t>&lt;</w:t>
+      </w:r>
+      <w:r>
+        <w:rPr>
+          <w:b/>
+          <w:bCs/>
+          <w:color w:val="000080"/>
+          <w:sz w:val="22"/>
+          <w:szCs w:val="22"/>
+          <w:shd w:val="clear" w:color="auto" w:fill="EFEFEF"/>
+        </w:rPr>
+        <w:t>constructor-</w:t>
+      </w:r>
+      <w:proofErr w:type="spellStart"/>
+      <w:r>
+        <w:rPr>
+          <w:b/>
+          <w:bCs/>
+          <w:color w:val="000080"/>
+          <w:sz w:val="22"/>
+          <w:szCs w:val="22"/>
+          <w:shd w:val="clear" w:color="auto" w:fill="EFEFEF"/>
+        </w:rPr>
+        <w:t>arg</w:t>
+      </w:r>
+      <w:proofErr w:type="spellEnd"/>
+      <w:r>
+        <w:rPr>
+          <w:b/>
+          <w:bCs/>
+          <w:color w:val="000080"/>
+          <w:sz w:val="22"/>
+          <w:szCs w:val="22"/>
+          <w:shd w:val="clear" w:color="auto" w:fill="EFEFEF"/>
+        </w:rPr>
+        <w:t xml:space="preserve"> </w:t>
+      </w:r>
+      <w:r>
+        <w:rPr>
+          <w:b/>
+          <w:bCs/>
+          <w:color w:val="0000FF"/>
+          <w:sz w:val="22"/>
+          <w:szCs w:val="22"/>
+          <w:shd w:val="clear" w:color="auto" w:fill="EFEFEF"/>
+        </w:rPr>
+        <w:t>ref=</w:t>
+      </w:r>
+      <w:r>
+        <w:rPr>
+          <w:b/>
+          <w:bCs/>
+          <w:color w:val="008000"/>
+          <w:sz w:val="22"/>
+          <w:szCs w:val="22"/>
+          <w:shd w:val="clear" w:color="auto" w:fill="EFEFEF"/>
+        </w:rPr>
+        <w:t>"client"</w:t>
+      </w:r>
+      <w:r>
+        <w:rPr>
+          <w:color w:val="000000"/>
+          <w:sz w:val="22"/>
+          <w:szCs w:val="22"/>
+          <w:shd w:val="clear" w:color="auto" w:fill="EFEFEF"/>
+        </w:rPr>
+        <w:t>/&gt;</w:t>
+      </w:r>
+      <w:r>
+        <w:rPr>
+          <w:color w:val="000000"/>
+          <w:sz w:val="22"/>
+          <w:szCs w:val="22"/>
+        </w:rPr>
+        <w:br/>
+        <w:t xml:space="preserve">    </w:t>
+      </w:r>
+      <w:r>
+        <w:rPr>
+          <w:color w:val="000000"/>
+          <w:sz w:val="22"/>
+          <w:szCs w:val="22"/>
+          <w:shd w:val="clear" w:color="auto" w:fill="EFEFEF"/>
+        </w:rPr>
+        <w:t>&lt;</w:t>
+      </w:r>
+      <w:r>
+        <w:rPr>
+          <w:b/>
+          <w:bCs/>
+          <w:color w:val="000080"/>
+          <w:sz w:val="22"/>
+          <w:szCs w:val="22"/>
+          <w:shd w:val="clear" w:color="auto" w:fill="EFEFEF"/>
+        </w:rPr>
+        <w:t>constructor-</w:t>
+      </w:r>
+      <w:proofErr w:type="spellStart"/>
+      <w:r>
+        <w:rPr>
+          <w:b/>
+          <w:bCs/>
+          <w:color w:val="000080"/>
+          <w:sz w:val="22"/>
+          <w:szCs w:val="22"/>
+          <w:shd w:val="clear" w:color="auto" w:fill="EFEFEF"/>
+        </w:rPr>
+        <w:t>arg</w:t>
+      </w:r>
+      <w:proofErr w:type="spellEnd"/>
+      <w:r>
+        <w:rPr>
+          <w:b/>
+          <w:bCs/>
+          <w:color w:val="000080"/>
+          <w:sz w:val="22"/>
+          <w:szCs w:val="22"/>
+          <w:shd w:val="clear" w:color="auto" w:fill="EFEFEF"/>
+        </w:rPr>
+        <w:t xml:space="preserve"> </w:t>
+      </w:r>
+      <w:r>
+        <w:rPr>
+          <w:b/>
+          <w:bCs/>
+          <w:color w:val="0000FF"/>
+          <w:sz w:val="22"/>
+          <w:szCs w:val="22"/>
+          <w:shd w:val="clear" w:color="auto" w:fill="EFEFEF"/>
+        </w:rPr>
+        <w:t>ref=</w:t>
+      </w:r>
+      <w:r>
+        <w:rPr>
+          <w:b/>
+          <w:bCs/>
+          <w:color w:val="008000"/>
+          <w:sz w:val="22"/>
+          <w:szCs w:val="22"/>
+          <w:shd w:val="clear" w:color="auto" w:fill="EFEFEF"/>
+        </w:rPr>
+        <w:t>"</w:t>
+      </w:r>
+      <w:proofErr w:type="spellStart"/>
+      <w:r>
+        <w:rPr>
+          <w:b/>
+          <w:bCs/>
+          <w:color w:val="008000"/>
+          <w:sz w:val="22"/>
+          <w:szCs w:val="22"/>
+          <w:shd w:val="clear" w:color="auto" w:fill="EFEFEF"/>
+        </w:rPr>
+        <w:t>eventLogger</w:t>
+      </w:r>
+      <w:proofErr w:type="spellEnd"/>
+      <w:r>
+        <w:rPr>
+          <w:b/>
+          <w:bCs/>
+          <w:color w:val="008000"/>
+          <w:sz w:val="22"/>
+          <w:szCs w:val="22"/>
+          <w:shd w:val="clear" w:color="auto" w:fill="EFEFEF"/>
+        </w:rPr>
+        <w:t>"</w:t>
+      </w:r>
+      <w:r>
+        <w:rPr>
+          <w:color w:val="000000"/>
+          <w:sz w:val="22"/>
+          <w:szCs w:val="22"/>
+          <w:shd w:val="clear" w:color="auto" w:fill="EFEFEF"/>
+        </w:rPr>
+        <w:t>/&gt;</w:t>
+      </w:r>
+      <w:r>
+        <w:rPr>
+          <w:color w:val="000000"/>
+          <w:sz w:val="22"/>
+          <w:szCs w:val="22"/>
+        </w:rPr>
+        <w:br/>
+      </w:r>
+      <w:r>
+        <w:rPr>
+          <w:color w:val="000000"/>
+          <w:sz w:val="22"/>
+          <w:szCs w:val="22"/>
+          <w:shd w:val="clear" w:color="auto" w:fill="EFEFEF"/>
+        </w:rPr>
+        <w:t>&lt;/</w:t>
+      </w:r>
+      <w:r>
+        <w:rPr>
+          <w:b/>
+          <w:bCs/>
+          <w:color w:val="000080"/>
+          <w:sz w:val="22"/>
+          <w:szCs w:val="22"/>
+          <w:shd w:val="clear" w:color="auto" w:fill="EFEFEF"/>
+        </w:rPr>
+        <w:t>bean</w:t>
+      </w:r>
+      <w:r>
+        <w:rPr>
+          <w:color w:val="000000"/>
+          <w:sz w:val="22"/>
+          <w:szCs w:val="22"/>
+          <w:shd w:val="clear" w:color="auto" w:fill="EFEFEF"/>
+        </w:rPr>
+        <w:t>&gt;</w:t>
+      </w:r>
+    </w:p>
+    <w:p>
+      <w:pPr>
+        <w:rPr>
+          <w:sz w:val="24"/>
+          <w:szCs w:val="24"/>
+        </w:rPr>
+      </w:pPr>
+    </w:p>
+    <w:p>
+      <w:pPr>
+        <w:rPr>
+          <w:lang w:val="ru-RU"/>
+        </w:rPr>
+      </w:pPr>
+      <w:r>
+        <w:rPr>
+          <w:lang w:val="ru-RU"/>
+        </w:rPr>
+        <w:t>Если не указать аргументы, то спринг вызывает конструктор по умолчанию и он должен быть объявлен (если нужно).</w:t>
+      </w:r>
+    </w:p>
+    <w:p>
+      <w:pPr>
+        <w:rPr>
+          <w:lang w:val="ru-RU"/>
+        </w:rPr>
+      </w:pPr>
+    </w:p>
+    <w:p>
+      <w:pPr>
+        <w:rPr>
+          <w:lang w:val="ru-RU"/>
+        </w:rPr>
+      </w:pPr>
+      <w:r>
+        <w:rPr>
+          <w:lang w:val="ru-RU"/>
+        </w:rPr>
+        <w:t xml:space="preserve">Модфикатор доступа в конструкторе м.б. любым – спринг вызовет его даже если он </w:t>
+      </w:r>
+      <w:r>
+        <w:t>private</w:t>
+      </w:r>
+      <w:r>
+        <w:rPr>
+          <w:lang w:val="ru-RU"/>
+        </w:rPr>
+        <w:t>.</w:t>
+      </w:r>
+    </w:p>
+    <w:p>
+      <w:pPr>
+        <w:rPr>
+          <w:lang w:val="ru-RU"/>
+        </w:rPr>
+      </w:pPr>
+      <w:r>
+        <w:rPr>
+          <w:lang w:val="ru-RU"/>
+        </w:rPr>
+        <w:lastRenderedPageBreak/>
+        <w:t xml:space="preserve">Описание контейнера Спринг – в </w:t>
+      </w:r>
+      <w:r>
+        <w:t>xml</w:t>
+      </w:r>
+      <w:r>
+        <w:rPr>
+          <w:lang w:val="ru-RU"/>
+        </w:rPr>
+        <w:t xml:space="preserve"> (</w:t>
+      </w:r>
+      <w:r>
+        <w:rPr>
+          <w:lang w:val="ru-RU"/>
+        </w:rPr>
+        <w:t>определены бины и зависимости</w:t>
+      </w:r>
+      <w:r>
+        <w:rPr>
+          <w:lang w:val="ru-RU"/>
+        </w:rPr>
+        <w:t>).</w:t>
+      </w:r>
+    </w:p>
+    <w:p>
+      <w:pPr>
+        <w:pStyle w:val="ListParagraph"/>
+        <w:numPr>
+          <w:ilvl w:val="0"/>
+          <w:numId w:val="13"/>
+        </w:numPr>
+        <w:rPr>
+          <w:lang w:val="ru-RU"/>
+        </w:rPr>
+      </w:pPr>
+      <w:r>
+        <w:rPr>
+          <w:lang w:val="ru-RU"/>
+        </w:rPr>
+        <w:t>Создать контейнер</w:t>
+      </w:r>
+    </w:p>
+    <w:p>
+      <w:pPr>
+        <w:pStyle w:val="ListParagraph"/>
+        <w:numPr>
+          <w:ilvl w:val="0"/>
+          <w:numId w:val="13"/>
+        </w:numPr>
+        <w:rPr>
+          <w:lang w:val="ru-RU"/>
+        </w:rPr>
+      </w:pPr>
+      <w:r>
+        <w:rPr>
+          <w:lang w:val="ru-RU"/>
+        </w:rPr>
+        <w:t>Запустить приложение</w:t>
+      </w:r>
+    </w:p>
+    <w:p>
+      <w:pPr>
+        <w:pStyle w:val="ListParagraph"/>
+        <w:numPr>
+          <w:ilvl w:val="0"/>
+          <w:numId w:val="13"/>
+        </w:numPr>
+        <w:rPr>
+          <w:lang w:val="ru-RU"/>
+        </w:rPr>
+      </w:pPr>
+      <w:r>
+        <w:rPr>
+          <w:lang w:val="ru-RU"/>
+        </w:rPr>
+        <w:t>Спринг создаст бины и проинжектит зависимости</w:t>
+      </w:r>
+    </w:p>
+    <w:p>
+      <w:pPr>
+        <w:rPr>
+          <w:lang w:val="ru-RU"/>
+        </w:rPr>
+      </w:pPr>
+      <w:r>
+        <w:rPr>
+          <w:lang w:val="ru-RU"/>
+        </w:rPr>
+        <w:t xml:space="preserve">В </w:t>
+      </w:r>
+      <w:r>
+        <w:t>spring</w:t>
+      </w:r>
+      <w:r>
+        <w:rPr>
+          <w:lang w:val="ru-RU"/>
+        </w:rPr>
+        <w:t>-</w:t>
+      </w:r>
+      <w:r>
+        <w:t>framework</w:t>
+      </w:r>
+      <w:r>
+        <w:rPr>
+          <w:lang w:val="ru-RU"/>
+        </w:rPr>
+        <w:t xml:space="preserve"> 2 </w:t>
+      </w:r>
+      <w:r>
+        <w:rPr>
+          <w:lang w:val="ru-RU"/>
+        </w:rPr>
+        <w:t>типа контейнеров:</w:t>
+      </w:r>
+    </w:p>
+    <w:p>
+      <w:pPr>
+        <w:pStyle w:val="ListParagraph"/>
+        <w:numPr>
+          <w:ilvl w:val="0"/>
+          <w:numId w:val="14"/>
+        </w:numPr>
+        <w:rPr>
+          <w:lang w:val="ru-RU"/>
+        </w:rPr>
+      </w:pPr>
+      <w:proofErr w:type="spellStart"/>
+      <w:r>
+        <w:t>BeanFactory</w:t>
+      </w:r>
+      <w:proofErr w:type="spellEnd"/>
+      <w:r>
+        <w:t xml:space="preserve"> – </w:t>
+      </w:r>
+      <w:r>
+        <w:rPr>
+          <w:lang w:val="ru-RU"/>
+        </w:rPr>
+        <w:t xml:space="preserve">простейший контейнер. </w:t>
+      </w:r>
+    </w:p>
+    <w:p>
+      <w:pPr>
+        <w:pStyle w:val="ListParagraph"/>
+        <w:numPr>
+          <w:ilvl w:val="1"/>
+          <w:numId w:val="14"/>
+        </w:numPr>
+        <w:rPr>
+          <w:lang w:val="ru-RU"/>
+        </w:rPr>
+      </w:pPr>
+      <w:r>
+        <w:rPr>
+          <w:lang w:val="ru-RU"/>
+        </w:rPr>
+        <w:t>Поднимается</w:t>
+      </w:r>
+    </w:p>
+    <w:p>
+      <w:pPr>
+        <w:pStyle w:val="ListParagraph"/>
+        <w:numPr>
+          <w:ilvl w:val="1"/>
+          <w:numId w:val="14"/>
+        </w:numPr>
+        <w:rPr>
+          <w:lang w:val="ru-RU"/>
+        </w:rPr>
+      </w:pPr>
+      <w:r>
+        <w:rPr>
+          <w:lang w:val="ru-RU"/>
+        </w:rPr>
+        <w:t>Создает бины</w:t>
+      </w:r>
+    </w:p>
+    <w:p>
+      <w:pPr>
+        <w:pStyle w:val="ListParagraph"/>
+        <w:numPr>
+          <w:ilvl w:val="1"/>
+          <w:numId w:val="14"/>
+        </w:numPr>
+        <w:rPr>
+          <w:lang w:val="ru-RU"/>
+        </w:rPr>
+      </w:pPr>
+      <w:r>
+        <w:rPr>
+          <w:lang w:val="ru-RU"/>
+        </w:rPr>
+        <w:t>Инжектит их</w:t>
+      </w:r>
+    </w:p>
+    <w:p>
+      <w:pPr>
+        <w:pStyle w:val="ListParagraph"/>
+        <w:numPr>
+          <w:ilvl w:val="0"/>
+          <w:numId w:val="14"/>
+        </w:numPr>
+        <w:rPr>
+          <w:lang w:val="ru-RU"/>
+        </w:rPr>
+      </w:pPr>
+      <w:proofErr w:type="spellStart"/>
+      <w:r>
+        <w:t>ApplicationContext</w:t>
+      </w:r>
+      <w:proofErr w:type="spellEnd"/>
+      <w:r>
+        <w:t xml:space="preserve"> - </w:t>
+      </w:r>
+      <w:r>
+        <w:rPr>
+          <w:lang w:val="ru-RU"/>
+        </w:rPr>
+        <w:t xml:space="preserve"> </w:t>
+      </w:r>
+    </w:p>
+    <w:p>
+      <w:pPr>
+        <w:pStyle w:val="ListParagraph"/>
+        <w:numPr>
+          <w:ilvl w:val="1"/>
+          <w:numId w:val="14"/>
+        </w:numPr>
+        <w:rPr>
+          <w:lang w:val="ru-RU"/>
+        </w:rPr>
+      </w:pPr>
+      <w:r>
+        <w:rPr>
+          <w:lang w:val="ru-RU"/>
+        </w:rPr>
+        <w:t>Поднимается</w:t>
+      </w:r>
+    </w:p>
+    <w:p>
+      <w:pPr>
+        <w:pStyle w:val="ListParagraph"/>
+        <w:numPr>
+          <w:ilvl w:val="1"/>
+          <w:numId w:val="14"/>
+        </w:numPr>
+        <w:rPr>
+          <w:lang w:val="ru-RU"/>
+        </w:rPr>
+      </w:pPr>
+      <w:r>
+        <w:rPr>
+          <w:lang w:val="ru-RU"/>
+        </w:rPr>
+        <w:t>Создает бины</w:t>
+      </w:r>
+    </w:p>
+    <w:p>
+      <w:pPr>
+        <w:pStyle w:val="ListParagraph"/>
+        <w:numPr>
+          <w:ilvl w:val="1"/>
+          <w:numId w:val="14"/>
+        </w:numPr>
+        <w:rPr>
+          <w:lang w:val="ru-RU"/>
+        </w:rPr>
+      </w:pPr>
+      <w:r>
+        <w:rPr>
+          <w:lang w:val="ru-RU"/>
+        </w:rPr>
+        <w:t>Инжектит их</w:t>
+      </w:r>
+    </w:p>
+    <w:p>
+      <w:pPr>
+        <w:pStyle w:val="ListParagraph"/>
+        <w:numPr>
+          <w:ilvl w:val="1"/>
+          <w:numId w:val="14"/>
+        </w:numPr>
+        <w:rPr>
+          <w:lang w:val="ru-RU"/>
+        </w:rPr>
+      </w:pPr>
+      <w:r>
+        <w:rPr>
+          <w:lang w:val="ru-RU"/>
+        </w:rPr>
+        <w:t>Предоставляет сервисы для управления бинами</w:t>
+      </w:r>
+    </w:p>
+    <w:p>
+      <w:pPr>
+        <w:rPr>
+          <w:lang w:val="ru-RU"/>
+        </w:rPr>
+      </w:pPr>
+      <w:r>
+        <w:rPr>
+          <w:lang w:val="ru-RU"/>
+        </w:rPr>
+        <w:t>Создание контекста</w:t>
+      </w:r>
+      <w:r>
+        <w:rPr>
+          <w:lang w:val="ru-RU"/>
+        </w:rPr>
+        <w:t>:</w:t>
+      </w:r>
+    </w:p>
+    <w:p>
+      <w:pPr>
+        <w:pStyle w:val="HTMLPreformatted"/>
+        <w:shd w:val="clear" w:color="auto" w:fill="FFFFFF"/>
+        <w:rPr>
+          <w:color w:val="000000"/>
+          <w:sz w:val="22"/>
+          <w:szCs w:val="22"/>
+        </w:rPr>
+      </w:pPr>
+      <w:proofErr w:type="spellStart"/>
+      <w:r>
+        <w:rPr>
+          <w:color w:val="000000"/>
+          <w:sz w:val="22"/>
+          <w:szCs w:val="22"/>
+        </w:rPr>
+        <w:t>ApplicationContext</w:t>
+      </w:r>
+      <w:proofErr w:type="spellEnd"/>
+      <w:r>
+        <w:rPr>
+          <w:color w:val="000000"/>
+          <w:sz w:val="22"/>
+          <w:szCs w:val="22"/>
+        </w:rPr>
+        <w:t xml:space="preserve"> </w:t>
+      </w:r>
+      <w:proofErr w:type="spellStart"/>
+      <w:r>
+        <w:rPr>
+          <w:color w:val="000000"/>
+          <w:sz w:val="22"/>
+          <w:szCs w:val="22"/>
+        </w:rPr>
+        <w:t>ctx</w:t>
+      </w:r>
+      <w:proofErr w:type="spellEnd"/>
+      <w:r>
+        <w:rPr>
+          <w:color w:val="000000"/>
+          <w:sz w:val="22"/>
+          <w:szCs w:val="22"/>
+        </w:rPr>
+        <w:t xml:space="preserve"> = </w:t>
+      </w:r>
+    </w:p>
+    <w:p>
+      <w:pPr>
+        <w:pStyle w:val="HTMLPreformatted"/>
+        <w:shd w:val="clear" w:color="auto" w:fill="FFFFFF"/>
+        <w:rPr>
+          <w:color w:val="000000"/>
+          <w:sz w:val="22"/>
+          <w:szCs w:val="22"/>
+        </w:rPr>
+      </w:pPr>
+      <w:r>
+        <w:rPr>
+          <w:b/>
+          <w:bCs/>
+          <w:color w:val="000080"/>
+          <w:sz w:val="22"/>
+          <w:szCs w:val="22"/>
+        </w:rPr>
+        <w:t xml:space="preserve">new </w:t>
+      </w:r>
+      <w:proofErr w:type="spellStart"/>
+      <w:r>
+        <w:rPr>
+          <w:color w:val="000000"/>
+          <w:sz w:val="22"/>
+          <w:szCs w:val="22"/>
+        </w:rPr>
+        <w:t>ClassPathXmlApplicationContext</w:t>
+      </w:r>
+      <w:proofErr w:type="spellEnd"/>
+      <w:r>
+        <w:rPr>
+          <w:color w:val="000000"/>
+          <w:sz w:val="22"/>
+          <w:szCs w:val="22"/>
+        </w:rPr>
+        <w:t>(</w:t>
+      </w:r>
+      <w:r>
+        <w:rPr>
+          <w:b/>
+          <w:bCs/>
+          <w:color w:val="008000"/>
+          <w:sz w:val="22"/>
+          <w:szCs w:val="22"/>
+        </w:rPr>
+        <w:t>"spring.xml"</w:t>
+      </w:r>
+      <w:r>
+        <w:rPr>
+          <w:color w:val="000000"/>
+          <w:sz w:val="22"/>
+          <w:szCs w:val="22"/>
+        </w:rPr>
+        <w:t>);</w:t>
+      </w:r>
+    </w:p>
+    <w:p>
+      <w:pPr>
+        <w:pStyle w:val="HTMLPreformatted"/>
+        <w:shd w:val="clear" w:color="auto" w:fill="FFFFFF"/>
+        <w:rPr>
+          <w:color w:val="000000"/>
+          <w:sz w:val="22"/>
+          <w:szCs w:val="22"/>
+        </w:rPr>
+      </w:pPr>
+    </w:p>
+    <w:p>
+      <w:pPr>
+        <w:rPr>
+          <w:lang w:val="ru-RU"/>
+        </w:rPr>
+      </w:pPr>
+      <w:r>
+        <w:rPr>
+          <w:lang w:val="ru-RU"/>
+        </w:rPr>
+        <w:t>Получение бина:</w:t>
+      </w:r>
+    </w:p>
+    <w:p>
+      <w:pPr>
+        <w:pStyle w:val="ListParagraph"/>
+        <w:numPr>
+          <w:ilvl w:val="0"/>
+          <w:numId w:val="15"/>
+        </w:numPr>
+        <w:rPr>
+          <w:lang w:val="ru-RU"/>
+        </w:rPr>
+      </w:pPr>
+      <w:r>
+        <w:rPr>
+          <w:lang w:val="ru-RU"/>
+        </w:rPr>
+        <w:t>По имени – класс будет неизвестен, придется делать каст (</w:t>
+      </w:r>
+      <w:r>
+        <w:rPr>
+          <w:color w:val="FF0000"/>
+          <w:lang w:val="ru-RU"/>
+        </w:rPr>
+        <w:t xml:space="preserve">почему? Все бины типа </w:t>
+      </w:r>
+      <w:r>
+        <w:rPr>
+          <w:color w:val="FF0000"/>
+        </w:rPr>
+        <w:t>Object?</w:t>
+      </w:r>
+      <w:r>
+        <w:rPr>
+          <w:color w:val="FF0000"/>
+          <w:lang w:val="ru-RU"/>
+        </w:rPr>
+        <w:t>)</w:t>
+      </w:r>
+    </w:p>
+    <w:p>
+      <w:pPr>
+        <w:pStyle w:val="ListParagraph"/>
+        <w:numPr>
+          <w:ilvl w:val="0"/>
+          <w:numId w:val="15"/>
+        </w:numPr>
+        <w:rPr>
+          <w:lang w:val="ru-RU"/>
+        </w:rPr>
+      </w:pPr>
+      <w:r>
+        <w:rPr>
+          <w:lang w:val="ru-RU"/>
+        </w:rPr>
+        <w:t>По классу – не нужно кастить, используются дженерики</w:t>
+      </w:r>
       <w:bookmarkStart w:id="0" w:name="_GoBack"/>
       <w:bookmarkEnd w:id="0"/>
     </w:p>
     <w:p>
-      <w:r>
-        <w:t xml:space="preserve">SVN??? </w:t>
-      </w:r>
-    </w:p>
-    <w:p/>
+      <w:pPr>
+        <w:pStyle w:val="ListParagraph"/>
+        <w:numPr>
+          <w:ilvl w:val="0"/>
+          <w:numId w:val="15"/>
+        </w:numPr>
+        <w:rPr>
+          <w:lang w:val="ru-RU"/>
+        </w:rPr>
+      </w:pPr>
+      <w:r>
+        <w:rPr>
+          <w:lang w:val="ru-RU"/>
+        </w:rPr>
+        <w:t>По классу и имени – как и у получения по классу</w:t>
+      </w:r>
+    </w:p>
+    <w:p>
+      <w:pPr>
+        <w:pStyle w:val="ListParagraph"/>
+        <w:numPr>
+          <w:ilvl w:val="0"/>
+          <w:numId w:val="15"/>
+        </w:numPr>
+        <w:rPr>
+          <w:lang w:val="ru-RU"/>
+        </w:rPr>
+      </w:pPr>
+      <w:r>
+        <w:rPr>
+          <w:lang w:val="ru-RU"/>
+        </w:rPr>
+        <w:t>По аннотации, которая есть у класса</w:t>
+      </w:r>
+    </w:p>
+    <w:p>
+      <w:pPr>
+        <w:rPr>
+          <w:lang w:val="ru-RU"/>
+        </w:rPr>
+      </w:pPr>
+    </w:p>
+    <w:p>
+      <w:pPr>
+        <w:rPr>
+          <w:lang w:val="ru-RU"/>
+        </w:rPr>
+      </w:pPr>
+    </w:p>
+    <w:p>
+      <w:pPr>
+        <w:rPr>
+          <w:lang w:val="ru-RU"/>
+        </w:rPr>
+      </w:pPr>
+    </w:p>
+    <w:p>
+      <w:pPr>
+        <w:rPr>
+          <w:lang w:val="ru-RU"/>
+        </w:rPr>
+      </w:pPr>
+    </w:p>
+    <w:p>
+      <w:pPr>
+        <w:rPr>
+          <w:lang w:val="ru-RU"/>
+        </w:rPr>
+      </w:pPr>
+    </w:p>
+    <w:p>
+      <w:pPr>
+        <w:rPr>
+          <w:lang w:val="ru-RU"/>
+        </w:rPr>
+      </w:pPr>
+    </w:p>
     <w:sectPr>
       <w:pgSz w:w="12240" w:h="15840"/>
       <w:pgMar w:top="1134" w:right="850" w:bottom="1134" w:left="1701" w:header="720" w:footer="720" w:gutter="0"/>
@@ -822,6 +4642,127 @@
 <file path=word/numbering.xml><?xml version="1.0" encoding="utf-8"?>
 <w:numbering xmlns:wpc="http://schemas.microsoft.com/office/word/2010/wordprocessingCanvas" xmlns:cx="http://schemas.microsoft.com/office/drawing/2014/chartex" xmlns:cx1="http://schemas.microsoft.com/office/drawing/2015/9/8/chartex" xmlns:cx2="http://schemas.microsoft.com/office/drawing/2015/10/21/chartex" xmlns:cx3="http://schemas.microsoft.com/office/drawing/2016/5/9/chartex" xmlns:cx4="http://schemas.microsoft.com/office/drawing/2016/5/10/chartex" xmlns:cx5="http://schemas.microsoft.com/office/drawing/2016/5/11/chartex" xmlns:cx6="http://schemas.microsoft.com/office/drawing/2016/5/12/chartex" xmlns:cx7="http://schemas.microsoft.com/office/drawing/2016/5/13/chartex" xmlns:cx8="http://schemas.microsoft.com/office/drawing/2016/5/14/chartex" xmlns:mc="http://schemas.openxmlformats.org/markup-compatibility/2006" xmlns:aink="http://schemas.microsoft.com/office/drawing/2016/ink" xmlns:am3d="http://schemas.microsoft.com/office/drawing/2017/model3d" xmlns:o="urn:schemas-microsoft-com:office:office" xmlns:r="http://schemas.openxmlformats.org/officeDocument/2006/relationships" xmlns:m="http://schemas.openxmlformats.org/officeDocument/2006/math" xmlns:v="urn:schemas-microsoft-com:vml" xmlns:wp14="http://schemas.microsoft.com/office/word/2010/wordprocessingDrawing" xmlns:wp="http://schemas.openxmlformats.org/drawingml/2006/wordprocessingDrawing" xmlns:w10="urn:schemas-microsoft-com:office:word" xmlns:w="http://schemas.openxmlformats.org/wordprocessingml/2006/main" xmlns:w14="http://schemas.microsoft.com/office/word/2010/wordml" xmlns:w15="http://schemas.microsoft.com/office/word/2012/wordml" xmlns:w16cid="http://schemas.microsoft.com/office/word/2016/wordml/cid" xmlns:w16se="http://schemas.microsoft.com/office/word/2015/wordml/symex" xmlns:wpg="http://schemas.microsoft.com/office/word/2010/wordprocessingGroup" xmlns:wpi="http://schemas.microsoft.com/office/word/2010/wordprocessingInk" xmlns:wne="http://schemas.microsoft.com/office/word/2006/wordml" xmlns:wps="http://schemas.microsoft.com/office/word/2010/wordprocessingShape" mc:Ignorable="w14 w15 w16se w16cid wp14">
   <w:abstractNum w:abstractNumId="0" w15:restartNumberingAfterBreak="0">
+    <w:nsid w:val="00F85E39"/>
+    <w:multiLevelType w:val="multilevel"/>
+    <w:tmpl w:val="CF768F34"/>
+    <w:lvl w:ilvl="0">
+      <w:start w:val="1"/>
+      <w:numFmt w:val="decimal"/>
+      <w:lvlText w:val="%1."/>
+      <w:lvlJc w:val="left"/>
+      <w:pPr>
+        <w:ind w:left="720" w:hanging="360"/>
+      </w:pPr>
+      <w:rPr>
+        <w:rFonts w:hint="default"/>
+      </w:rPr>
+    </w:lvl>
+    <w:lvl w:ilvl="1">
+      <w:start w:val="1"/>
+      <w:numFmt w:val="decimal"/>
+      <w:isLgl/>
+      <w:lvlText w:val="%1.%2."/>
+      <w:lvlJc w:val="left"/>
+      <w:pPr>
+        <w:ind w:left="1080" w:hanging="360"/>
+      </w:pPr>
+      <w:rPr>
+        <w:rFonts w:hint="default"/>
+      </w:rPr>
+    </w:lvl>
+    <w:lvl w:ilvl="2">
+      <w:start w:val="1"/>
+      <w:numFmt w:val="decimal"/>
+      <w:isLgl/>
+      <w:lvlText w:val="%1.%2.%3."/>
+      <w:lvlJc w:val="left"/>
+      <w:pPr>
+        <w:ind w:left="1800" w:hanging="720"/>
+      </w:pPr>
+      <w:rPr>
+        <w:rFonts w:hint="default"/>
+      </w:rPr>
+    </w:lvl>
+    <w:lvl w:ilvl="3">
+      <w:start w:val="1"/>
+      <w:numFmt w:val="decimal"/>
+      <w:isLgl/>
+      <w:lvlText w:val="%1.%2.%3.%4."/>
+      <w:lvlJc w:val="left"/>
+      <w:pPr>
+        <w:ind w:left="2160" w:hanging="720"/>
+      </w:pPr>
+      <w:rPr>
+        <w:rFonts w:hint="default"/>
+      </w:rPr>
+    </w:lvl>
+    <w:lvl w:ilvl="4">
+      <w:start w:val="1"/>
+      <w:numFmt w:val="decimal"/>
+      <w:isLgl/>
+      <w:lvlText w:val="%1.%2.%3.%4.%5."/>
+      <w:lvlJc w:val="left"/>
+      <w:pPr>
+        <w:ind w:left="2880" w:hanging="1080"/>
+      </w:pPr>
+      <w:rPr>
+        <w:rFonts w:hint="default"/>
+      </w:rPr>
+    </w:lvl>
+    <w:lvl w:ilvl="5">
+      <w:start w:val="1"/>
+      <w:numFmt w:val="decimal"/>
+      <w:isLgl/>
+      <w:lvlText w:val="%1.%2.%3.%4.%5.%6."/>
+      <w:lvlJc w:val="left"/>
+      <w:pPr>
+        <w:ind w:left="3240" w:hanging="1080"/>
+      </w:pPr>
+      <w:rPr>
+        <w:rFonts w:hint="default"/>
+      </w:rPr>
+    </w:lvl>
+    <w:lvl w:ilvl="6">
+      <w:start w:val="1"/>
+      <w:numFmt w:val="decimal"/>
+      <w:isLgl/>
+      <w:lvlText w:val="%1.%2.%3.%4.%5.%6.%7."/>
+      <w:lvlJc w:val="left"/>
+      <w:pPr>
+        <w:ind w:left="3960" w:hanging="1440"/>
+      </w:pPr>
+      <w:rPr>
+        <w:rFonts w:hint="default"/>
+      </w:rPr>
+    </w:lvl>
+    <w:lvl w:ilvl="7">
+      <w:start w:val="1"/>
+      <w:numFmt w:val="decimal"/>
+      <w:isLgl/>
+      <w:lvlText w:val="%1.%2.%3.%4.%5.%6.%7.%8."/>
+      <w:lvlJc w:val="left"/>
+      <w:pPr>
+        <w:ind w:left="4320" w:hanging="1440"/>
+      </w:pPr>
+      <w:rPr>
+        <w:rFonts w:hint="default"/>
+      </w:rPr>
+    </w:lvl>
+    <w:lvl w:ilvl="8">
+      <w:start w:val="1"/>
+      <w:numFmt w:val="decimal"/>
+      <w:isLgl/>
+      <w:lvlText w:val="%1.%2.%3.%4.%5.%6.%7.%8.%9."/>
+      <w:lvlJc w:val="left"/>
+      <w:pPr>
+        <w:ind w:left="5040" w:hanging="1800"/>
+      </w:pPr>
+      <w:rPr>
+        <w:rFonts w:hint="default"/>
+      </w:rPr>
+    </w:lvl>
+  </w:abstractNum>
+  <w:abstractNum w:abstractNumId="1" w15:restartNumberingAfterBreak="0">
     <w:nsid w:val="0E630F2C"/>
     <w:multiLevelType w:val="hybridMultilevel"/>
     <w:tmpl w:val="0A4415D2"/>
@@ -934,7 +4875,96 @@
       </w:rPr>
     </w:lvl>
   </w:abstractNum>
-  <w:abstractNum w:abstractNumId="1" w15:restartNumberingAfterBreak="0">
+  <w:abstractNum w:abstractNumId="2" w15:restartNumberingAfterBreak="0">
+    <w:nsid w:val="1B496DD3"/>
+    <w:multiLevelType w:val="hybridMultilevel"/>
+    <w:tmpl w:val="02803882"/>
+    <w:lvl w:ilvl="0" w:tplc="3FD8A6C4">
+      <w:start w:val="2"/>
+      <w:numFmt w:val="decimal"/>
+      <w:lvlText w:val="%1."/>
+      <w:lvlJc w:val="left"/>
+      <w:pPr>
+        <w:ind w:left="720" w:hanging="360"/>
+      </w:pPr>
+      <w:rPr>
+        <w:rFonts w:hint="default"/>
+      </w:rPr>
+    </w:lvl>
+    <w:lvl w:ilvl="1" w:tplc="04090019" w:tentative="1">
+      <w:start w:val="1"/>
+      <w:numFmt w:val="lowerLetter"/>
+      <w:lvlText w:val="%2."/>
+      <w:lvlJc w:val="left"/>
+      <w:pPr>
+        <w:ind w:left="1440" w:hanging="360"/>
+      </w:pPr>
+    </w:lvl>
+    <w:lvl w:ilvl="2" w:tplc="0409001B" w:tentative="1">
+      <w:start w:val="1"/>
+      <w:numFmt w:val="lowerRoman"/>
+      <w:lvlText w:val="%3."/>
+      <w:lvlJc w:val="right"/>
+      <w:pPr>
+        <w:ind w:left="2160" w:hanging="180"/>
+      </w:pPr>
+    </w:lvl>
+    <w:lvl w:ilvl="3" w:tplc="0409000F" w:tentative="1">
+      <w:start w:val="1"/>
+      <w:numFmt w:val="decimal"/>
+      <w:lvlText w:val="%4."/>
+      <w:lvlJc w:val="left"/>
+      <w:pPr>
+        <w:ind w:left="2880" w:hanging="360"/>
+      </w:pPr>
+    </w:lvl>
+    <w:lvl w:ilvl="4" w:tplc="04090019" w:tentative="1">
+      <w:start w:val="1"/>
+      <w:numFmt w:val="lowerLetter"/>
+      <w:lvlText w:val="%5."/>
+      <w:lvlJc w:val="left"/>
+      <w:pPr>
+        <w:ind w:left="3600" w:hanging="360"/>
+      </w:pPr>
+    </w:lvl>
+    <w:lvl w:ilvl="5" w:tplc="0409001B" w:tentative="1">
+      <w:start w:val="1"/>
+      <w:numFmt w:val="lowerRoman"/>
+      <w:lvlText w:val="%6."/>
+      <w:lvlJc w:val="right"/>
+      <w:pPr>
+        <w:ind w:left="4320" w:hanging="180"/>
+      </w:pPr>
+    </w:lvl>
+    <w:lvl w:ilvl="6" w:tplc="0409000F" w:tentative="1">
+      <w:start w:val="1"/>
+      <w:numFmt w:val="decimal"/>
+      <w:lvlText w:val="%7."/>
+      <w:lvlJc w:val="left"/>
+      <w:pPr>
+        <w:ind w:left="5040" w:hanging="360"/>
+      </w:pPr>
+    </w:lvl>
+    <w:lvl w:ilvl="7" w:tplc="04090019" w:tentative="1">
+      <w:start w:val="1"/>
+      <w:numFmt w:val="lowerLetter"/>
+      <w:lvlText w:val="%8."/>
+      <w:lvlJc w:val="left"/>
+      <w:pPr>
+        <w:ind w:left="5760" w:hanging="360"/>
+      </w:pPr>
+    </w:lvl>
+    <w:lvl w:ilvl="8" w:tplc="0409001B" w:tentative="1">
+      <w:start w:val="1"/>
+      <w:numFmt w:val="lowerRoman"/>
+      <w:lvlText w:val="%9."/>
+      <w:lvlJc w:val="right"/>
+      <w:pPr>
+        <w:ind w:left="6480" w:hanging="180"/>
+      </w:pPr>
+    </w:lvl>
+  </w:abstractNum>
+  <w:abstractNum w:abstractNumId="3" w15:restartNumberingAfterBreak="0">
     <w:nsid w:val="1CF76D4B"/>
     <w:multiLevelType w:val="hybridMultilevel"/>
     <w:tmpl w:val="59C2D826"/>
@@ -1047,7 +5077,185 @@
       </w:rPr>
     </w:lvl>
   </w:abstractNum>
-  <w:abstractNum w:abstractNumId="2" w15:restartNumberingAfterBreak="0">
+  <w:abstractNum w:abstractNumId="4" w15:restartNumberingAfterBreak="0">
+    <w:nsid w:val="26B93F60"/>
+    <w:multiLevelType w:val="hybridMultilevel"/>
+    <w:tmpl w:val="F514C298"/>
+    <w:lvl w:ilvl="0" w:tplc="3FD8A6C4">
+      <w:start w:val="1"/>
+      <w:numFmt w:val="decimal"/>
+      <w:lvlText w:val="%1."/>
+      <w:lvlJc w:val="left"/>
+      <w:pPr>
+        <w:ind w:left="720" w:hanging="360"/>
+      </w:pPr>
+      <w:rPr>
+        <w:rFonts w:hint="default"/>
+      </w:rPr>
+    </w:lvl>
+    <w:lvl w:ilvl="1" w:tplc="04090019" w:tentative="1">
+      <w:start w:val="1"/>
+      <w:numFmt w:val="lowerLetter"/>
+      <w:lvlText w:val="%2."/>
+      <w:lvlJc w:val="left"/>
+      <w:pPr>
+        <w:ind w:left="1440" w:hanging="360"/>
+      </w:pPr>
+    </w:lvl>
+    <w:lvl w:ilvl="2" w:tplc="0409001B" w:tentative="1">
+      <w:start w:val="1"/>
+      <w:numFmt w:val="lowerRoman"/>
+      <w:lvlText w:val="%3."/>
+      <w:lvlJc w:val="right"/>
+      <w:pPr>
+        <w:ind w:left="2160" w:hanging="180"/>
+      </w:pPr>
+    </w:lvl>
+    <w:lvl w:ilvl="3" w:tplc="0409000F" w:tentative="1">
+      <w:start w:val="1"/>
+      <w:numFmt w:val="decimal"/>
+      <w:lvlText w:val="%4."/>
+      <w:lvlJc w:val="left"/>
+      <w:pPr>
+        <w:ind w:left="2880" w:hanging="360"/>
+      </w:pPr>
+    </w:lvl>
+    <w:lvl w:ilvl="4" w:tplc="04090019" w:tentative="1">
+      <w:start w:val="1"/>
+      <w:numFmt w:val="lowerLetter"/>
+      <w:lvlText w:val="%5."/>
+      <w:lvlJc w:val="left"/>
+      <w:pPr>
+        <w:ind w:left="3600" w:hanging="360"/>
+      </w:pPr>
+    </w:lvl>
+    <w:lvl w:ilvl="5" w:tplc="0409001B" w:tentative="1">
+      <w:start w:val="1"/>
+      <w:numFmt w:val="lowerRoman"/>
+      <w:lvlText w:val="%6."/>
+      <w:lvlJc w:val="right"/>
+      <w:pPr>
+        <w:ind w:left="4320" w:hanging="180"/>
+      </w:pPr>
+    </w:lvl>
+    <w:lvl w:ilvl="6" w:tplc="0409000F" w:tentative="1">
+      <w:start w:val="1"/>
+      <w:numFmt w:val="decimal"/>
+      <w:lvlText w:val="%7."/>
+      <w:lvlJc w:val="left"/>
+      <w:pPr>
+        <w:ind w:left="5040" w:hanging="360"/>
+      </w:pPr>
+    </w:lvl>
+    <w:lvl w:ilvl="7" w:tplc="04090019" w:tentative="1">
+      <w:start w:val="1"/>
+      <w:numFmt w:val="lowerLetter"/>
+      <w:lvlText w:val="%8."/>
+      <w:lvlJc w:val="left"/>
+      <w:pPr>
+        <w:ind w:left="5760" w:hanging="360"/>
+      </w:pPr>
+    </w:lvl>
+    <w:lvl w:ilvl="8" w:tplc="0409001B" w:tentative="1">
+      <w:start w:val="1"/>
+      <w:numFmt w:val="lowerRoman"/>
+      <w:lvlText w:val="%9."/>
+      <w:lvlJc w:val="right"/>
+      <w:pPr>
+        <w:ind w:left="6480" w:hanging="180"/>
+      </w:pPr>
+    </w:lvl>
+  </w:abstractNum>
+  <w:abstractNum w:abstractNumId="5" w15:restartNumberingAfterBreak="0">
+    <w:nsid w:val="32842DE1"/>
+    <w:multiLevelType w:val="hybridMultilevel"/>
+    <w:tmpl w:val="14C07992"/>
+    <w:lvl w:ilvl="0" w:tplc="3FD8A6C4">
+      <w:start w:val="1"/>
+      <w:numFmt w:val="decimal"/>
+      <w:lvlText w:val="%1."/>
+      <w:lvlJc w:val="left"/>
+      <w:pPr>
+        <w:ind w:left="720" w:hanging="360"/>
+      </w:pPr>
+      <w:rPr>
+        <w:rFonts w:hint="default"/>
+      </w:rPr>
+    </w:lvl>
+    <w:lvl w:ilvl="1" w:tplc="04090019" w:tentative="1">
+      <w:start w:val="1"/>
+      <w:numFmt w:val="lowerLetter"/>
+      <w:lvlText w:val="%2."/>
+      <w:lvlJc w:val="left"/>
+      <w:pPr>
+        <w:ind w:left="1440" w:hanging="360"/>
+      </w:pPr>
+    </w:lvl>
+    <w:lvl w:ilvl="2" w:tplc="0409001B" w:tentative="1">
+      <w:start w:val="1"/>
+      <w:numFmt w:val="lowerRoman"/>
+      <w:lvlText w:val="%3."/>
+      <w:lvlJc w:val="right"/>
+      <w:pPr>
+        <w:ind w:left="2160" w:hanging="180"/>
+      </w:pPr>
+    </w:lvl>
+    <w:lvl w:ilvl="3" w:tplc="0409000F" w:tentative="1">
+      <w:start w:val="1"/>
+      <w:numFmt w:val="decimal"/>
+      <w:lvlText w:val="%4."/>
+      <w:lvlJc w:val="left"/>
+      <w:pPr>
+        <w:ind w:left="2880" w:hanging="360"/>
+      </w:pPr>
+    </w:lvl>
+    <w:lvl w:ilvl="4" w:tplc="04090019" w:tentative="1">
+      <w:start w:val="1"/>
+      <w:numFmt w:val="lowerLetter"/>
+      <w:lvlText w:val="%5."/>
+      <w:lvlJc w:val="left"/>
+      <w:pPr>
+        <w:ind w:left="3600" w:hanging="360"/>
+      </w:pPr>
+    </w:lvl>
+    <w:lvl w:ilvl="5" w:tplc="0409001B" w:tentative="1">
+      <w:start w:val="1"/>
+      <w:numFmt w:val="lowerRoman"/>
+      <w:lvlText w:val="%6."/>
+      <w:lvlJc w:val="right"/>
+      <w:pPr>
+        <w:ind w:left="4320" w:hanging="180"/>
+      </w:pPr>
+    </w:lvl>
+    <w:lvl w:ilvl="6" w:tplc="0409000F" w:tentative="1">
+      <w:start w:val="1"/>
+      <w:numFmt w:val="decimal"/>
+      <w:lvlText w:val="%7."/>
+      <w:lvlJc w:val="left"/>
+      <w:pPr>
+        <w:ind w:left="5040" w:hanging="360"/>
+      </w:pPr>
+    </w:lvl>
+    <w:lvl w:ilvl="7" w:tplc="04090019" w:tentative="1">
+      <w:start w:val="1"/>
+      <w:numFmt w:val="lowerLetter"/>
+      <w:lvlText w:val="%8."/>
+      <w:lvlJc w:val="left"/>
+      <w:pPr>
+        <w:ind w:left="5760" w:hanging="360"/>
+      </w:pPr>
+    </w:lvl>
+    <w:lvl w:ilvl="8" w:tplc="0409001B" w:tentative="1">
+      <w:start w:val="1"/>
+      <w:numFmt w:val="lowerRoman"/>
+      <w:lvlText w:val="%9."/>
+      <w:lvlJc w:val="right"/>
+      <w:pPr>
+        <w:ind w:left="6480" w:hanging="180"/>
+      </w:pPr>
+    </w:lvl>
+  </w:abstractNum>
+  <w:abstractNum w:abstractNumId="6" w15:restartNumberingAfterBreak="0">
     <w:nsid w:val="4C767DD0"/>
     <w:multiLevelType w:val="hybridMultilevel"/>
     <w:tmpl w:val="B51A2A9E"/>
@@ -1160,7 +5368,7 @@
       </w:rPr>
     </w:lvl>
   </w:abstractNum>
-  <w:abstractNum w:abstractNumId="3" w15:restartNumberingAfterBreak="0">
+  <w:abstractNum w:abstractNumId="7" w15:restartNumberingAfterBreak="0">
     <w:nsid w:val="58A15827"/>
     <w:multiLevelType w:val="hybridMultilevel"/>
     <w:tmpl w:val="56EC08F2"/>
@@ -1273,7 +5481,7 @@
       </w:rPr>
     </w:lvl>
   </w:abstractNum>
-  <w:abstractNum w:abstractNumId="4" w15:restartNumberingAfterBreak="0">
+  <w:abstractNum w:abstractNumId="8" w15:restartNumberingAfterBreak="0">
     <w:nsid w:val="58A73FE7"/>
     <w:multiLevelType w:val="hybridMultilevel"/>
     <w:tmpl w:val="4EE89D54"/>
@@ -1362,7 +5570,96 @@
       </w:pPr>
     </w:lvl>
   </w:abstractNum>
-  <w:abstractNum w:abstractNumId="5" w15:restartNumberingAfterBreak="0">
+  <w:abstractNum w:abstractNumId="9" w15:restartNumberingAfterBreak="0">
+    <w:nsid w:val="5BFC0C70"/>
+    <w:multiLevelType w:val="hybridMultilevel"/>
+    <w:tmpl w:val="29948532"/>
+    <w:lvl w:ilvl="0" w:tplc="3FD8A6C4">
+      <w:start w:val="1"/>
+      <w:numFmt w:val="decimal"/>
+      <w:lvlText w:val="%1."/>
+      <w:lvlJc w:val="left"/>
+      <w:pPr>
+        <w:ind w:left="720" w:hanging="360"/>
+      </w:pPr>
+      <w:rPr>
+        <w:rFonts w:hint="default"/>
+      </w:rPr>
+    </w:lvl>
+    <w:lvl w:ilvl="1" w:tplc="04090019" w:tentative="1">
+      <w:start w:val="1"/>
+      <w:numFmt w:val="lowerLetter"/>
+      <w:lvlText w:val="%2."/>
+      <w:lvlJc w:val="left"/>
+      <w:pPr>
+        <w:ind w:left="1440" w:hanging="360"/>
+      </w:pPr>
+    </w:lvl>
+    <w:lvl w:ilvl="2" w:tplc="0409001B" w:tentative="1">
+      <w:start w:val="1"/>
+      <w:numFmt w:val="lowerRoman"/>
+      <w:lvlText w:val="%3."/>
+      <w:lvlJc w:val="right"/>
+      <w:pPr>
+        <w:ind w:left="2160" w:hanging="180"/>
+      </w:pPr>
+    </w:lvl>
+    <w:lvl w:ilvl="3" w:tplc="0409000F" w:tentative="1">
+      <w:start w:val="1"/>
+      <w:numFmt w:val="decimal"/>
+      <w:lvlText w:val="%4."/>
+      <w:lvlJc w:val="left"/>
+      <w:pPr>
+        <w:ind w:left="2880" w:hanging="360"/>
+      </w:pPr>
+    </w:lvl>
+    <w:lvl w:ilvl="4" w:tplc="04090019" w:tentative="1">
+      <w:start w:val="1"/>
+      <w:numFmt w:val="lowerLetter"/>
+      <w:lvlText w:val="%5."/>
+      <w:lvlJc w:val="left"/>
+      <w:pPr>
+        <w:ind w:left="3600" w:hanging="360"/>
+      </w:pPr>
+    </w:lvl>
+    <w:lvl w:ilvl="5" w:tplc="0409001B" w:tentative="1">
+      <w:start w:val="1"/>
+      <w:numFmt w:val="lowerRoman"/>
+      <w:lvlText w:val="%6."/>
+      <w:lvlJc w:val="right"/>
+      <w:pPr>
+        <w:ind w:left="4320" w:hanging="180"/>
+      </w:pPr>
+    </w:lvl>
+    <w:lvl w:ilvl="6" w:tplc="0409000F" w:tentative="1">
+      <w:start w:val="1"/>
+      <w:numFmt w:val="decimal"/>
+      <w:lvlText w:val="%7."/>
+      <w:lvlJc w:val="left"/>
+      <w:pPr>
+        <w:ind w:left="5040" w:hanging="360"/>
+      </w:pPr>
+    </w:lvl>
+    <w:lvl w:ilvl="7" w:tplc="04090019" w:tentative="1">
+      <w:start w:val="1"/>
+      <w:numFmt w:val="lowerLetter"/>
+      <w:lvlText w:val="%8."/>
+      <w:lvlJc w:val="left"/>
+      <w:pPr>
+        <w:ind w:left="5760" w:hanging="360"/>
+      </w:pPr>
+    </w:lvl>
+    <w:lvl w:ilvl="8" w:tplc="0409001B" w:tentative="1">
+      <w:start w:val="1"/>
+      <w:numFmt w:val="lowerRoman"/>
+      <w:lvlText w:val="%9."/>
+      <w:lvlJc w:val="right"/>
+      <w:pPr>
+        <w:ind w:left="6480" w:hanging="180"/>
+      </w:pPr>
+    </w:lvl>
+  </w:abstractNum>
+  <w:abstractNum w:abstractNumId="10" w15:restartNumberingAfterBreak="0">
     <w:nsid w:val="65733B2B"/>
     <w:multiLevelType w:val="hybridMultilevel"/>
     <w:tmpl w:val="DB083EB4"/>
@@ -1451,7 +5748,96 @@
       </w:pPr>
     </w:lvl>
   </w:abstractNum>
-  <w:abstractNum w:abstractNumId="6" w15:restartNumberingAfterBreak="0">
+  <w:abstractNum w:abstractNumId="11" w15:restartNumberingAfterBreak="0">
+    <w:nsid w:val="67614A7B"/>
+    <w:multiLevelType w:val="hybridMultilevel"/>
+    <w:tmpl w:val="4EE89D54"/>
+    <w:lvl w:ilvl="0" w:tplc="0409000F">
+      <w:start w:val="1"/>
+      <w:numFmt w:val="decimal"/>
+      <w:lvlText w:val="%1."/>
+      <w:lvlJc w:val="left"/>
+      <w:pPr>
+        <w:ind w:left="720" w:hanging="360"/>
+      </w:pPr>
+      <w:rPr>
+        <w:rFonts w:hint="default"/>
+      </w:rPr>
+    </w:lvl>
+    <w:lvl w:ilvl="1" w:tplc="04090019" w:tentative="1">
+      <w:start w:val="1"/>
+      <w:numFmt w:val="lowerLetter"/>
+      <w:lvlText w:val="%2."/>
+      <w:lvlJc w:val="left"/>
+      <w:pPr>
+        <w:ind w:left="1440" w:hanging="360"/>
+      </w:pPr>
+    </w:lvl>
+    <w:lvl w:ilvl="2" w:tplc="0409001B" w:tentative="1">
+      <w:start w:val="1"/>
+      <w:numFmt w:val="lowerRoman"/>
+      <w:lvlText w:val="%3."/>
+      <w:lvlJc w:val="right"/>
+      <w:pPr>
+        <w:ind w:left="2160" w:hanging="180"/>
+      </w:pPr>
+    </w:lvl>
+    <w:lvl w:ilvl="3" w:tplc="0409000F" w:tentative="1">
+      <w:start w:val="1"/>
+      <w:numFmt w:val="decimal"/>
+      <w:lvlText w:val="%4."/>
+      <w:lvlJc w:val="left"/>
+      <w:pPr>
+        <w:ind w:left="2880" w:hanging="360"/>
+      </w:pPr>
+    </w:lvl>
+    <w:lvl w:ilvl="4" w:tplc="04090019" w:tentative="1">
+      <w:start w:val="1"/>
+      <w:numFmt w:val="lowerLetter"/>
+      <w:lvlText w:val="%5."/>
+      <w:lvlJc w:val="left"/>
+      <w:pPr>
+        <w:ind w:left="3600" w:hanging="360"/>
+      </w:pPr>
+    </w:lvl>
+    <w:lvl w:ilvl="5" w:tplc="0409001B" w:tentative="1">
+      <w:start w:val="1"/>
+      <w:numFmt w:val="lowerRoman"/>
+      <w:lvlText w:val="%6."/>
+      <w:lvlJc w:val="right"/>
+      <w:pPr>
+        <w:ind w:left="4320" w:hanging="180"/>
+      </w:pPr>
+    </w:lvl>
+    <w:lvl w:ilvl="6" w:tplc="0409000F" w:tentative="1">
+      <w:start w:val="1"/>
+      <w:numFmt w:val="decimal"/>
+      <w:lvlText w:val="%7."/>
+      <w:lvlJc w:val="left"/>
+      <w:pPr>
+        <w:ind w:left="5040" w:hanging="360"/>
+      </w:pPr>
+    </w:lvl>
+    <w:lvl w:ilvl="7" w:tplc="04090019" w:tentative="1">
+      <w:start w:val="1"/>
+      <w:numFmt w:val="lowerLetter"/>
+      <w:lvlText w:val="%8."/>
+      <w:lvlJc w:val="left"/>
+      <w:pPr>
+        <w:ind w:left="5760" w:hanging="360"/>
+      </w:pPr>
+    </w:lvl>
+    <w:lvl w:ilvl="8" w:tplc="0409001B" w:tentative="1">
+      <w:start w:val="1"/>
+      <w:numFmt w:val="lowerRoman"/>
+      <w:lvlText w:val="%9."/>
+      <w:lvlJc w:val="right"/>
+      <w:pPr>
+        <w:ind w:left="6480" w:hanging="180"/>
+      </w:pPr>
+    </w:lvl>
+  </w:abstractNum>
+  <w:abstractNum w:abstractNumId="12" w15:restartNumberingAfterBreak="0">
     <w:nsid w:val="71E07626"/>
     <w:multiLevelType w:val="hybridMultilevel"/>
     <w:tmpl w:val="D0586020"/>
@@ -1564,26 +5950,228 @@
       </w:rPr>
     </w:lvl>
   </w:abstractNum>
+  <w:abstractNum w:abstractNumId="13" w15:restartNumberingAfterBreak="0">
+    <w:nsid w:val="7D9871CB"/>
+    <w:multiLevelType w:val="hybridMultilevel"/>
+    <w:tmpl w:val="DAEE550C"/>
+    <w:lvl w:ilvl="0" w:tplc="3FD8A6C4">
+      <w:start w:val="1"/>
+      <w:numFmt w:val="decimal"/>
+      <w:lvlText w:val="%1."/>
+      <w:lvlJc w:val="left"/>
+      <w:pPr>
+        <w:ind w:left="720" w:hanging="360"/>
+      </w:pPr>
+      <w:rPr>
+        <w:rFonts w:hint="default"/>
+      </w:rPr>
+    </w:lvl>
+    <w:lvl w:ilvl="1" w:tplc="04090019" w:tentative="1">
+      <w:start w:val="1"/>
+      <w:numFmt w:val="lowerLetter"/>
+      <w:lvlText w:val="%2."/>
+      <w:lvlJc w:val="left"/>
+      <w:pPr>
+        <w:ind w:left="1440" w:hanging="360"/>
+      </w:pPr>
+    </w:lvl>
+    <w:lvl w:ilvl="2" w:tplc="0409001B" w:tentative="1">
+      <w:start w:val="1"/>
+      <w:numFmt w:val="lowerRoman"/>
+      <w:lvlText w:val="%3."/>
+      <w:lvlJc w:val="right"/>
+      <w:pPr>
+        <w:ind w:left="2160" w:hanging="180"/>
+      </w:pPr>
+    </w:lvl>
+    <w:lvl w:ilvl="3" w:tplc="0409000F" w:tentative="1">
+      <w:start w:val="1"/>
+      <w:numFmt w:val="decimal"/>
+      <w:lvlText w:val="%4."/>
+      <w:lvlJc w:val="left"/>
+      <w:pPr>
+        <w:ind w:left="2880" w:hanging="360"/>
+      </w:pPr>
+    </w:lvl>
+    <w:lvl w:ilvl="4" w:tplc="04090019" w:tentative="1">
+      <w:start w:val="1"/>
+      <w:numFmt w:val="lowerLetter"/>
+      <w:lvlText w:val="%5."/>
+      <w:lvlJc w:val="left"/>
+      <w:pPr>
+        <w:ind w:left="3600" w:hanging="360"/>
+      </w:pPr>
+    </w:lvl>
+    <w:lvl w:ilvl="5" w:tplc="0409001B" w:tentative="1">
+      <w:start w:val="1"/>
+      <w:numFmt w:val="lowerRoman"/>
+      <w:lvlText w:val="%6."/>
+      <w:lvlJc w:val="right"/>
+      <w:pPr>
+        <w:ind w:left="4320" w:hanging="180"/>
+      </w:pPr>
+    </w:lvl>
+    <w:lvl w:ilvl="6" w:tplc="0409000F" w:tentative="1">
+      <w:start w:val="1"/>
+      <w:numFmt w:val="decimal"/>
+      <w:lvlText w:val="%7."/>
+      <w:lvlJc w:val="left"/>
+      <w:pPr>
+        <w:ind w:left="5040" w:hanging="360"/>
+      </w:pPr>
+    </w:lvl>
+    <w:lvl w:ilvl="7" w:tplc="04090019" w:tentative="1">
+      <w:start w:val="1"/>
+      <w:numFmt w:val="lowerLetter"/>
+      <w:lvlText w:val="%8."/>
+      <w:lvlJc w:val="left"/>
+      <w:pPr>
+        <w:ind w:left="5760" w:hanging="360"/>
+      </w:pPr>
+    </w:lvl>
+    <w:lvl w:ilvl="8" w:tplc="0409001B" w:tentative="1">
+      <w:start w:val="1"/>
+      <w:numFmt w:val="lowerRoman"/>
+      <w:lvlText w:val="%9."/>
+      <w:lvlJc w:val="right"/>
+      <w:pPr>
+        <w:ind w:left="6480" w:hanging="180"/>
+      </w:pPr>
+    </w:lvl>
+  </w:abstractNum>
+  <w:abstractNum w:abstractNumId="14" w15:restartNumberingAfterBreak="0">
+    <w:nsid w:val="7E3A3EB0"/>
+    <w:multiLevelType w:val="hybridMultilevel"/>
+    <w:tmpl w:val="29B42C5A"/>
+    <w:lvl w:ilvl="0" w:tplc="3FD8A6C4">
+      <w:start w:val="1"/>
+      <w:numFmt w:val="decimal"/>
+      <w:lvlText w:val="%1."/>
+      <w:lvlJc w:val="left"/>
+      <w:pPr>
+        <w:ind w:left="720" w:hanging="360"/>
+      </w:pPr>
+      <w:rPr>
+        <w:rFonts w:hint="default"/>
+      </w:rPr>
+    </w:lvl>
+    <w:lvl w:ilvl="1" w:tplc="04090019" w:tentative="1">
+      <w:start w:val="1"/>
+      <w:numFmt w:val="lowerLetter"/>
+      <w:lvlText w:val="%2."/>
+      <w:lvlJc w:val="left"/>
+      <w:pPr>
+        <w:ind w:left="1440" w:hanging="360"/>
+      </w:pPr>
+    </w:lvl>
+    <w:lvl w:ilvl="2" w:tplc="0409001B" w:tentative="1">
+      <w:start w:val="1"/>
+      <w:numFmt w:val="lowerRoman"/>
+      <w:lvlText w:val="%3."/>
+      <w:lvlJc w:val="right"/>
+      <w:pPr>
+        <w:ind w:left="2160" w:hanging="180"/>
+      </w:pPr>
+    </w:lvl>
+    <w:lvl w:ilvl="3" w:tplc="0409000F" w:tentative="1">
+      <w:start w:val="1"/>
+      <w:numFmt w:val="decimal"/>
+      <w:lvlText w:val="%4."/>
+      <w:lvlJc w:val="left"/>
+      <w:pPr>
+        <w:ind w:left="2880" w:hanging="360"/>
+      </w:pPr>
+    </w:lvl>
+    <w:lvl w:ilvl="4" w:tplc="04090019" w:tentative="1">
+      <w:start w:val="1"/>
+      <w:numFmt w:val="lowerLetter"/>
+      <w:lvlText w:val="%5."/>
+      <w:lvlJc w:val="left"/>
+      <w:pPr>
+        <w:ind w:left="3600" w:hanging="360"/>
+      </w:pPr>
+    </w:lvl>
+    <w:lvl w:ilvl="5" w:tplc="0409001B" w:tentative="1">
+      <w:start w:val="1"/>
+      <w:numFmt w:val="lowerRoman"/>
+      <w:lvlText w:val="%6."/>
+      <w:lvlJc w:val="right"/>
+      <w:pPr>
+        <w:ind w:left="4320" w:hanging="180"/>
+      </w:pPr>
+    </w:lvl>
+    <w:lvl w:ilvl="6" w:tplc="0409000F" w:tentative="1">
+      <w:start w:val="1"/>
+      <w:numFmt w:val="decimal"/>
+      <w:lvlText w:val="%7."/>
+      <w:lvlJc w:val="left"/>
+      <w:pPr>
+        <w:ind w:left="5040" w:hanging="360"/>
+      </w:pPr>
+    </w:lvl>
+    <w:lvl w:ilvl="7" w:tplc="04090019" w:tentative="1">
+      <w:start w:val="1"/>
+      <w:numFmt w:val="lowerLetter"/>
+      <w:lvlText w:val="%8."/>
+      <w:lvlJc w:val="left"/>
+      <w:pPr>
+        <w:ind w:left="5760" w:hanging="360"/>
+      </w:pPr>
+    </w:lvl>
+    <w:lvl w:ilvl="8" w:tplc="0409001B" w:tentative="1">
+      <w:start w:val="1"/>
+      <w:numFmt w:val="lowerRoman"/>
+      <w:lvlText w:val="%9."/>
+      <w:lvlJc w:val="right"/>
+      <w:pPr>
+        <w:ind w:left="6480" w:hanging="180"/>
+      </w:pPr>
+    </w:lvl>
+  </w:abstractNum>
   <w:num w:numId="1">
+    <w:abstractNumId w:val="6"/>
+  </w:num>
+  <w:num w:numId="2">
+    <w:abstractNumId w:val="3"/>
+  </w:num>
+  <w:num w:numId="3">
+    <w:abstractNumId w:val="1"/>
+  </w:num>
+  <w:num w:numId="4">
+    <w:abstractNumId w:val="12"/>
+  </w:num>
+  <w:num w:numId="5">
+    <w:abstractNumId w:val="7"/>
+  </w:num>
+  <w:num w:numId="6">
+    <w:abstractNumId w:val="8"/>
+  </w:num>
+  <w:num w:numId="7">
+    <w:abstractNumId w:val="10"/>
+  </w:num>
+  <w:num w:numId="8">
+    <w:abstractNumId w:val="11"/>
+  </w:num>
+  <w:num w:numId="9">
     <w:abstractNumId w:val="2"/>
   </w:num>
-  <w:num w:numId="2">
-    <w:abstractNumId w:val="1"/>
+  <w:num w:numId="10">
+    <w:abstractNumId w:val="4"/>
   </w:num>
-  <w:num w:numId="3">
+  <w:num w:numId="11">
+    <w:abstractNumId w:val="5"/>
+  </w:num>
+  <w:num w:numId="12">
+    <w:abstractNumId w:val="13"/>
+  </w:num>
+  <w:num w:numId="13">
+    <w:abstractNumId w:val="9"/>
+  </w:num>
+  <w:num w:numId="14">
     <w:abstractNumId w:val="0"/>
   </w:num>
-  <w:num w:numId="4">
-    <w:abstractNumId w:val="6"/>
-  </w:num>
-  <w:num w:numId="5">
-    <w:abstractNumId w:val="3"/>
-  </w:num>
-  <w:num w:numId="6">
-    <w:abstractNumId w:val="4"/>
-  </w:num>
-  <w:num w:numId="7">
-    <w:abstractNumId w:val="5"/>
+  <w:num w:numId="15">
+    <w:abstractNumId w:val="14"/>
   </w:num>
 </w:numbering>
 </file>
@@ -2024,6 +6612,54 @@
       <w:contextualSpacing/>
     </w:pPr>
   </w:style>
+  <w:style w:type="paragraph" w:styleId="HTMLPreformatted">
+    <w:name w:val="HTML Preformatted"/>
+    <w:basedOn w:val="Normal"/>
+    <w:link w:val="HTMLPreformattedChar"/>
+    <w:uiPriority w:val="99"/>
+    <w:semiHidden/>
+    <w:unhideWhenUsed/>
+    <w:rsid w:val="0056172C"/>
+    <w:pPr>
+      <w:tabs>
+        <w:tab w:val="left" w:pos="916"/>
+        <w:tab w:val="left" w:pos="1832"/>
+        <w:tab w:val="left" w:pos="2748"/>
+        <w:tab w:val="left" w:pos="3664"/>
+        <w:tab w:val="left" w:pos="4580"/>
+        <w:tab w:val="left" w:pos="5496"/>
+        <w:tab w:val="left" w:pos="6412"/>
+        <w:tab w:val="left" w:pos="7328"/>
+        <w:tab w:val="left" w:pos="8244"/>
+        <w:tab w:val="left" w:pos="9160"/>
+        <w:tab w:val="left" w:pos="10076"/>
+        <w:tab w:val="left" w:pos="10992"/>
+        <w:tab w:val="left" w:pos="11908"/>
+        <w:tab w:val="left" w:pos="12824"/>
+        <w:tab w:val="left" w:pos="13740"/>
+        <w:tab w:val="left" w:pos="14656"/>
+      </w:tabs>
+      <w:spacing w:after="0" w:line="240" w:lineRule="auto"/>
+    </w:pPr>
+    <w:rPr>
+      <w:rFonts w:ascii="Courier New" w:eastAsia="Times New Roman" w:hAnsi="Courier New" w:cs="Courier New"/>
+      <w:sz w:val="20"/>
+      <w:szCs w:val="20"/>
+    </w:rPr>
+  </w:style>
+  <w:style w:type="character" w:customStyle="1" w:styleId="HTMLPreformattedChar">
+    <w:name w:val="HTML Preformatted Char"/>
+    <w:basedOn w:val="DefaultParagraphFont"/>
+    <w:link w:val="HTMLPreformatted"/>
+    <w:uiPriority w:val="99"/>
+    <w:semiHidden/>
+    <w:rsid w:val="0056172C"/>
+    <w:rPr>
+      <w:rFonts w:ascii="Courier New" w:eastAsia="Times New Roman" w:hAnsi="Courier New" w:cs="Courier New"/>
+      <w:sz w:val="20"/>
+      <w:szCs w:val="20"/>
+    </w:rPr>
+  </w:style>
 </w:styles>
 </file>
 

</xml_diff>

<commit_message>
Video 4 task completed
</commit_message>
<xml_diff>
--- a/Notes.docx
+++ b/Notes.docx
@@ -799,8 +799,19 @@
       </w:r>
     </w:p>
     <w:p>
-      <w:r>
-        <w:t xml:space="preserve">SVN??? </w:t>
+      <w:pPr>
+        <w:rPr>
+          <w:lang w:val="ru-RU"/>
+        </w:rPr>
+      </w:pPr>
+      <w:r>
+        <w:t>SVN</w:t>
+      </w:r>
+      <w:r>
+        <w:rPr>
+          <w:lang w:val="ru-RU"/>
+        </w:rPr>
+        <w:t xml:space="preserve">??? </w:t>
       </w:r>
     </w:p>
     <w:p>
@@ -869,26 +880,13 @@
           <w:strike/>
           <w:lang w:val="ru-RU"/>
         </w:rPr>
-        <w:t>С</w:t>
-      </w:r>
-      <w:r>
-        <w:rPr>
-          <w:strike/>
-          <w:lang w:val="ru-RU"/>
-        </w:rPr>
-        <w:t xml:space="preserve">ложно тестировать </w:t>
-      </w:r>
-      <w:r>
-        <w:rPr>
-          <w:lang w:val="ru-RU"/>
-        </w:rPr>
-        <w:t xml:space="preserve">– </w:t>
-      </w:r>
-      <w:r>
-        <w:rPr>
-          <w:lang w:val="ru-RU"/>
-        </w:rPr>
-        <w:t xml:space="preserve">внедряем тестовую реализацию вместо </w:t>
+        <w:t xml:space="preserve">Сложно тестировать </w:t>
+      </w:r>
+      <w:r>
+        <w:rPr>
+          <w:lang w:val="ru-RU"/>
+        </w:rPr>
+        <w:t xml:space="preserve">– внедряем тестовую реализацию вместо </w:t>
       </w:r>
       <w:proofErr w:type="spellStart"/>
       <w:r>
@@ -4548,8 +4546,6 @@
         </w:rPr>
         <w:t>По классу – не нужно кастить, используются дженерики</w:t>
       </w:r>
-      <w:bookmarkStart w:id="0" w:name="_GoBack"/>
-      <w:bookmarkEnd w:id="0"/>
     </w:p>
     <w:p>
       <w:pPr>
@@ -4586,6 +4582,2034 @@
         </w:rPr>
         <w:t>По аннотации, которая есть у класса</w:t>
       </w:r>
+    </w:p>
+    <w:p>
+      <w:pPr>
+        <w:rPr>
+          <w:lang w:val="ru-RU"/>
+        </w:rPr>
+      </w:pPr>
+      <w:r>
+        <w:rPr>
+          <w:lang w:val="ru-RU"/>
+        </w:rPr>
+        <w:t xml:space="preserve">Можно указать несколько </w:t>
+      </w:r>
+      <w:r>
+        <w:t>xml</w:t>
+      </w:r>
+      <w:r>
+        <w:rPr>
+          <w:lang w:val="ru-RU"/>
+        </w:rPr>
+        <w:t xml:space="preserve"> </w:t>
+      </w:r>
+      <w:r>
+        <w:rPr>
+          <w:lang w:val="ru-RU"/>
+        </w:rPr>
+        <w:t xml:space="preserve">при создании контекста. Спринг объединит их. </w:t>
+      </w:r>
+    </w:p>
+    <w:p>
+      <w:pPr>
+        <w:rPr>
+          <w:color w:val="FF0000"/>
+          <w:lang w:val="ru-RU"/>
+        </w:rPr>
+      </w:pPr>
+      <w:r>
+        <w:rPr>
+          <w:color w:val="FF0000"/>
+          <w:lang w:val="ru-RU"/>
+        </w:rPr>
+        <w:t>???контекст == контейнер???</w:t>
+      </w:r>
+    </w:p>
+    <w:p>
+      <w:pPr>
+        <w:rPr>
+          <w:lang w:val="ru-RU"/>
+        </w:rPr>
+      </w:pPr>
+      <w:r>
+        <w:rPr>
+          <w:lang w:val="ru-RU"/>
+        </w:rPr>
+        <w:t>Дорабока приложения</w:t>
+      </w:r>
+    </w:p>
+    <w:p>
+      <w:pPr>
+        <w:rPr>
+          <w:lang w:val="ru-RU"/>
+        </w:rPr>
+      </w:pPr>
+      <w:r>
+        <w:rPr>
+          <w:lang w:val="ru-RU"/>
+        </w:rPr>
+        <w:t>Вариант</w:t>
+      </w:r>
+      <w:r>
+        <w:rPr>
+          <w:lang w:val="ru-RU"/>
+        </w:rPr>
+        <w:t xml:space="preserve"> </w:t>
+      </w:r>
+      <w:r>
+        <w:rPr>
+          <w:lang w:val="ru-RU"/>
+        </w:rPr>
+        <w:t>приложения</w:t>
+      </w:r>
+      <w:r>
+        <w:rPr>
+          <w:lang w:val="ru-RU"/>
+        </w:rPr>
+        <w:t xml:space="preserve"> </w:t>
+      </w:r>
+      <w:r>
+        <w:rPr>
+          <w:lang w:val="ru-RU"/>
+        </w:rPr>
+        <w:t>3</w:t>
+      </w:r>
+      <w:r>
+        <w:rPr>
+          <w:lang w:val="ru-RU"/>
+        </w:rPr>
+        <w:t xml:space="preserve"> – </w:t>
+      </w:r>
+      <w:r>
+        <w:rPr>
+          <w:lang w:val="ru-RU"/>
+        </w:rPr>
+        <w:t xml:space="preserve">теперь в </w:t>
+      </w:r>
+      <w:r>
+        <w:t>App</w:t>
+      </w:r>
+      <w:r>
+        <w:rPr>
+          <w:lang w:val="ru-RU"/>
+        </w:rPr>
+        <w:t xml:space="preserve"> </w:t>
+      </w:r>
+      <w:r>
+        <w:rPr>
+          <w:lang w:val="ru-RU"/>
+        </w:rPr>
+        <w:t xml:space="preserve">создается контекст, а создание всех объектов указано в </w:t>
+      </w:r>
+      <w:r>
+        <w:t>xml</w:t>
+      </w:r>
+      <w:r>
+        <w:rPr>
+          <w:lang w:val="ru-RU"/>
+        </w:rPr>
+        <w:t xml:space="preserve"> </w:t>
+      </w:r>
+      <w:r>
+        <w:rPr>
+          <w:lang w:val="ru-RU"/>
+        </w:rPr>
+        <w:t>конфигурации.</w:t>
+      </w:r>
+    </w:p>
+    <w:p>
+      <w:pPr>
+        <w:rPr>
+          <w:lang w:val="ru-RU"/>
+        </w:rPr>
+      </w:pPr>
+    </w:p>
+    <w:p>
+      <w:pPr>
+        <w:rPr>
+          <w:lang w:val="ru-RU"/>
+        </w:rPr>
+      </w:pPr>
+      <w:r>
+        <w:rPr>
+          <w:lang w:val="ru-RU"/>
+        </w:rPr>
+        <w:t>Видео 4</w:t>
+      </w:r>
+    </w:p>
+    <w:p>
+      <w:pPr>
+        <w:rPr>
+          <w:lang w:val="ru-RU"/>
+        </w:rPr>
+      </w:pPr>
+      <w:r>
+        <w:rPr>
+          <w:lang w:val="ru-RU"/>
+        </w:rPr>
+        <w:t>Дорабока приложения</w:t>
+      </w:r>
+    </w:p>
+    <w:p>
+      <w:pPr>
+        <w:rPr>
+          <w:lang w:val="ru-RU"/>
+        </w:rPr>
+      </w:pPr>
+      <w:r>
+        <w:rPr>
+          <w:lang w:val="ru-RU"/>
+        </w:rPr>
+        <w:t>Вариант</w:t>
+      </w:r>
+      <w:r>
+        <w:rPr>
+          <w:lang w:val="ru-RU"/>
+        </w:rPr>
+        <w:t xml:space="preserve"> </w:t>
+      </w:r>
+      <w:r>
+        <w:rPr>
+          <w:lang w:val="ru-RU"/>
+        </w:rPr>
+        <w:t>приложения</w:t>
+      </w:r>
+      <w:r>
+        <w:rPr>
+          <w:lang w:val="ru-RU"/>
+        </w:rPr>
+        <w:t xml:space="preserve"> </w:t>
+      </w:r>
+      <w:r>
+        <w:rPr>
+          <w:lang w:val="ru-RU"/>
+        </w:rPr>
+        <w:t>4</w:t>
+      </w:r>
+      <w:r>
+        <w:rPr>
+          <w:lang w:val="ru-RU"/>
+        </w:rPr>
+        <w:t xml:space="preserve"> – </w:t>
+      </w:r>
+      <w:r>
+        <w:rPr>
+          <w:lang w:val="ru-RU"/>
+        </w:rPr>
+        <w:t xml:space="preserve">появляется класс </w:t>
+      </w:r>
+      <w:r>
+        <w:t>Event</w:t>
+      </w:r>
+      <w:r>
+        <w:rPr>
+          <w:lang w:val="ru-RU"/>
+        </w:rPr>
+        <w:t xml:space="preserve"> </w:t>
+      </w:r>
+      <w:r>
+        <w:t>c</w:t>
+      </w:r>
+      <w:r>
+        <w:rPr>
+          <w:lang w:val="ru-RU"/>
+        </w:rPr>
+        <w:t xml:space="preserve"> </w:t>
+      </w:r>
+      <w:r>
+        <w:rPr>
+          <w:lang w:val="ru-RU"/>
+        </w:rPr>
+        <w:t>4</w:t>
+      </w:r>
+      <w:r>
+        <w:rPr>
+          <w:lang w:val="ru-RU"/>
+        </w:rPr>
+        <w:t xml:space="preserve"> </w:t>
+      </w:r>
+      <w:r>
+        <w:rPr>
+          <w:lang w:val="ru-RU"/>
+        </w:rPr>
+        <w:t>полями:</w:t>
+      </w:r>
+    </w:p>
+    <w:p>
+      <w:r>
+        <w:rPr>
+          <w:lang w:val="ru-RU"/>
+        </w:rPr>
+        <w:t xml:space="preserve">- </w:t>
+      </w:r>
+      <w:r>
+        <w:t xml:space="preserve">id – </w:t>
+      </w:r>
+      <w:r>
+        <w:rPr>
+          <w:lang w:val="ru-RU"/>
+        </w:rPr>
+        <w:t xml:space="preserve">генерируется через </w:t>
+      </w:r>
+      <w:r>
+        <w:t>Random</w:t>
+      </w:r>
+    </w:p>
+    <w:p>
+      <w:pPr>
+        <w:rPr>
+          <w:lang w:val="ru-RU"/>
+        </w:rPr>
+      </w:pPr>
+      <w:r>
+        <w:rPr>
+          <w:lang w:val="ru-RU"/>
+        </w:rPr>
+        <w:t xml:space="preserve">- </w:t>
+      </w:r>
+      <w:proofErr w:type="spellStart"/>
+      <w:r>
+        <w:t>msg</w:t>
+      </w:r>
+      <w:proofErr w:type="spellEnd"/>
+      <w:r>
+        <w:rPr>
+          <w:lang w:val="ru-RU"/>
+        </w:rPr>
+        <w:t xml:space="preserve"> –</w:t>
+      </w:r>
+      <w:r>
+        <w:rPr>
+          <w:lang w:val="ru-RU"/>
+        </w:rPr>
+        <w:t>через геттеры-сеттер</w:t>
+      </w:r>
+    </w:p>
+    <w:p>
+      <w:pPr>
+        <w:rPr>
+          <w:lang w:val="ru-RU"/>
+        </w:rPr>
+      </w:pPr>
+      <w:r>
+        <w:rPr>
+          <w:lang w:val="ru-RU"/>
+        </w:rPr>
+        <w:t xml:space="preserve">- </w:t>
+      </w:r>
+      <w:r>
+        <w:t>date</w:t>
+      </w:r>
+      <w:r>
+        <w:rPr>
+          <w:lang w:val="ru-RU"/>
+        </w:rPr>
+        <w:t xml:space="preserve"> – </w:t>
+      </w:r>
+      <w:r>
+        <w:rPr>
+          <w:lang w:val="ru-RU"/>
+        </w:rPr>
+        <w:t>через конструктор</w:t>
+      </w:r>
+    </w:p>
+    <w:p>
+      <w:pPr>
+        <w:rPr>
+          <w:lang w:val="ru-RU"/>
+        </w:rPr>
+      </w:pPr>
+      <w:r>
+        <w:rPr>
+          <w:lang w:val="ru-RU"/>
+        </w:rPr>
+        <w:t xml:space="preserve">- </w:t>
+      </w:r>
+      <w:proofErr w:type="spellStart"/>
+      <w:r>
+        <w:t>df</w:t>
+      </w:r>
+      <w:proofErr w:type="spellEnd"/>
+      <w:r>
+        <w:rPr>
+          <w:lang w:val="ru-RU"/>
+        </w:rPr>
+        <w:t xml:space="preserve"> – </w:t>
+      </w:r>
+      <w:proofErr w:type="spellStart"/>
+      <w:r>
+        <w:t>DateFormat</w:t>
+      </w:r>
+      <w:proofErr w:type="spellEnd"/>
+      <w:r>
+        <w:rPr>
+          <w:lang w:val="ru-RU"/>
+        </w:rPr>
+        <w:t xml:space="preserve"> – </w:t>
+      </w:r>
+      <w:r>
+        <w:rPr>
+          <w:lang w:val="ru-RU"/>
+        </w:rPr>
+        <w:t xml:space="preserve">через конструктор, используется в </w:t>
+      </w:r>
+      <w:proofErr w:type="spellStart"/>
+      <w:r>
+        <w:t>toString</w:t>
+      </w:r>
+      <w:proofErr w:type="spellEnd"/>
+      <w:r>
+        <w:rPr>
+          <w:lang w:val="ru-RU"/>
+        </w:rPr>
+        <w:t>().</w:t>
+      </w:r>
+    </w:p>
+    <w:p>
+      <w:pPr>
+        <w:rPr>
+          <w:lang w:val="ru-RU"/>
+        </w:rPr>
+      </w:pPr>
+      <w:proofErr w:type="spellStart"/>
+      <w:r>
+        <w:lastRenderedPageBreak/>
+        <w:t>EventLogger</w:t>
+      </w:r>
+      <w:proofErr w:type="spellEnd"/>
+      <w:r>
+        <w:rPr>
+          <w:lang w:val="ru-RU"/>
+        </w:rPr>
+        <w:t xml:space="preserve"> </w:t>
+      </w:r>
+      <w:r>
+        <w:rPr>
+          <w:lang w:val="ru-RU"/>
+        </w:rPr>
+        <w:t>теперь</w:t>
+      </w:r>
+      <w:r>
+        <w:rPr>
+          <w:lang w:val="ru-RU"/>
+        </w:rPr>
+        <w:t xml:space="preserve"> </w:t>
+      </w:r>
+      <w:r>
+        <w:rPr>
+          <w:lang w:val="ru-RU"/>
+        </w:rPr>
+        <w:t>принимает</w:t>
+      </w:r>
+      <w:r>
+        <w:rPr>
+          <w:lang w:val="ru-RU"/>
+        </w:rPr>
+        <w:t xml:space="preserve"> </w:t>
+      </w:r>
+      <w:r>
+        <w:t>Event</w:t>
+      </w:r>
+      <w:r>
+        <w:rPr>
+          <w:lang w:val="ru-RU"/>
+        </w:rPr>
+        <w:t>.</w:t>
+      </w:r>
+    </w:p>
+    <w:p>
+      <w:pPr>
+        <w:rPr>
+          <w:lang w:val="ru-RU"/>
+        </w:rPr>
+      </w:pPr>
+      <w:r>
+        <w:t>Event</w:t>
+      </w:r>
+      <w:r>
+        <w:rPr>
+          <w:lang w:val="ru-RU"/>
+        </w:rPr>
+        <w:t xml:space="preserve"> </w:t>
+      </w:r>
+      <w:r>
+        <w:rPr>
+          <w:lang w:val="ru-RU"/>
+        </w:rPr>
+        <w:t xml:space="preserve">будет создаваться через </w:t>
+      </w:r>
+      <w:r>
+        <w:t>Spring</w:t>
+      </w:r>
+      <w:r>
+        <w:rPr>
+          <w:lang w:val="ru-RU"/>
+        </w:rPr>
+        <w:t xml:space="preserve">. </w:t>
+      </w:r>
+      <w:r>
+        <w:rPr>
+          <w:lang w:val="ru-RU"/>
+        </w:rPr>
+        <w:t xml:space="preserve">Добавить в </w:t>
+      </w:r>
+      <w:r>
+        <w:t>Event</w:t>
+      </w:r>
+      <w:r>
+        <w:rPr>
+          <w:lang w:val="ru-RU"/>
+        </w:rPr>
+        <w:t xml:space="preserve"> </w:t>
+      </w:r>
+      <w:proofErr w:type="spellStart"/>
+      <w:r>
+        <w:t>DateFormat</w:t>
+      </w:r>
+      <w:proofErr w:type="spellEnd"/>
+      <w:r>
+        <w:rPr>
+          <w:lang w:val="ru-RU"/>
+        </w:rPr>
+        <w:t>, который принимается консту</w:t>
+      </w:r>
+    </w:p>
+    <w:p>
+      <w:pPr>
+        <w:rPr>
+          <w:lang w:val="ru-RU"/>
+        </w:rPr>
+      </w:pPr>
+      <w:r>
+        <w:t>Bean</w:t>
+      </w:r>
+      <w:r>
+        <w:rPr>
+          <w:lang w:val="ru-RU"/>
+        </w:rPr>
+        <w:t xml:space="preserve"> </w:t>
+      </w:r>
+      <w:r>
+        <w:t>Scope</w:t>
+      </w:r>
+      <w:r>
+        <w:rPr>
+          <w:lang w:val="ru-RU"/>
+        </w:rPr>
+        <w:t xml:space="preserve"> / </w:t>
+      </w:r>
+      <w:r>
+        <w:rPr>
+          <w:lang w:val="ru-RU"/>
+        </w:rPr>
+        <w:t>цикл</w:t>
+      </w:r>
+      <w:r>
+        <w:rPr>
+          <w:lang w:val="ru-RU"/>
+        </w:rPr>
+        <w:t xml:space="preserve"> </w:t>
+      </w:r>
+      <w:r>
+        <w:rPr>
+          <w:lang w:val="ru-RU"/>
+        </w:rPr>
+        <w:t>жизни</w:t>
+      </w:r>
+      <w:r>
+        <w:rPr>
+          <w:lang w:val="ru-RU"/>
+        </w:rPr>
+        <w:t xml:space="preserve"> </w:t>
+      </w:r>
+      <w:r>
+        <w:rPr>
+          <w:lang w:val="ru-RU"/>
+        </w:rPr>
+        <w:t>объекта в конейнере:</w:t>
+      </w:r>
+    </w:p>
+    <w:p>
+      <w:pPr>
+        <w:rPr>
+          <w:lang w:val="ru-RU"/>
+        </w:rPr>
+      </w:pPr>
+      <w:r>
+        <w:rPr>
+          <w:lang w:val="ru-RU"/>
+        </w:rPr>
+        <w:t xml:space="preserve"> - </w:t>
+      </w:r>
+      <w:r>
+        <w:t>scope</w:t>
+      </w:r>
+      <w:r>
+        <w:rPr>
+          <w:lang w:val="ru-RU"/>
+        </w:rPr>
+        <w:t xml:space="preserve"> </w:t>
+      </w:r>
+      <w:r>
+        <w:rPr>
+          <w:lang w:val="ru-RU"/>
+        </w:rPr>
+        <w:t xml:space="preserve">по умолчанию – </w:t>
+      </w:r>
+      <w:r>
+        <w:t>singleton</w:t>
+      </w:r>
+    </w:p>
+    <w:p>
+      <w:pPr>
+        <w:rPr>
+          <w:lang w:val="ru-RU"/>
+        </w:rPr>
+      </w:pPr>
+      <w:r>
+        <w:rPr>
+          <w:lang w:val="ru-RU"/>
+        </w:rPr>
+        <w:t xml:space="preserve">- </w:t>
+      </w:r>
+      <w:r>
+        <w:t>scope</w:t>
+      </w:r>
+      <w:r>
+        <w:rPr>
+          <w:lang w:val="ru-RU"/>
+        </w:rPr>
+        <w:t xml:space="preserve"> </w:t>
+      </w:r>
+      <w:r>
+        <w:rPr>
+          <w:lang w:val="ru-RU"/>
+        </w:rPr>
+        <w:t>задается в конфигурации, например так:</w:t>
+      </w:r>
+    </w:p>
+    <w:p>
+      <w:pPr>
+        <w:shd w:val="clear" w:color="auto" w:fill="FFFFFF"/>
+        <w:tabs>
+          <w:tab w:val="left" w:pos="916"/>
+          <w:tab w:val="left" w:pos="1832"/>
+          <w:tab w:val="left" w:pos="2748"/>
+          <w:tab w:val="left" w:pos="3664"/>
+          <w:tab w:val="left" w:pos="4580"/>
+          <w:tab w:val="left" w:pos="5496"/>
+          <w:tab w:val="left" w:pos="6412"/>
+          <w:tab w:val="left" w:pos="7328"/>
+          <w:tab w:val="left" w:pos="8244"/>
+          <w:tab w:val="left" w:pos="9160"/>
+          <w:tab w:val="left" w:pos="10076"/>
+          <w:tab w:val="left" w:pos="10992"/>
+          <w:tab w:val="left" w:pos="11908"/>
+          <w:tab w:val="left" w:pos="12824"/>
+          <w:tab w:val="left" w:pos="13740"/>
+          <w:tab w:val="left" w:pos="14656"/>
+        </w:tabs>
+        <w:spacing w:after="0" w:line="240" w:lineRule="auto"/>
+        <w:rPr>
+          <w:rFonts w:ascii="Courier New" w:eastAsia="Times New Roman" w:hAnsi="Courier New" w:cs="Courier New"/>
+          <w:color w:val="000000"/>
+        </w:rPr>
+      </w:pPr>
+      <w:r>
+        <w:rPr>
+          <w:rFonts w:ascii="Courier New" w:eastAsia="Times New Roman" w:hAnsi="Courier New" w:cs="Courier New"/>
+          <w:color w:val="000000"/>
+          <w:shd w:val="clear" w:color="auto" w:fill="EFEFEF"/>
+        </w:rPr>
+        <w:t>&lt;</w:t>
+      </w:r>
+      <w:r>
+        <w:rPr>
+          <w:rFonts w:ascii="Courier New" w:eastAsia="Times New Roman" w:hAnsi="Courier New" w:cs="Courier New"/>
+          <w:b/>
+          <w:bCs/>
+          <w:color w:val="000080"/>
+          <w:shd w:val="clear" w:color="auto" w:fill="EFEFEF"/>
+        </w:rPr>
+        <w:t xml:space="preserve">bean </w:t>
+      </w:r>
+      <w:r>
+        <w:rPr>
+          <w:rFonts w:ascii="Courier New" w:eastAsia="Times New Roman" w:hAnsi="Courier New" w:cs="Courier New"/>
+          <w:b/>
+          <w:bCs/>
+          <w:color w:val="0000FF"/>
+          <w:shd w:val="clear" w:color="auto" w:fill="EFEFEF"/>
+        </w:rPr>
+        <w:t>id=</w:t>
+      </w:r>
+      <w:r>
+        <w:rPr>
+          <w:rFonts w:ascii="Courier New" w:eastAsia="Times New Roman" w:hAnsi="Courier New" w:cs="Courier New"/>
+          <w:b/>
+          <w:bCs/>
+          <w:color w:val="008000"/>
+          <w:shd w:val="clear" w:color="auto" w:fill="EFEFEF"/>
+        </w:rPr>
+        <w:t>"</w:t>
+      </w:r>
+      <w:proofErr w:type="spellStart"/>
+      <w:r>
+        <w:rPr>
+          <w:rFonts w:ascii="Courier New" w:eastAsia="Times New Roman" w:hAnsi="Courier New" w:cs="Courier New"/>
+          <w:b/>
+          <w:bCs/>
+          <w:color w:val="008000"/>
+          <w:shd w:val="clear" w:color="auto" w:fill="EFEFEF"/>
+        </w:rPr>
+        <w:t>eventLogger</w:t>
+      </w:r>
+      <w:proofErr w:type="spellEnd"/>
+      <w:r>
+        <w:rPr>
+          <w:rFonts w:ascii="Courier New" w:eastAsia="Times New Roman" w:hAnsi="Courier New" w:cs="Courier New"/>
+          <w:b/>
+          <w:bCs/>
+          <w:color w:val="008000"/>
+          <w:shd w:val="clear" w:color="auto" w:fill="EFEFEF"/>
+        </w:rPr>
+        <w:t xml:space="preserve">" </w:t>
+      </w:r>
+      <w:r>
+        <w:rPr>
+          <w:rFonts w:ascii="Courier New" w:eastAsia="Times New Roman" w:hAnsi="Courier New" w:cs="Courier New"/>
+          <w:b/>
+          <w:bCs/>
+          <w:color w:val="0000FF"/>
+          <w:shd w:val="clear" w:color="auto" w:fill="EFEFEF"/>
+        </w:rPr>
+        <w:t>class=</w:t>
+      </w:r>
+      <w:r>
+        <w:rPr>
+          <w:rFonts w:ascii="Courier New" w:eastAsia="Times New Roman" w:hAnsi="Courier New" w:cs="Courier New"/>
+          <w:b/>
+          <w:bCs/>
+          <w:color w:val="008000"/>
+          <w:shd w:val="clear" w:color="auto" w:fill="EFEFEF"/>
+        </w:rPr>
+        <w:t>"</w:t>
+      </w:r>
+      <w:proofErr w:type="spellStart"/>
+      <w:proofErr w:type="gramStart"/>
+      <w:r>
+        <w:rPr>
+          <w:rFonts w:ascii="Courier New" w:eastAsia="Times New Roman" w:hAnsi="Courier New" w:cs="Courier New"/>
+          <w:b/>
+          <w:bCs/>
+          <w:color w:val="008000"/>
+          <w:shd w:val="clear" w:color="auto" w:fill="EFEFEF"/>
+        </w:rPr>
+        <w:t>com.epam</w:t>
+      </w:r>
+      <w:proofErr w:type="gramEnd"/>
+      <w:r>
+        <w:rPr>
+          <w:rFonts w:ascii="Courier New" w:eastAsia="Times New Roman" w:hAnsi="Courier New" w:cs="Courier New"/>
+          <w:b/>
+          <w:bCs/>
+          <w:color w:val="008000"/>
+          <w:shd w:val="clear" w:color="auto" w:fill="EFEFEF"/>
+        </w:rPr>
+        <w:t>.spring.core.loggers.ConsoleEventLogger</w:t>
+      </w:r>
+      <w:proofErr w:type="spellEnd"/>
+      <w:r>
+        <w:rPr>
+          <w:rFonts w:ascii="Courier New" w:eastAsia="Times New Roman" w:hAnsi="Courier New" w:cs="Courier New"/>
+          <w:b/>
+          <w:bCs/>
+          <w:color w:val="008000"/>
+          <w:shd w:val="clear" w:color="auto" w:fill="EFEFEF"/>
+        </w:rPr>
+        <w:t xml:space="preserve">" </w:t>
+      </w:r>
+      <w:r>
+        <w:rPr>
+          <w:rFonts w:ascii="Courier New" w:eastAsia="Times New Roman" w:hAnsi="Courier New" w:cs="Courier New"/>
+          <w:b/>
+          <w:bCs/>
+          <w:color w:val="0000FF"/>
+          <w:shd w:val="clear" w:color="auto" w:fill="EFEFEF"/>
+        </w:rPr>
+        <w:t>scope=</w:t>
+      </w:r>
+      <w:r>
+        <w:rPr>
+          <w:rFonts w:ascii="Courier New" w:eastAsia="Times New Roman" w:hAnsi="Courier New" w:cs="Courier New"/>
+          <w:b/>
+          <w:bCs/>
+          <w:color w:val="008000"/>
+          <w:shd w:val="clear" w:color="auto" w:fill="EFEFEF"/>
+        </w:rPr>
+        <w:t>"singleton"</w:t>
+      </w:r>
+      <w:r>
+        <w:rPr>
+          <w:rFonts w:ascii="Courier New" w:eastAsia="Times New Roman" w:hAnsi="Courier New" w:cs="Courier New"/>
+          <w:color w:val="000000"/>
+          <w:shd w:val="clear" w:color="auto" w:fill="EFEFEF"/>
+        </w:rPr>
+        <w:t>/&gt;</w:t>
+      </w:r>
+    </w:p>
+    <w:p>
+      <w:r>
+        <w:t xml:space="preserve"> </w:t>
+      </w:r>
+    </w:p>
+    <w:p>
+      <w:pPr>
+        <w:rPr>
+          <w:lang w:val="ru-RU"/>
+        </w:rPr>
+      </w:pPr>
+      <w:r>
+        <w:rPr>
+          <w:lang w:val="ru-RU"/>
+        </w:rPr>
+        <w:t xml:space="preserve">Если </w:t>
+      </w:r>
+      <w:r>
+        <w:t>scope</w:t>
+      </w:r>
+      <w:r>
+        <w:rPr>
+          <w:lang w:val="ru-RU"/>
+        </w:rPr>
+        <w:t xml:space="preserve"> </w:t>
+      </w:r>
+      <w:r>
+        <w:rPr>
+          <w:lang w:val="ru-RU"/>
+        </w:rPr>
+        <w:t xml:space="preserve">задан как синглтон, то при вызове </w:t>
+      </w:r>
+      <w:proofErr w:type="spellStart"/>
+      <w:r>
+        <w:t>getBean</w:t>
+      </w:r>
+      <w:proofErr w:type="spellEnd"/>
+      <w:r>
+        <w:rPr>
+          <w:lang w:val="ru-RU"/>
+        </w:rPr>
+        <w:t xml:space="preserve">() </w:t>
+      </w:r>
+      <w:r>
+        <w:rPr>
+          <w:lang w:val="ru-RU"/>
+        </w:rPr>
+        <w:t xml:space="preserve">будет возвращаться один и тот же бин. </w:t>
+      </w:r>
+    </w:p>
+    <w:p>
+      <w:pPr>
+        <w:rPr>
+          <w:lang w:val="ru-RU"/>
+        </w:rPr>
+      </w:pPr>
+      <w:r>
+        <w:rPr>
+          <w:lang w:val="ru-RU"/>
+        </w:rPr>
+        <w:t xml:space="preserve">- </w:t>
+      </w:r>
+      <w:r>
+        <w:t>prototype</w:t>
+      </w:r>
+      <w:r>
+        <w:rPr>
+          <w:lang w:val="ru-RU"/>
+        </w:rPr>
+        <w:t xml:space="preserve"> – </w:t>
+      </w:r>
+      <w:r>
+        <w:t>scope</w:t>
+      </w:r>
+      <w:r>
+        <w:rPr>
+          <w:lang w:val="ru-RU"/>
+        </w:rPr>
+        <w:t xml:space="preserve">, </w:t>
+      </w:r>
+      <w:r>
+        <w:rPr>
+          <w:lang w:val="ru-RU"/>
+        </w:rPr>
+        <w:t xml:space="preserve">при котором бин будет заново создаваться каждый раз при вызове </w:t>
+      </w:r>
+      <w:proofErr w:type="spellStart"/>
+      <w:r>
+        <w:t>getBean</w:t>
+      </w:r>
+      <w:proofErr w:type="spellEnd"/>
+      <w:r>
+        <w:rPr>
+          <w:lang w:val="ru-RU"/>
+        </w:rPr>
+        <w:t>().</w:t>
+      </w:r>
+    </w:p>
+    <w:p>
+      <w:r>
+        <w:rPr>
+          <w:lang w:val="ru-RU"/>
+        </w:rPr>
+        <w:t xml:space="preserve">Другие </w:t>
+      </w:r>
+      <w:r>
+        <w:t>scope:</w:t>
+      </w:r>
+    </w:p>
+    <w:p>
+      <w:pPr>
+        <w:pStyle w:val="ListParagraph"/>
+        <w:numPr>
+          <w:ilvl w:val="0"/>
+          <w:numId w:val="16"/>
+        </w:numPr>
+        <w:rPr>
+          <w:lang w:val="ru-RU"/>
+        </w:rPr>
+      </w:pPr>
+      <w:r>
+        <w:t>request</w:t>
+      </w:r>
+      <w:r>
+        <w:rPr>
+          <w:lang w:val="ru-RU"/>
+        </w:rPr>
+        <w:t xml:space="preserve"> – </w:t>
+      </w:r>
+      <w:r>
+        <w:rPr>
+          <w:lang w:val="ru-RU"/>
+        </w:rPr>
+        <w:t>бин живет только на время запроса;</w:t>
+      </w:r>
+    </w:p>
+    <w:p>
+      <w:pPr>
+        <w:pStyle w:val="ListParagraph"/>
+        <w:numPr>
+          <w:ilvl w:val="0"/>
+          <w:numId w:val="16"/>
+        </w:numPr>
+        <w:rPr>
+          <w:lang w:val="ru-RU"/>
+        </w:rPr>
+      </w:pPr>
+      <w:r>
+        <w:t>session</w:t>
+      </w:r>
+      <w:r>
+        <w:rPr>
+          <w:lang w:val="ru-RU"/>
+        </w:rPr>
+        <w:t xml:space="preserve"> – </w:t>
+      </w:r>
+      <w:r>
+        <w:rPr>
+          <w:lang w:val="ru-RU"/>
+        </w:rPr>
+        <w:t>бин живет пока есть сессия;</w:t>
+      </w:r>
+    </w:p>
+    <w:p>
+      <w:pPr>
+        <w:pStyle w:val="ListParagraph"/>
+        <w:numPr>
+          <w:ilvl w:val="0"/>
+          <w:numId w:val="16"/>
+        </w:numPr>
+        <w:rPr>
+          <w:lang w:val="ru-RU"/>
+        </w:rPr>
+      </w:pPr>
+      <w:r>
+        <w:t>global</w:t>
+      </w:r>
+      <w:r>
+        <w:rPr>
+          <w:lang w:val="ru-RU"/>
+        </w:rPr>
+        <w:t xml:space="preserve"> </w:t>
+      </w:r>
+      <w:r>
+        <w:t>session</w:t>
+      </w:r>
+      <w:r>
+        <w:rPr>
+          <w:lang w:val="ru-RU"/>
+        </w:rPr>
+        <w:t xml:space="preserve"> – </w:t>
+      </w:r>
+      <w:r>
+        <w:rPr>
+          <w:lang w:val="ru-RU"/>
+        </w:rPr>
+        <w:t xml:space="preserve">живет, пока есть глобальная </w:t>
+      </w:r>
+      <w:r>
+        <w:t>http</w:t>
+      </w:r>
+      <w:r>
+        <w:rPr>
+          <w:lang w:val="ru-RU"/>
+        </w:rPr>
+        <w:t xml:space="preserve"> сессия. </w:t>
+      </w:r>
+    </w:p>
+    <w:p>
+      <w:pPr>
+        <w:ind w:left="48"/>
+        <w:rPr>
+          <w:lang w:val="ru-RU"/>
+        </w:rPr>
+      </w:pPr>
+      <w:r>
+        <w:t>Event</w:t>
+      </w:r>
+      <w:r>
+        <w:rPr>
+          <w:lang w:val="ru-RU"/>
+        </w:rPr>
+        <w:t xml:space="preserve"> </w:t>
+      </w:r>
+      <w:r>
+        <w:rPr>
+          <w:lang w:val="ru-RU"/>
+        </w:rPr>
+        <w:t xml:space="preserve">требует объект типа </w:t>
+      </w:r>
+      <w:r>
+        <w:t>Date</w:t>
+      </w:r>
+      <w:r>
+        <w:rPr>
+          <w:lang w:val="ru-RU"/>
+        </w:rPr>
+        <w:t xml:space="preserve"> </w:t>
+      </w:r>
+      <w:r>
+        <w:rPr>
+          <w:lang w:val="ru-RU"/>
+        </w:rPr>
+        <w:t xml:space="preserve">как параметр конструктора. Можно создать его как простой </w:t>
+      </w:r>
+      <w:r>
+        <w:t>bean</w:t>
+      </w:r>
+      <w:r>
+        <w:rPr>
+          <w:lang w:val="ru-RU"/>
+        </w:rPr>
+        <w:t xml:space="preserve"> и проинжектить. Но можно использовать внутренний бин:</w:t>
+      </w:r>
+    </w:p>
+    <w:p>
+      <w:pPr>
+        <w:shd w:val="clear" w:color="auto" w:fill="FFFFFF"/>
+        <w:tabs>
+          <w:tab w:val="left" w:pos="916"/>
+          <w:tab w:val="left" w:pos="1832"/>
+          <w:tab w:val="left" w:pos="2748"/>
+          <w:tab w:val="left" w:pos="3664"/>
+          <w:tab w:val="left" w:pos="4580"/>
+          <w:tab w:val="left" w:pos="5496"/>
+          <w:tab w:val="left" w:pos="6412"/>
+          <w:tab w:val="left" w:pos="7328"/>
+          <w:tab w:val="left" w:pos="8244"/>
+          <w:tab w:val="left" w:pos="9160"/>
+          <w:tab w:val="left" w:pos="10076"/>
+          <w:tab w:val="left" w:pos="10992"/>
+          <w:tab w:val="left" w:pos="11908"/>
+          <w:tab w:val="left" w:pos="12824"/>
+          <w:tab w:val="left" w:pos="13740"/>
+          <w:tab w:val="left" w:pos="14656"/>
+        </w:tabs>
+        <w:spacing w:after="0" w:line="240" w:lineRule="auto"/>
+        <w:rPr>
+          <w:rFonts w:ascii="Courier New" w:eastAsia="Times New Roman" w:hAnsi="Courier New" w:cs="Courier New"/>
+          <w:color w:val="000000"/>
+          <w:shd w:val="clear" w:color="auto" w:fill="EFEFEF"/>
+          <w:lang w:val="ru-RU"/>
+        </w:rPr>
+      </w:pPr>
+      <w:r>
+        <w:rPr>
+          <w:rFonts w:ascii="Courier New" w:eastAsia="Times New Roman" w:hAnsi="Courier New" w:cs="Courier New"/>
+          <w:color w:val="000000"/>
+          <w:shd w:val="clear" w:color="auto" w:fill="EFEFEF"/>
+          <w:lang w:val="ru-RU"/>
+        </w:rPr>
+        <w:t>&lt;</w:t>
+      </w:r>
+      <w:r>
+        <w:rPr>
+          <w:rFonts w:ascii="Courier New" w:eastAsia="Times New Roman" w:hAnsi="Courier New" w:cs="Courier New"/>
+          <w:b/>
+          <w:bCs/>
+          <w:color w:val="000080"/>
+          <w:shd w:val="clear" w:color="auto" w:fill="EFEFEF"/>
+        </w:rPr>
+        <w:t>bean</w:t>
+      </w:r>
+      <w:r>
+        <w:rPr>
+          <w:rFonts w:ascii="Courier New" w:eastAsia="Times New Roman" w:hAnsi="Courier New" w:cs="Courier New"/>
+          <w:b/>
+          <w:bCs/>
+          <w:color w:val="000080"/>
+          <w:shd w:val="clear" w:color="auto" w:fill="EFEFEF"/>
+          <w:lang w:val="ru-RU"/>
+        </w:rPr>
+        <w:t xml:space="preserve"> </w:t>
+      </w:r>
+      <w:r>
+        <w:rPr>
+          <w:rFonts w:ascii="Courier New" w:eastAsia="Times New Roman" w:hAnsi="Courier New" w:cs="Courier New"/>
+          <w:b/>
+          <w:bCs/>
+          <w:color w:val="0000FF"/>
+          <w:shd w:val="clear" w:color="auto" w:fill="EFEFEF"/>
+        </w:rPr>
+        <w:t>id</w:t>
+      </w:r>
+      <w:r>
+        <w:rPr>
+          <w:rFonts w:ascii="Courier New" w:eastAsia="Times New Roman" w:hAnsi="Courier New" w:cs="Courier New"/>
+          <w:b/>
+          <w:bCs/>
+          <w:color w:val="0000FF"/>
+          <w:shd w:val="clear" w:color="auto" w:fill="EFEFEF"/>
+          <w:lang w:val="ru-RU"/>
+        </w:rPr>
+        <w:t>=</w:t>
+      </w:r>
+      <w:r>
+        <w:rPr>
+          <w:rFonts w:ascii="Courier New" w:eastAsia="Times New Roman" w:hAnsi="Courier New" w:cs="Courier New"/>
+          <w:b/>
+          <w:bCs/>
+          <w:color w:val="008000"/>
+          <w:shd w:val="clear" w:color="auto" w:fill="EFEFEF"/>
+          <w:lang w:val="ru-RU"/>
+        </w:rPr>
+        <w:t>"</w:t>
+      </w:r>
+      <w:r>
+        <w:rPr>
+          <w:rFonts w:ascii="Courier New" w:eastAsia="Times New Roman" w:hAnsi="Courier New" w:cs="Courier New"/>
+          <w:b/>
+          <w:bCs/>
+          <w:color w:val="008000"/>
+          <w:shd w:val="clear" w:color="auto" w:fill="EFEFEF"/>
+        </w:rPr>
+        <w:t>event</w:t>
+      </w:r>
+      <w:r>
+        <w:rPr>
+          <w:rFonts w:ascii="Courier New" w:eastAsia="Times New Roman" w:hAnsi="Courier New" w:cs="Courier New"/>
+          <w:b/>
+          <w:bCs/>
+          <w:color w:val="008000"/>
+          <w:shd w:val="clear" w:color="auto" w:fill="EFEFEF"/>
+          <w:lang w:val="ru-RU"/>
+        </w:rPr>
+        <w:t xml:space="preserve">" </w:t>
+      </w:r>
+      <w:r>
+        <w:rPr>
+          <w:rFonts w:ascii="Courier New" w:eastAsia="Times New Roman" w:hAnsi="Courier New" w:cs="Courier New"/>
+          <w:b/>
+          <w:bCs/>
+          <w:color w:val="0000FF"/>
+          <w:shd w:val="clear" w:color="auto" w:fill="EFEFEF"/>
+        </w:rPr>
+        <w:t>class</w:t>
+      </w:r>
+      <w:r>
+        <w:rPr>
+          <w:rFonts w:ascii="Courier New" w:eastAsia="Times New Roman" w:hAnsi="Courier New" w:cs="Courier New"/>
+          <w:b/>
+          <w:bCs/>
+          <w:color w:val="0000FF"/>
+          <w:shd w:val="clear" w:color="auto" w:fill="EFEFEF"/>
+          <w:lang w:val="ru-RU"/>
+        </w:rPr>
+        <w:t>=</w:t>
+      </w:r>
+      <w:r>
+        <w:rPr>
+          <w:rFonts w:ascii="Courier New" w:eastAsia="Times New Roman" w:hAnsi="Courier New" w:cs="Courier New"/>
+          <w:b/>
+          <w:bCs/>
+          <w:color w:val="008000"/>
+          <w:shd w:val="clear" w:color="auto" w:fill="EFEFEF"/>
+          <w:lang w:val="ru-RU"/>
+        </w:rPr>
+        <w:t>"</w:t>
+      </w:r>
+      <w:r>
+        <w:rPr>
+          <w:rFonts w:ascii="Courier New" w:eastAsia="Times New Roman" w:hAnsi="Courier New" w:cs="Courier New"/>
+          <w:b/>
+          <w:bCs/>
+          <w:color w:val="008000"/>
+          <w:shd w:val="clear" w:color="auto" w:fill="EFEFEF"/>
+        </w:rPr>
+        <w:t>com</w:t>
+      </w:r>
+      <w:r>
+        <w:rPr>
+          <w:rFonts w:ascii="Courier New" w:eastAsia="Times New Roman" w:hAnsi="Courier New" w:cs="Courier New"/>
+          <w:b/>
+          <w:bCs/>
+          <w:color w:val="008000"/>
+          <w:shd w:val="clear" w:color="auto" w:fill="EFEFEF"/>
+          <w:lang w:val="ru-RU"/>
+        </w:rPr>
+        <w:t>.</w:t>
+      </w:r>
+      <w:proofErr w:type="spellStart"/>
+      <w:r>
+        <w:rPr>
+          <w:rFonts w:ascii="Courier New" w:eastAsia="Times New Roman" w:hAnsi="Courier New" w:cs="Courier New"/>
+          <w:b/>
+          <w:bCs/>
+          <w:color w:val="008000"/>
+          <w:shd w:val="clear" w:color="auto" w:fill="EFEFEF"/>
+        </w:rPr>
+        <w:t>epam</w:t>
+      </w:r>
+      <w:proofErr w:type="spellEnd"/>
+      <w:r>
+        <w:rPr>
+          <w:rFonts w:ascii="Courier New" w:eastAsia="Times New Roman" w:hAnsi="Courier New" w:cs="Courier New"/>
+          <w:b/>
+          <w:bCs/>
+          <w:color w:val="008000"/>
+          <w:shd w:val="clear" w:color="auto" w:fill="EFEFEF"/>
+          <w:lang w:val="ru-RU"/>
+        </w:rPr>
+        <w:t>.</w:t>
+      </w:r>
+      <w:r>
+        <w:rPr>
+          <w:rFonts w:ascii="Courier New" w:eastAsia="Times New Roman" w:hAnsi="Courier New" w:cs="Courier New"/>
+          <w:b/>
+          <w:bCs/>
+          <w:color w:val="008000"/>
+          <w:shd w:val="clear" w:color="auto" w:fill="EFEFEF"/>
+        </w:rPr>
+        <w:t>spring</w:t>
+      </w:r>
+      <w:r>
+        <w:rPr>
+          <w:rFonts w:ascii="Courier New" w:eastAsia="Times New Roman" w:hAnsi="Courier New" w:cs="Courier New"/>
+          <w:b/>
+          <w:bCs/>
+          <w:color w:val="008000"/>
+          <w:shd w:val="clear" w:color="auto" w:fill="EFEFEF"/>
+          <w:lang w:val="ru-RU"/>
+        </w:rPr>
+        <w:t>.</w:t>
+      </w:r>
+      <w:r>
+        <w:rPr>
+          <w:rFonts w:ascii="Courier New" w:eastAsia="Times New Roman" w:hAnsi="Courier New" w:cs="Courier New"/>
+          <w:b/>
+          <w:bCs/>
+          <w:color w:val="008000"/>
+          <w:shd w:val="clear" w:color="auto" w:fill="EFEFEF"/>
+        </w:rPr>
+        <w:t>core</w:t>
+      </w:r>
+      <w:r>
+        <w:rPr>
+          <w:rFonts w:ascii="Courier New" w:eastAsia="Times New Roman" w:hAnsi="Courier New" w:cs="Courier New"/>
+          <w:b/>
+          <w:bCs/>
+          <w:color w:val="008000"/>
+          <w:shd w:val="clear" w:color="auto" w:fill="EFEFEF"/>
+          <w:lang w:val="ru-RU"/>
+        </w:rPr>
+        <w:t>.</w:t>
+      </w:r>
+      <w:r>
+        <w:rPr>
+          <w:rFonts w:ascii="Courier New" w:eastAsia="Times New Roman" w:hAnsi="Courier New" w:cs="Courier New"/>
+          <w:b/>
+          <w:bCs/>
+          <w:color w:val="008000"/>
+          <w:shd w:val="clear" w:color="auto" w:fill="EFEFEF"/>
+        </w:rPr>
+        <w:t>events</w:t>
+      </w:r>
+      <w:r>
+        <w:rPr>
+          <w:rFonts w:ascii="Courier New" w:eastAsia="Times New Roman" w:hAnsi="Courier New" w:cs="Courier New"/>
+          <w:b/>
+          <w:bCs/>
+          <w:color w:val="008000"/>
+          <w:shd w:val="clear" w:color="auto" w:fill="EFEFEF"/>
+          <w:lang w:val="ru-RU"/>
+        </w:rPr>
+        <w:t>.</w:t>
+      </w:r>
+      <w:r>
+        <w:rPr>
+          <w:rFonts w:ascii="Courier New" w:eastAsia="Times New Roman" w:hAnsi="Courier New" w:cs="Courier New"/>
+          <w:b/>
+          <w:bCs/>
+          <w:color w:val="008000"/>
+          <w:shd w:val="clear" w:color="auto" w:fill="EFEFEF"/>
+        </w:rPr>
+        <w:t>Event</w:t>
+      </w:r>
+      <w:r>
+        <w:rPr>
+          <w:rFonts w:ascii="Courier New" w:eastAsia="Times New Roman" w:hAnsi="Courier New" w:cs="Courier New"/>
+          <w:b/>
+          <w:bCs/>
+          <w:color w:val="008000"/>
+          <w:shd w:val="clear" w:color="auto" w:fill="EFEFEF"/>
+          <w:lang w:val="ru-RU"/>
+        </w:rPr>
+        <w:t xml:space="preserve">" </w:t>
+      </w:r>
+      <w:r>
+        <w:rPr>
+          <w:rFonts w:ascii="Courier New" w:eastAsia="Times New Roman" w:hAnsi="Courier New" w:cs="Courier New"/>
+          <w:b/>
+          <w:bCs/>
+          <w:color w:val="0000FF"/>
+          <w:shd w:val="clear" w:color="auto" w:fill="EFEFEF"/>
+        </w:rPr>
+        <w:t>scope</w:t>
+      </w:r>
+      <w:r>
+        <w:rPr>
+          <w:rFonts w:ascii="Courier New" w:eastAsia="Times New Roman" w:hAnsi="Courier New" w:cs="Courier New"/>
+          <w:b/>
+          <w:bCs/>
+          <w:color w:val="0000FF"/>
+          <w:shd w:val="clear" w:color="auto" w:fill="EFEFEF"/>
+          <w:lang w:val="ru-RU"/>
+        </w:rPr>
+        <w:t>=</w:t>
+      </w:r>
+      <w:r>
+        <w:rPr>
+          <w:rFonts w:ascii="Courier New" w:eastAsia="Times New Roman" w:hAnsi="Courier New" w:cs="Courier New"/>
+          <w:b/>
+          <w:bCs/>
+          <w:color w:val="008000"/>
+          <w:shd w:val="clear" w:color="auto" w:fill="EFEFEF"/>
+          <w:lang w:val="ru-RU"/>
+        </w:rPr>
+        <w:t>"</w:t>
+      </w:r>
+      <w:r>
+        <w:rPr>
+          <w:rFonts w:ascii="Courier New" w:eastAsia="Times New Roman" w:hAnsi="Courier New" w:cs="Courier New"/>
+          <w:b/>
+          <w:bCs/>
+          <w:color w:val="008000"/>
+          <w:shd w:val="clear" w:color="auto" w:fill="EFEFEF"/>
+        </w:rPr>
+        <w:t>prototype</w:t>
+      </w:r>
+      <w:r>
+        <w:rPr>
+          <w:rFonts w:ascii="Courier New" w:eastAsia="Times New Roman" w:hAnsi="Courier New" w:cs="Courier New"/>
+          <w:b/>
+          <w:bCs/>
+          <w:color w:val="008000"/>
+          <w:shd w:val="clear" w:color="auto" w:fill="EFEFEF"/>
+          <w:lang w:val="ru-RU"/>
+        </w:rPr>
+        <w:t>"</w:t>
+      </w:r>
+      <w:r>
+        <w:rPr>
+          <w:rFonts w:ascii="Courier New" w:eastAsia="Times New Roman" w:hAnsi="Courier New" w:cs="Courier New"/>
+          <w:color w:val="000000"/>
+          <w:shd w:val="clear" w:color="auto" w:fill="EFEFEF"/>
+          <w:lang w:val="ru-RU"/>
+        </w:rPr>
+        <w:t>&gt;</w:t>
+      </w:r>
+      <w:r>
+        <w:rPr>
+          <w:rFonts w:ascii="Courier New" w:eastAsia="Times New Roman" w:hAnsi="Courier New" w:cs="Courier New"/>
+          <w:color w:val="000000"/>
+          <w:lang w:val="ru-RU"/>
+        </w:rPr>
+        <w:br/>
+        <w:t xml:space="preserve">    </w:t>
+      </w:r>
+      <w:r>
+        <w:rPr>
+          <w:rFonts w:ascii="Courier New" w:eastAsia="Times New Roman" w:hAnsi="Courier New" w:cs="Courier New"/>
+          <w:color w:val="000000"/>
+          <w:shd w:val="clear" w:color="auto" w:fill="EFEFEF"/>
+          <w:lang w:val="ru-RU"/>
+        </w:rPr>
+        <w:t>&lt;</w:t>
+      </w:r>
+      <w:r>
+        <w:rPr>
+          <w:rFonts w:ascii="Courier New" w:eastAsia="Times New Roman" w:hAnsi="Courier New" w:cs="Courier New"/>
+          <w:b/>
+          <w:bCs/>
+          <w:color w:val="000080"/>
+          <w:shd w:val="clear" w:color="auto" w:fill="EFEFEF"/>
+        </w:rPr>
+        <w:t>constructor</w:t>
+      </w:r>
+      <w:r>
+        <w:rPr>
+          <w:rFonts w:ascii="Courier New" w:eastAsia="Times New Roman" w:hAnsi="Courier New" w:cs="Courier New"/>
+          <w:b/>
+          <w:bCs/>
+          <w:color w:val="000080"/>
+          <w:shd w:val="clear" w:color="auto" w:fill="EFEFEF"/>
+          <w:lang w:val="ru-RU"/>
+        </w:rPr>
+        <w:t>-</w:t>
+      </w:r>
+      <w:proofErr w:type="spellStart"/>
+      <w:r>
+        <w:rPr>
+          <w:rFonts w:ascii="Courier New" w:eastAsia="Times New Roman" w:hAnsi="Courier New" w:cs="Courier New"/>
+          <w:b/>
+          <w:bCs/>
+          <w:color w:val="000080"/>
+          <w:shd w:val="clear" w:color="auto" w:fill="EFEFEF"/>
+        </w:rPr>
+        <w:t>arg</w:t>
+      </w:r>
+      <w:proofErr w:type="spellEnd"/>
+      <w:r>
+        <w:rPr>
+          <w:rFonts w:ascii="Courier New" w:eastAsia="Times New Roman" w:hAnsi="Courier New" w:cs="Courier New"/>
+          <w:color w:val="000000"/>
+          <w:shd w:val="clear" w:color="auto" w:fill="EFEFEF"/>
+          <w:lang w:val="ru-RU"/>
+        </w:rPr>
+        <w:t>&gt;</w:t>
+      </w:r>
+      <w:r>
+        <w:rPr>
+          <w:rFonts w:ascii="Courier New" w:eastAsia="Times New Roman" w:hAnsi="Courier New" w:cs="Courier New"/>
+          <w:color w:val="000000"/>
+          <w:lang w:val="ru-RU"/>
+        </w:rPr>
+        <w:br/>
+        <w:t xml:space="preserve">        </w:t>
+      </w:r>
+      <w:r>
+        <w:rPr>
+          <w:rFonts w:ascii="Courier New" w:eastAsia="Times New Roman" w:hAnsi="Courier New" w:cs="Courier New"/>
+          <w:color w:val="000000"/>
+          <w:shd w:val="clear" w:color="auto" w:fill="EFEFEF"/>
+          <w:lang w:val="ru-RU"/>
+        </w:rPr>
+        <w:t>&lt;</w:t>
+      </w:r>
+      <w:r>
+        <w:rPr>
+          <w:rFonts w:ascii="Courier New" w:eastAsia="Times New Roman" w:hAnsi="Courier New" w:cs="Courier New"/>
+          <w:b/>
+          <w:bCs/>
+          <w:color w:val="000080"/>
+          <w:shd w:val="clear" w:color="auto" w:fill="EFEFEF"/>
+        </w:rPr>
+        <w:t>bean</w:t>
+      </w:r>
+      <w:r>
+        <w:rPr>
+          <w:rFonts w:ascii="Courier New" w:eastAsia="Times New Roman" w:hAnsi="Courier New" w:cs="Courier New"/>
+          <w:b/>
+          <w:bCs/>
+          <w:color w:val="000080"/>
+          <w:shd w:val="clear" w:color="auto" w:fill="EFEFEF"/>
+          <w:lang w:val="ru-RU"/>
+        </w:rPr>
+        <w:t xml:space="preserve"> </w:t>
+      </w:r>
+      <w:r>
+        <w:rPr>
+          <w:rFonts w:ascii="Courier New" w:eastAsia="Times New Roman" w:hAnsi="Courier New" w:cs="Courier New"/>
+          <w:b/>
+          <w:bCs/>
+          <w:color w:val="0000FF"/>
+          <w:shd w:val="clear" w:color="auto" w:fill="EFEFEF"/>
+        </w:rPr>
+        <w:t>class</w:t>
+      </w:r>
+      <w:r>
+        <w:rPr>
+          <w:rFonts w:ascii="Courier New" w:eastAsia="Times New Roman" w:hAnsi="Courier New" w:cs="Courier New"/>
+          <w:b/>
+          <w:bCs/>
+          <w:color w:val="0000FF"/>
+          <w:shd w:val="clear" w:color="auto" w:fill="EFEFEF"/>
+          <w:lang w:val="ru-RU"/>
+        </w:rPr>
+        <w:t>=</w:t>
+      </w:r>
+      <w:r>
+        <w:rPr>
+          <w:rFonts w:ascii="Courier New" w:eastAsia="Times New Roman" w:hAnsi="Courier New" w:cs="Courier New"/>
+          <w:b/>
+          <w:bCs/>
+          <w:color w:val="008000"/>
+          <w:shd w:val="clear" w:color="auto" w:fill="EFEFEF"/>
+          <w:lang w:val="ru-RU"/>
+        </w:rPr>
+        <w:t>"</w:t>
+      </w:r>
+      <w:r>
+        <w:rPr>
+          <w:rFonts w:ascii="Courier New" w:eastAsia="Times New Roman" w:hAnsi="Courier New" w:cs="Courier New"/>
+          <w:b/>
+          <w:bCs/>
+          <w:color w:val="008000"/>
+          <w:shd w:val="clear" w:color="auto" w:fill="EFEFEF"/>
+        </w:rPr>
+        <w:t>java</w:t>
+      </w:r>
+      <w:r>
+        <w:rPr>
+          <w:rFonts w:ascii="Courier New" w:eastAsia="Times New Roman" w:hAnsi="Courier New" w:cs="Courier New"/>
+          <w:b/>
+          <w:bCs/>
+          <w:color w:val="008000"/>
+          <w:shd w:val="clear" w:color="auto" w:fill="EFEFEF"/>
+          <w:lang w:val="ru-RU"/>
+        </w:rPr>
+        <w:t>.</w:t>
+      </w:r>
+      <w:proofErr w:type="spellStart"/>
+      <w:r>
+        <w:rPr>
+          <w:rFonts w:ascii="Courier New" w:eastAsia="Times New Roman" w:hAnsi="Courier New" w:cs="Courier New"/>
+          <w:b/>
+          <w:bCs/>
+          <w:color w:val="008000"/>
+          <w:shd w:val="clear" w:color="auto" w:fill="EFEFEF"/>
+        </w:rPr>
+        <w:t>util</w:t>
+      </w:r>
+      <w:proofErr w:type="spellEnd"/>
+      <w:r>
+        <w:rPr>
+          <w:rFonts w:ascii="Courier New" w:eastAsia="Times New Roman" w:hAnsi="Courier New" w:cs="Courier New"/>
+          <w:b/>
+          <w:bCs/>
+          <w:color w:val="008000"/>
+          <w:shd w:val="clear" w:color="auto" w:fill="EFEFEF"/>
+          <w:lang w:val="ru-RU"/>
+        </w:rPr>
+        <w:t>.</w:t>
+      </w:r>
+      <w:r>
+        <w:rPr>
+          <w:rFonts w:ascii="Courier New" w:eastAsia="Times New Roman" w:hAnsi="Courier New" w:cs="Courier New"/>
+          <w:b/>
+          <w:bCs/>
+          <w:color w:val="008000"/>
+          <w:shd w:val="clear" w:color="auto" w:fill="EFEFEF"/>
+        </w:rPr>
+        <w:t>Date</w:t>
+      </w:r>
+      <w:r>
+        <w:rPr>
+          <w:rFonts w:ascii="Courier New" w:eastAsia="Times New Roman" w:hAnsi="Courier New" w:cs="Courier New"/>
+          <w:b/>
+          <w:bCs/>
+          <w:color w:val="008000"/>
+          <w:shd w:val="clear" w:color="auto" w:fill="EFEFEF"/>
+          <w:lang w:val="ru-RU"/>
+        </w:rPr>
+        <w:t>"</w:t>
+      </w:r>
+      <w:r>
+        <w:rPr>
+          <w:rFonts w:ascii="Courier New" w:eastAsia="Times New Roman" w:hAnsi="Courier New" w:cs="Courier New"/>
+          <w:color w:val="000000"/>
+          <w:shd w:val="clear" w:color="auto" w:fill="EFEFEF"/>
+          <w:lang w:val="ru-RU"/>
+        </w:rPr>
+        <w:t>/&gt;</w:t>
+      </w:r>
+      <w:r>
+        <w:rPr>
+          <w:rFonts w:ascii="Courier New" w:eastAsia="Times New Roman" w:hAnsi="Courier New" w:cs="Courier New"/>
+          <w:color w:val="000000"/>
+          <w:lang w:val="ru-RU"/>
+        </w:rPr>
+        <w:br/>
+        <w:t xml:space="preserve">    </w:t>
+      </w:r>
+      <w:r>
+        <w:rPr>
+          <w:rFonts w:ascii="Courier New" w:eastAsia="Times New Roman" w:hAnsi="Courier New" w:cs="Courier New"/>
+          <w:color w:val="000000"/>
+          <w:shd w:val="clear" w:color="auto" w:fill="EFEFEF"/>
+          <w:lang w:val="ru-RU"/>
+        </w:rPr>
+        <w:t>&lt;/</w:t>
+      </w:r>
+      <w:r>
+        <w:rPr>
+          <w:rFonts w:ascii="Courier New" w:eastAsia="Times New Roman" w:hAnsi="Courier New" w:cs="Courier New"/>
+          <w:b/>
+          <w:bCs/>
+          <w:color w:val="000080"/>
+          <w:shd w:val="clear" w:color="auto" w:fill="EFEFEF"/>
+        </w:rPr>
+        <w:t>constructor</w:t>
+      </w:r>
+      <w:r>
+        <w:rPr>
+          <w:rFonts w:ascii="Courier New" w:eastAsia="Times New Roman" w:hAnsi="Courier New" w:cs="Courier New"/>
+          <w:b/>
+          <w:bCs/>
+          <w:color w:val="000080"/>
+          <w:shd w:val="clear" w:color="auto" w:fill="EFEFEF"/>
+          <w:lang w:val="ru-RU"/>
+        </w:rPr>
+        <w:t>-</w:t>
+      </w:r>
+      <w:proofErr w:type="spellStart"/>
+      <w:r>
+        <w:rPr>
+          <w:rFonts w:ascii="Courier New" w:eastAsia="Times New Roman" w:hAnsi="Courier New" w:cs="Courier New"/>
+          <w:b/>
+          <w:bCs/>
+          <w:color w:val="000080"/>
+          <w:shd w:val="clear" w:color="auto" w:fill="EFEFEF"/>
+        </w:rPr>
+        <w:t>arg</w:t>
+      </w:r>
+      <w:proofErr w:type="spellEnd"/>
+      <w:r>
+        <w:rPr>
+          <w:rFonts w:ascii="Courier New" w:eastAsia="Times New Roman" w:hAnsi="Courier New" w:cs="Courier New"/>
+          <w:color w:val="000000"/>
+          <w:shd w:val="clear" w:color="auto" w:fill="EFEFEF"/>
+          <w:lang w:val="ru-RU"/>
+        </w:rPr>
+        <w:t>&gt;</w:t>
+      </w:r>
+      <w:r>
+        <w:rPr>
+          <w:rFonts w:ascii="Courier New" w:eastAsia="Times New Roman" w:hAnsi="Courier New" w:cs="Courier New"/>
+          <w:color w:val="000000"/>
+          <w:lang w:val="ru-RU"/>
+        </w:rPr>
+        <w:br/>
+      </w:r>
+      <w:r>
+        <w:rPr>
+          <w:rFonts w:ascii="Courier New" w:eastAsia="Times New Roman" w:hAnsi="Courier New" w:cs="Courier New"/>
+          <w:color w:val="000000"/>
+          <w:shd w:val="clear" w:color="auto" w:fill="EFEFEF"/>
+          <w:lang w:val="ru-RU"/>
+        </w:rPr>
+        <w:t>&lt;/</w:t>
+      </w:r>
+      <w:r>
+        <w:rPr>
+          <w:rFonts w:ascii="Courier New" w:eastAsia="Times New Roman" w:hAnsi="Courier New" w:cs="Courier New"/>
+          <w:b/>
+          <w:bCs/>
+          <w:color w:val="000080"/>
+          <w:shd w:val="clear" w:color="auto" w:fill="EFEFEF"/>
+        </w:rPr>
+        <w:t>bean</w:t>
+      </w:r>
+      <w:r>
+        <w:rPr>
+          <w:rFonts w:ascii="Courier New" w:eastAsia="Times New Roman" w:hAnsi="Courier New" w:cs="Courier New"/>
+          <w:color w:val="000000"/>
+          <w:shd w:val="clear" w:color="auto" w:fill="EFEFEF"/>
+          <w:lang w:val="ru-RU"/>
+        </w:rPr>
+        <w:t>&gt;</w:t>
+      </w:r>
+    </w:p>
+    <w:p>
+      <w:pPr>
+        <w:shd w:val="clear" w:color="auto" w:fill="FFFFFF"/>
+        <w:tabs>
+          <w:tab w:val="left" w:pos="916"/>
+          <w:tab w:val="left" w:pos="1832"/>
+          <w:tab w:val="left" w:pos="2748"/>
+          <w:tab w:val="left" w:pos="3664"/>
+          <w:tab w:val="left" w:pos="4580"/>
+          <w:tab w:val="left" w:pos="5496"/>
+          <w:tab w:val="left" w:pos="6412"/>
+          <w:tab w:val="left" w:pos="7328"/>
+          <w:tab w:val="left" w:pos="8244"/>
+          <w:tab w:val="left" w:pos="9160"/>
+          <w:tab w:val="left" w:pos="10076"/>
+          <w:tab w:val="left" w:pos="10992"/>
+          <w:tab w:val="left" w:pos="11908"/>
+          <w:tab w:val="left" w:pos="12824"/>
+          <w:tab w:val="left" w:pos="13740"/>
+          <w:tab w:val="left" w:pos="14656"/>
+        </w:tabs>
+        <w:spacing w:after="0" w:line="240" w:lineRule="auto"/>
+        <w:rPr>
+          <w:rFonts w:ascii="Courier New" w:eastAsia="Times New Roman" w:hAnsi="Courier New" w:cs="Courier New"/>
+          <w:color w:val="000000"/>
+          <w:lang w:val="ru-RU"/>
+        </w:rPr>
+      </w:pPr>
+    </w:p>
+    <w:p>
+      <w:pPr>
+        <w:rPr>
+          <w:lang w:val="ru-RU"/>
+        </w:rPr>
+      </w:pPr>
+      <w:r>
+        <w:rPr>
+          <w:lang w:val="ru-RU"/>
+        </w:rPr>
+        <w:t xml:space="preserve">Внутреннему бину можно назначить </w:t>
+      </w:r>
+      <w:r>
+        <w:t>name</w:t>
+      </w:r>
+      <w:r>
+        <w:rPr>
+          <w:lang w:val="ru-RU"/>
+        </w:rPr>
+        <w:t xml:space="preserve"> </w:t>
+      </w:r>
+      <w:r>
+        <w:rPr>
+          <w:lang w:val="ru-RU"/>
+        </w:rPr>
+        <w:t xml:space="preserve">и </w:t>
+      </w:r>
+      <w:r>
+        <w:t>id</w:t>
+      </w:r>
+      <w:r>
+        <w:rPr>
+          <w:lang w:val="ru-RU"/>
+        </w:rPr>
+        <w:t xml:space="preserve">, но он виден только там, где он опеределен и достучаться до него нельзя. </w:t>
+      </w:r>
+    </w:p>
+    <w:p>
+      <w:pPr>
+        <w:rPr>
+          <w:lang w:val="ru-RU"/>
+        </w:rPr>
+      </w:pPr>
+      <w:r>
+        <w:rPr>
+          <w:lang w:val="ru-RU"/>
+        </w:rPr>
+        <w:t xml:space="preserve">Все внутренние бины создаются в момент создания внешнего бина. </w:t>
+      </w:r>
+    </w:p>
+    <w:p>
+      <w:proofErr w:type="spellStart"/>
+      <w:r>
+        <w:t>DateFormat</w:t>
+      </w:r>
+      <w:proofErr w:type="spellEnd"/>
+      <w:r>
+        <w:rPr>
+          <w:lang w:val="ru-RU"/>
+        </w:rPr>
+        <w:t xml:space="preserve"> – </w:t>
+      </w:r>
+      <w:r>
+        <w:rPr>
+          <w:lang w:val="ru-RU"/>
+        </w:rPr>
+        <w:t xml:space="preserve">абстрактный класс для форматирования даты. </w:t>
+      </w:r>
+      <w:r>
+        <w:rPr>
+          <w:lang w:val="ru-RU"/>
+        </w:rPr>
+        <w:t xml:space="preserve">У него нет конструктора, но есть статический метод, возвращающий объект этого класса. Для создания бина можно использовать </w:t>
+      </w:r>
+      <w:r>
+        <w:t>factory-method:</w:t>
+      </w:r>
+    </w:p>
+    <w:p>
+      <w:pPr>
+        <w:shd w:val="clear" w:color="auto" w:fill="FFFFFF"/>
+        <w:tabs>
+          <w:tab w:val="left" w:pos="916"/>
+          <w:tab w:val="left" w:pos="1832"/>
+          <w:tab w:val="left" w:pos="2748"/>
+          <w:tab w:val="left" w:pos="3664"/>
+          <w:tab w:val="left" w:pos="4580"/>
+          <w:tab w:val="left" w:pos="5496"/>
+          <w:tab w:val="left" w:pos="6412"/>
+          <w:tab w:val="left" w:pos="7328"/>
+          <w:tab w:val="left" w:pos="8244"/>
+          <w:tab w:val="left" w:pos="9160"/>
+          <w:tab w:val="left" w:pos="10076"/>
+          <w:tab w:val="left" w:pos="10992"/>
+          <w:tab w:val="left" w:pos="11908"/>
+          <w:tab w:val="left" w:pos="12824"/>
+          <w:tab w:val="left" w:pos="13740"/>
+          <w:tab w:val="left" w:pos="14656"/>
+        </w:tabs>
+        <w:spacing w:after="0" w:line="240" w:lineRule="auto"/>
+        <w:rPr>
+          <w:rFonts w:ascii="Courier New" w:eastAsia="Times New Roman" w:hAnsi="Courier New" w:cs="Courier New"/>
+          <w:color w:val="000000"/>
+          <w:shd w:val="clear" w:color="auto" w:fill="EFEFEF"/>
+        </w:rPr>
+      </w:pPr>
+      <w:r>
+        <w:rPr>
+          <w:rFonts w:ascii="Courier New" w:eastAsia="Times New Roman" w:hAnsi="Courier New" w:cs="Courier New"/>
+          <w:color w:val="000000"/>
+          <w:shd w:val="clear" w:color="auto" w:fill="EFEFEF"/>
+        </w:rPr>
+        <w:t>&lt;</w:t>
+      </w:r>
+      <w:r>
+        <w:rPr>
+          <w:rFonts w:ascii="Courier New" w:eastAsia="Times New Roman" w:hAnsi="Courier New" w:cs="Courier New"/>
+          <w:b/>
+          <w:bCs/>
+          <w:color w:val="000080"/>
+          <w:shd w:val="clear" w:color="auto" w:fill="EFEFEF"/>
+        </w:rPr>
+        <w:t xml:space="preserve">bean </w:t>
+      </w:r>
+      <w:r>
+        <w:rPr>
+          <w:rFonts w:ascii="Courier New" w:eastAsia="Times New Roman" w:hAnsi="Courier New" w:cs="Courier New"/>
+          <w:b/>
+          <w:bCs/>
+          <w:color w:val="0000FF"/>
+          <w:shd w:val="clear" w:color="auto" w:fill="EFEFEF"/>
+        </w:rPr>
+        <w:t>class=</w:t>
+      </w:r>
+      <w:r>
+        <w:rPr>
+          <w:rFonts w:ascii="Courier New" w:eastAsia="Times New Roman" w:hAnsi="Courier New" w:cs="Courier New"/>
+          <w:b/>
+          <w:bCs/>
+          <w:color w:val="008000"/>
+          <w:shd w:val="clear" w:color="auto" w:fill="EFEFEF"/>
+        </w:rPr>
+        <w:t>"</w:t>
+      </w:r>
+      <w:proofErr w:type="spellStart"/>
+      <w:r>
+        <w:rPr>
+          <w:rFonts w:ascii="Courier New" w:eastAsia="Times New Roman" w:hAnsi="Courier New" w:cs="Courier New"/>
+          <w:b/>
+          <w:bCs/>
+          <w:color w:val="008000"/>
+          <w:shd w:val="clear" w:color="auto" w:fill="EFEFEF"/>
+        </w:rPr>
+        <w:t>java.</w:t>
+      </w:r>
+      <w:proofErr w:type="gramStart"/>
+      <w:r>
+        <w:rPr>
+          <w:rFonts w:ascii="Courier New" w:eastAsia="Times New Roman" w:hAnsi="Courier New" w:cs="Courier New"/>
+          <w:b/>
+          <w:bCs/>
+          <w:color w:val="008000"/>
+          <w:shd w:val="clear" w:color="auto" w:fill="EFEFEF"/>
+        </w:rPr>
+        <w:t>text.DateFormat</w:t>
+      </w:r>
+      <w:proofErr w:type="spellEnd"/>
+      <w:proofErr w:type="gramEnd"/>
+      <w:r>
+        <w:rPr>
+          <w:rFonts w:ascii="Courier New" w:eastAsia="Times New Roman" w:hAnsi="Courier New" w:cs="Courier New"/>
+          <w:b/>
+          <w:bCs/>
+          <w:color w:val="008000"/>
+          <w:shd w:val="clear" w:color="auto" w:fill="EFEFEF"/>
+        </w:rPr>
+        <w:t xml:space="preserve">" </w:t>
+      </w:r>
+      <w:r>
+        <w:rPr>
+          <w:rFonts w:ascii="Courier New" w:eastAsia="Times New Roman" w:hAnsi="Courier New" w:cs="Courier New"/>
+          <w:b/>
+          <w:bCs/>
+          <w:color w:val="0000FF"/>
+          <w:shd w:val="clear" w:color="auto" w:fill="EFEFEF"/>
+        </w:rPr>
+        <w:t>factory-method=</w:t>
+      </w:r>
+      <w:r>
+        <w:rPr>
+          <w:rFonts w:ascii="Courier New" w:eastAsia="Times New Roman" w:hAnsi="Courier New" w:cs="Courier New"/>
+          <w:b/>
+          <w:bCs/>
+          <w:color w:val="008000"/>
+          <w:shd w:val="clear" w:color="auto" w:fill="EFEFEF"/>
+        </w:rPr>
+        <w:t>"</w:t>
+      </w:r>
+      <w:proofErr w:type="spellStart"/>
+      <w:r>
+        <w:rPr>
+          <w:rFonts w:ascii="Courier New" w:eastAsia="Times New Roman" w:hAnsi="Courier New" w:cs="Courier New"/>
+          <w:b/>
+          <w:bCs/>
+          <w:color w:val="008000"/>
+          <w:shd w:val="clear" w:color="auto" w:fill="EFEFEF"/>
+        </w:rPr>
+        <w:t>getDateTimeInstance</w:t>
+      </w:r>
+      <w:proofErr w:type="spellEnd"/>
+      <w:r>
+        <w:rPr>
+          <w:rFonts w:ascii="Courier New" w:eastAsia="Times New Roman" w:hAnsi="Courier New" w:cs="Courier New"/>
+          <w:b/>
+          <w:bCs/>
+          <w:color w:val="008000"/>
+          <w:shd w:val="clear" w:color="auto" w:fill="EFEFEF"/>
+        </w:rPr>
+        <w:t>"</w:t>
+      </w:r>
+      <w:r>
+        <w:rPr>
+          <w:rFonts w:ascii="Courier New" w:eastAsia="Times New Roman" w:hAnsi="Courier New" w:cs="Courier New"/>
+          <w:color w:val="000000"/>
+          <w:shd w:val="clear" w:color="auto" w:fill="EFEFEF"/>
+        </w:rPr>
+        <w:t>/&gt;</w:t>
+      </w:r>
+    </w:p>
+    <w:p>
+      <w:pPr>
+        <w:rPr>
+          <w:lang w:val="ru-RU"/>
+        </w:rPr>
+      </w:pPr>
+      <w:r>
+        <w:rPr>
+          <w:lang w:val="ru-RU"/>
+        </w:rPr>
+        <w:t>Если</w:t>
+      </w:r>
+      <w:r>
+        <w:rPr>
+          <w:lang w:val="ru-RU"/>
+        </w:rPr>
+        <w:t xml:space="preserve"> </w:t>
+      </w:r>
+      <w:r>
+        <w:t>factory</w:t>
+      </w:r>
+      <w:r>
+        <w:rPr>
+          <w:lang w:val="ru-RU"/>
+        </w:rPr>
+        <w:t>-</w:t>
+      </w:r>
+      <w:r>
+        <w:t>method</w:t>
+      </w:r>
+      <w:r>
+        <w:rPr>
+          <w:lang w:val="ru-RU"/>
+        </w:rPr>
+        <w:t xml:space="preserve"> </w:t>
+      </w:r>
+      <w:r>
+        <w:rPr>
+          <w:lang w:val="ru-RU"/>
+        </w:rPr>
+        <w:t>требует</w:t>
+      </w:r>
+      <w:r>
+        <w:rPr>
+          <w:lang w:val="ru-RU"/>
+        </w:rPr>
+        <w:t xml:space="preserve"> </w:t>
+      </w:r>
+      <w:r>
+        <w:rPr>
+          <w:lang w:val="ru-RU"/>
+        </w:rPr>
+        <w:t xml:space="preserve">аргументы, то указываем их через </w:t>
+      </w:r>
+      <w:r>
+        <w:t>constructor</w:t>
+      </w:r>
+      <w:r>
+        <w:rPr>
+          <w:lang w:val="ru-RU"/>
+        </w:rPr>
+        <w:t>-</w:t>
+      </w:r>
+      <w:r>
+        <w:t>args</w:t>
+      </w:r>
+      <w:r>
+        <w:rPr>
+          <w:lang w:val="ru-RU"/>
+        </w:rPr>
+        <w:t>.</w:t>
+      </w:r>
+      <w:bookmarkStart w:id="0" w:name="_GoBack"/>
+      <w:bookmarkEnd w:id="0"/>
+    </w:p>
+    <w:p>
+      <w:pPr>
+        <w:rPr>
+          <w:lang w:val="ru-RU"/>
+        </w:rPr>
+      </w:pPr>
+    </w:p>
+    <w:p>
+      <w:pPr>
+        <w:ind w:left="48"/>
+        <w:rPr>
+          <w:lang w:val="ru-RU"/>
+        </w:rPr>
+      </w:pPr>
+      <w:r>
+        <w:rPr>
+          <w:lang w:val="ru-RU"/>
+        </w:rPr>
+        <w:t xml:space="preserve"> </w:t>
+      </w:r>
+    </w:p>
+    <w:p>
+      <w:pPr>
+        <w:rPr>
+          <w:lang w:val="ru-RU"/>
+        </w:rPr>
+      </w:pPr>
     </w:p>
     <w:p>
       <w:pPr>
@@ -5660,6 +7684,119 @@
     </w:lvl>
   </w:abstractNum>
   <w:abstractNum w:abstractNumId="10" w15:restartNumberingAfterBreak="0">
+    <w:nsid w:val="613622CF"/>
+    <w:multiLevelType w:val="hybridMultilevel"/>
+    <w:tmpl w:val="0F741EC2"/>
+    <w:lvl w:ilvl="0" w:tplc="053E64F2">
+      <w:start w:val="3"/>
+      <w:numFmt w:val="bullet"/>
+      <w:lvlText w:val="-"/>
+      <w:lvlJc w:val="left"/>
+      <w:pPr>
+        <w:ind w:left="408" w:hanging="360"/>
+      </w:pPr>
+      <w:rPr>
+        <w:rFonts w:ascii="Calibri" w:eastAsiaTheme="minorHAnsi" w:hAnsi="Calibri" w:cs="Calibri" w:hint="default"/>
+      </w:rPr>
+    </w:lvl>
+    <w:lvl w:ilvl="1" w:tplc="04090003" w:tentative="1">
+      <w:start w:val="1"/>
+      <w:numFmt w:val="bullet"/>
+      <w:lvlText w:val="o"/>
+      <w:lvlJc w:val="left"/>
+      <w:pPr>
+        <w:ind w:left="1128" w:hanging="360"/>
+      </w:pPr>
+      <w:rPr>
+        <w:rFonts w:ascii="Courier New" w:hAnsi="Courier New" w:cs="Courier New" w:hint="default"/>
+      </w:rPr>
+    </w:lvl>
+    <w:lvl w:ilvl="2" w:tplc="04090005" w:tentative="1">
+      <w:start w:val="1"/>
+      <w:numFmt w:val="bullet"/>
+      <w:lvlText w:val=""/>
+      <w:lvlJc w:val="left"/>
+      <w:pPr>
+        <w:ind w:left="1848" w:hanging="360"/>
+      </w:pPr>
+      <w:rPr>
+        <w:rFonts w:ascii="Wingdings" w:hAnsi="Wingdings" w:hint="default"/>
+      </w:rPr>
+    </w:lvl>
+    <w:lvl w:ilvl="3" w:tplc="04090001" w:tentative="1">
+      <w:start w:val="1"/>
+      <w:numFmt w:val="bullet"/>
+      <w:lvlText w:val=""/>
+      <w:lvlJc w:val="left"/>
+      <w:pPr>
+        <w:ind w:left="2568" w:hanging="360"/>
+      </w:pPr>
+      <w:rPr>
+        <w:rFonts w:ascii="Symbol" w:hAnsi="Symbol" w:hint="default"/>
+      </w:rPr>
+    </w:lvl>
+    <w:lvl w:ilvl="4" w:tplc="04090003" w:tentative="1">
+      <w:start w:val="1"/>
+      <w:numFmt w:val="bullet"/>
+      <w:lvlText w:val="o"/>
+      <w:lvlJc w:val="left"/>
+      <w:pPr>
+        <w:ind w:left="3288" w:hanging="360"/>
+      </w:pPr>
+      <w:rPr>
+        <w:rFonts w:ascii="Courier New" w:hAnsi="Courier New" w:cs="Courier New" w:hint="default"/>
+      </w:rPr>
+    </w:lvl>
+    <w:lvl w:ilvl="5" w:tplc="04090005" w:tentative="1">
+      <w:start w:val="1"/>
+      <w:numFmt w:val="bullet"/>
+      <w:lvlText w:val=""/>
+      <w:lvlJc w:val="left"/>
+      <w:pPr>
+        <w:ind w:left="4008" w:hanging="360"/>
+      </w:pPr>
+      <w:rPr>
+        <w:rFonts w:ascii="Wingdings" w:hAnsi="Wingdings" w:hint="default"/>
+      </w:rPr>
+    </w:lvl>
+    <w:lvl w:ilvl="6" w:tplc="04090001" w:tentative="1">
+      <w:start w:val="1"/>
+      <w:numFmt w:val="bullet"/>
+      <w:lvlText w:val=""/>
+      <w:lvlJc w:val="left"/>
+      <w:pPr>
+        <w:ind w:left="4728" w:hanging="360"/>
+      </w:pPr>
+      <w:rPr>
+        <w:rFonts w:ascii="Symbol" w:hAnsi="Symbol" w:hint="default"/>
+      </w:rPr>
+    </w:lvl>
+    <w:lvl w:ilvl="7" w:tplc="04090003" w:tentative="1">
+      <w:start w:val="1"/>
+      <w:numFmt w:val="bullet"/>
+      <w:lvlText w:val="o"/>
+      <w:lvlJc w:val="left"/>
+      <w:pPr>
+        <w:ind w:left="5448" w:hanging="360"/>
+      </w:pPr>
+      <w:rPr>
+        <w:rFonts w:ascii="Courier New" w:hAnsi="Courier New" w:cs="Courier New" w:hint="default"/>
+      </w:rPr>
+    </w:lvl>
+    <w:lvl w:ilvl="8" w:tplc="04090005" w:tentative="1">
+      <w:start w:val="1"/>
+      <w:numFmt w:val="bullet"/>
+      <w:lvlText w:val=""/>
+      <w:lvlJc w:val="left"/>
+      <w:pPr>
+        <w:ind w:left="6168" w:hanging="360"/>
+      </w:pPr>
+      <w:rPr>
+        <w:rFonts w:ascii="Wingdings" w:hAnsi="Wingdings" w:hint="default"/>
+      </w:rPr>
+    </w:lvl>
+  </w:abstractNum>
+  <w:abstractNum w:abstractNumId="11" w15:restartNumberingAfterBreak="0">
     <w:nsid w:val="65733B2B"/>
     <w:multiLevelType w:val="hybridMultilevel"/>
     <w:tmpl w:val="DB083EB4"/>
@@ -5748,7 +7885,7 @@
       </w:pPr>
     </w:lvl>
   </w:abstractNum>
-  <w:abstractNum w:abstractNumId="11" w15:restartNumberingAfterBreak="0">
+  <w:abstractNum w:abstractNumId="12" w15:restartNumberingAfterBreak="0">
     <w:nsid w:val="67614A7B"/>
     <w:multiLevelType w:val="hybridMultilevel"/>
     <w:tmpl w:val="4EE89D54"/>
@@ -5837,7 +7974,7 @@
       </w:pPr>
     </w:lvl>
   </w:abstractNum>
-  <w:abstractNum w:abstractNumId="12" w15:restartNumberingAfterBreak="0">
+  <w:abstractNum w:abstractNumId="13" w15:restartNumberingAfterBreak="0">
     <w:nsid w:val="71E07626"/>
     <w:multiLevelType w:val="hybridMultilevel"/>
     <w:tmpl w:val="D0586020"/>
@@ -5950,7 +8087,7 @@
       </w:rPr>
     </w:lvl>
   </w:abstractNum>
-  <w:abstractNum w:abstractNumId="13" w15:restartNumberingAfterBreak="0">
+  <w:abstractNum w:abstractNumId="14" w15:restartNumberingAfterBreak="0">
     <w:nsid w:val="7D9871CB"/>
     <w:multiLevelType w:val="hybridMultilevel"/>
     <w:tmpl w:val="DAEE550C"/>
@@ -6039,7 +8176,7 @@
       </w:pPr>
     </w:lvl>
   </w:abstractNum>
-  <w:abstractNum w:abstractNumId="14" w15:restartNumberingAfterBreak="0">
+  <w:abstractNum w:abstractNumId="15" w15:restartNumberingAfterBreak="0">
     <w:nsid w:val="7E3A3EB0"/>
     <w:multiLevelType w:val="hybridMultilevel"/>
     <w:tmpl w:val="29B42C5A"/>
@@ -6138,7 +8275,7 @@
     <w:abstractNumId w:val="1"/>
   </w:num>
   <w:num w:numId="4">
-    <w:abstractNumId w:val="12"/>
+    <w:abstractNumId w:val="13"/>
   </w:num>
   <w:num w:numId="5">
     <w:abstractNumId w:val="7"/>
@@ -6147,10 +8284,10 @@
     <w:abstractNumId w:val="8"/>
   </w:num>
   <w:num w:numId="7">
-    <w:abstractNumId w:val="10"/>
+    <w:abstractNumId w:val="11"/>
   </w:num>
   <w:num w:numId="8">
-    <w:abstractNumId w:val="11"/>
+    <w:abstractNumId w:val="12"/>
   </w:num>
   <w:num w:numId="9">
     <w:abstractNumId w:val="2"/>
@@ -6162,7 +8299,7 @@
     <w:abstractNumId w:val="5"/>
   </w:num>
   <w:num w:numId="12">
-    <w:abstractNumId w:val="13"/>
+    <w:abstractNumId w:val="14"/>
   </w:num>
   <w:num w:numId="13">
     <w:abstractNumId w:val="9"/>
@@ -6171,7 +8308,10 @@
     <w:abstractNumId w:val="0"/>
   </w:num>
   <w:num w:numId="15">
-    <w:abstractNumId w:val="14"/>
+    <w:abstractNumId w:val="15"/>
+  </w:num>
+  <w:num w:numId="16">
+    <w:abstractNumId w:val="10"/>
   </w:num>
 </w:numbering>
 </file>

</xml_diff>

<commit_message>
Video 5 task completed
</commit_message>
<xml_diff>
--- a/Notes.docx
+++ b/Notes.docx
@@ -2522,16 +2522,41 @@
       </w:r>
     </w:p>
     <w:p>
-      <w:pPr>
-        <w:rPr>
-          <w:lang w:val="ru-RU"/>
-        </w:rPr>
-      </w:pPr>
-      <w:r>
-        <w:rPr>
-          <w:lang w:val="ru-RU"/>
-        </w:rPr>
-        <w:t xml:space="preserve">Можно указать порядок вручную. </w:t>
+      <w:r>
+        <w:rPr>
+          <w:lang w:val="ru-RU"/>
+        </w:rPr>
+        <w:t>Можно</w:t>
+      </w:r>
+      <w:r>
+        <w:t xml:space="preserve"> </w:t>
+      </w:r>
+      <w:r>
+        <w:rPr>
+          <w:lang w:val="ru-RU"/>
+        </w:rPr>
+        <w:t>указать</w:t>
+      </w:r>
+      <w:r>
+        <w:t xml:space="preserve"> </w:t>
+      </w:r>
+      <w:r>
+        <w:rPr>
+          <w:lang w:val="ru-RU"/>
+        </w:rPr>
+        <w:t>порядок</w:t>
+      </w:r>
+      <w:r>
+        <w:t xml:space="preserve"> </w:t>
+      </w:r>
+      <w:r>
+        <w:rPr>
+          <w:lang w:val="ru-RU"/>
+        </w:rPr>
+        <w:t>вручную</w:t>
+      </w:r>
+      <w:r>
+        <w:t xml:space="preserve">. </w:t>
       </w:r>
     </w:p>
     <w:p>
@@ -3628,16 +3653,23 @@
       </w:pPr>
     </w:p>
     <w:p>
-      <w:pPr>
-        <w:rPr>
-          <w:lang w:val="ru-RU"/>
-        </w:rPr>
-      </w:pPr>
-      <w:r>
-        <w:rPr>
-          <w:lang w:val="ru-RU"/>
-        </w:rPr>
-        <w:t>Инжектинг бинов:</w:t>
+      <w:r>
+        <w:rPr>
+          <w:lang w:val="ru-RU"/>
+        </w:rPr>
+        <w:t>Инжектинг</w:t>
+      </w:r>
+      <w:r>
+        <w:t xml:space="preserve"> </w:t>
+      </w:r>
+      <w:r>
+        <w:rPr>
+          <w:lang w:val="ru-RU"/>
+        </w:rPr>
+        <w:t>бинов</w:t>
+      </w:r>
+      <w:r>
+        <w:t>:</w:t>
       </w:r>
     </w:p>
     <w:p>
@@ -4837,6 +4869,11 @@
       </w:r>
     </w:p>
     <w:p>
+      <w:pPr>
+        <w:rPr>
+          <w:lang w:val="ru-RU"/>
+        </w:rPr>
+      </w:pPr>
       <w:r>
         <w:rPr>
           <w:lang w:val="ru-RU"/>
@@ -4844,7 +4881,13 @@
         <w:t xml:space="preserve">- </w:t>
       </w:r>
       <w:r>
-        <w:t xml:space="preserve">id – </w:t>
+        <w:t>id</w:t>
+      </w:r>
+      <w:r>
+        <w:rPr>
+          <w:lang w:val="ru-RU"/>
+        </w:rPr>
+        <w:t xml:space="preserve"> – </w:t>
       </w:r>
       <w:r>
         <w:rPr>
@@ -6580,36 +6623,1754 @@
         </w:rPr>
         <w:t>.</w:t>
       </w:r>
+    </w:p>
+    <w:p>
+      <w:pPr>
+        <w:rPr>
+          <w:lang w:val="ru-RU"/>
+        </w:rPr>
+      </w:pPr>
+    </w:p>
+    <w:p>
+      <w:pPr>
+        <w:ind w:left="48"/>
+        <w:rPr>
+          <w:lang w:val="ru-RU"/>
+        </w:rPr>
+      </w:pPr>
+      <w:r>
+        <w:rPr>
+          <w:lang w:val="ru-RU"/>
+        </w:rPr>
+        <w:t>Видео 5</w:t>
+      </w:r>
+    </w:p>
+    <w:p>
+      <w:pPr>
+        <w:rPr>
+          <w:lang w:val="ru-RU"/>
+        </w:rPr>
+      </w:pPr>
+      <w:r>
+        <w:rPr>
+          <w:lang w:val="ru-RU"/>
+        </w:rPr>
+        <w:t>Дорабока приложения</w:t>
+      </w:r>
+    </w:p>
+    <w:p>
+      <w:pPr>
+        <w:ind w:left="48"/>
+        <w:rPr>
+          <w:lang w:val="ru-RU"/>
+        </w:rPr>
+      </w:pPr>
+      <w:r>
+        <w:rPr>
+          <w:lang w:val="ru-RU"/>
+        </w:rPr>
+        <w:t xml:space="preserve">Появляется новый логгер, который будет писать лог в файл. </w:t>
+      </w:r>
+      <w:proofErr w:type="spellStart"/>
+      <w:r>
+        <w:t>FileEventLogger</w:t>
+      </w:r>
+      <w:proofErr w:type="spellEnd"/>
+      <w:r>
+        <w:rPr>
+          <w:lang w:val="ru-RU"/>
+        </w:rPr>
+        <w:t xml:space="preserve"> (</w:t>
+      </w:r>
+      <w:r>
+        <w:rPr>
+          <w:lang w:val="ru-RU"/>
+        </w:rPr>
+        <w:t xml:space="preserve">реализует интерфейс </w:t>
+      </w:r>
+      <w:proofErr w:type="spellStart"/>
+      <w:r>
+        <w:t>EventLogger</w:t>
+      </w:r>
+      <w:proofErr w:type="spellEnd"/>
+      <w:r>
+        <w:rPr>
+          <w:lang w:val="ru-RU"/>
+        </w:rPr>
+        <w:t xml:space="preserve">). </w:t>
+      </w:r>
+      <w:r>
+        <w:rPr>
+          <w:lang w:val="ru-RU"/>
+        </w:rPr>
+        <w:t xml:space="preserve">Имя файла в который будет записываться событие </w:t>
+      </w:r>
+      <w:r>
+        <w:rPr>
+          <w:lang w:val="ru-RU"/>
+        </w:rPr>
+        <w:t xml:space="preserve"> - полем, значение – через конструктор, создание экземляра – через </w:t>
+      </w:r>
+      <w:r>
+        <w:t>Spring</w:t>
+      </w:r>
+      <w:r>
+        <w:rPr>
+          <w:lang w:val="ru-RU"/>
+        </w:rPr>
+        <w:t>.</w:t>
+      </w:r>
+    </w:p>
+    <w:p>
+      <w:pPr>
+        <w:ind w:left="48"/>
+        <w:rPr>
+          <w:lang w:val="ru-RU"/>
+        </w:rPr>
+      </w:pPr>
+      <w:r>
+        <w:rPr>
+          <w:lang w:val="ru-RU"/>
+        </w:rPr>
+        <w:lastRenderedPageBreak/>
+        <w:t>Если файл недоступен, то логгер вылетит с ошибкой при первом появлении эвента. Лучше найти такую ситуацию заранее</w:t>
+      </w:r>
+      <w:r>
+        <w:rPr>
+          <w:lang w:val="ru-RU"/>
+        </w:rPr>
+        <w:t>.</w:t>
+      </w:r>
+    </w:p>
+    <w:p>
+      <w:pPr>
+        <w:ind w:left="48"/>
+      </w:pPr>
+      <w:r>
+        <w:t>Bean</w:t>
+      </w:r>
+      <w:r>
+        <w:rPr>
+          <w:lang w:val="ru-RU"/>
+        </w:rPr>
+        <w:t xml:space="preserve"> </w:t>
+      </w:r>
+      <w:r>
+        <w:t>Initializers</w:t>
+      </w:r>
+      <w:r>
+        <w:rPr>
+          <w:lang w:val="ru-RU"/>
+        </w:rPr>
+        <w:t xml:space="preserve"> (</w:t>
+      </w:r>
+      <w:r>
+        <w:rPr>
+          <w:color w:val="FF0000"/>
+          <w:lang w:val="ru-RU"/>
+        </w:rPr>
+        <w:t>правда так называется?</w:t>
+      </w:r>
+      <w:r>
+        <w:rPr>
+          <w:lang w:val="ru-RU"/>
+        </w:rPr>
+        <w:t>)</w:t>
+      </w:r>
+      <w:r>
+        <w:rPr>
+          <w:lang w:val="ru-RU"/>
+        </w:rPr>
+        <w:t xml:space="preserve"> – </w:t>
+      </w:r>
+      <w:r>
+        <w:rPr>
+          <w:lang w:val="ru-RU"/>
+        </w:rPr>
+        <w:t xml:space="preserve">работают после создания бина, но до его первого использования. Нужны для подготовки бина к работе. </w:t>
+      </w:r>
+      <w:r>
+        <w:rPr>
+          <w:lang w:val="ru-RU"/>
+        </w:rPr>
+        <w:t xml:space="preserve">Для вызова такого метода нужно написать в </w:t>
+      </w:r>
+      <w:r>
+        <w:t>xml:</w:t>
+      </w:r>
+    </w:p>
+    <w:p>
+      <w:pPr>
+        <w:shd w:val="clear" w:color="auto" w:fill="FFFFFF"/>
+        <w:tabs>
+          <w:tab w:val="left" w:pos="916"/>
+          <w:tab w:val="left" w:pos="1832"/>
+          <w:tab w:val="left" w:pos="2748"/>
+          <w:tab w:val="left" w:pos="3664"/>
+          <w:tab w:val="left" w:pos="4580"/>
+          <w:tab w:val="left" w:pos="5496"/>
+          <w:tab w:val="left" w:pos="6412"/>
+          <w:tab w:val="left" w:pos="7328"/>
+          <w:tab w:val="left" w:pos="8244"/>
+          <w:tab w:val="left" w:pos="9160"/>
+          <w:tab w:val="left" w:pos="10076"/>
+          <w:tab w:val="left" w:pos="10992"/>
+          <w:tab w:val="left" w:pos="11908"/>
+          <w:tab w:val="left" w:pos="12824"/>
+          <w:tab w:val="left" w:pos="13740"/>
+          <w:tab w:val="left" w:pos="14656"/>
+        </w:tabs>
+        <w:spacing w:after="0" w:line="240" w:lineRule="auto"/>
+        <w:rPr>
+          <w:rFonts w:ascii="Courier New" w:eastAsia="Times New Roman" w:hAnsi="Courier New" w:cs="Courier New"/>
+          <w:color w:val="000000"/>
+        </w:rPr>
+      </w:pPr>
+      <w:r>
+        <w:rPr>
+          <w:rFonts w:ascii="Courier New" w:eastAsia="Times New Roman" w:hAnsi="Courier New" w:cs="Courier New"/>
+          <w:color w:val="000000"/>
+          <w:shd w:val="clear" w:color="auto" w:fill="EFEFEF"/>
+        </w:rPr>
+        <w:t>&lt;</w:t>
+      </w:r>
+      <w:r>
+        <w:rPr>
+          <w:rFonts w:ascii="Courier New" w:eastAsia="Times New Roman" w:hAnsi="Courier New" w:cs="Courier New"/>
+          <w:b/>
+          <w:bCs/>
+          <w:color w:val="000080"/>
+          <w:shd w:val="clear" w:color="auto" w:fill="EFEFEF"/>
+        </w:rPr>
+        <w:t xml:space="preserve">bean </w:t>
+      </w:r>
+      <w:r>
+        <w:rPr>
+          <w:rFonts w:ascii="Courier New" w:eastAsia="Times New Roman" w:hAnsi="Courier New" w:cs="Courier New"/>
+          <w:b/>
+          <w:bCs/>
+          <w:color w:val="0000FF"/>
+          <w:shd w:val="clear" w:color="auto" w:fill="EFEFEF"/>
+        </w:rPr>
+        <w:t>id=</w:t>
+      </w:r>
+      <w:r>
+        <w:rPr>
+          <w:rFonts w:ascii="Courier New" w:eastAsia="Times New Roman" w:hAnsi="Courier New" w:cs="Courier New"/>
+          <w:b/>
+          <w:bCs/>
+          <w:color w:val="008000"/>
+          <w:shd w:val="clear" w:color="auto" w:fill="EFEFEF"/>
+        </w:rPr>
+        <w:t>"</w:t>
+      </w:r>
+      <w:proofErr w:type="spellStart"/>
+      <w:r>
+        <w:rPr>
+          <w:rFonts w:ascii="Courier New" w:eastAsia="Times New Roman" w:hAnsi="Courier New" w:cs="Courier New"/>
+          <w:b/>
+          <w:bCs/>
+          <w:color w:val="008000"/>
+          <w:shd w:val="clear" w:color="auto" w:fill="EFEFEF"/>
+        </w:rPr>
+        <w:t>eventLogger</w:t>
+      </w:r>
+      <w:proofErr w:type="spellEnd"/>
+      <w:r>
+        <w:rPr>
+          <w:rFonts w:ascii="Courier New" w:eastAsia="Times New Roman" w:hAnsi="Courier New" w:cs="Courier New"/>
+          <w:b/>
+          <w:bCs/>
+          <w:color w:val="008000"/>
+          <w:shd w:val="clear" w:color="auto" w:fill="EFEFEF"/>
+        </w:rPr>
+        <w:t xml:space="preserve">" </w:t>
+      </w:r>
+      <w:r>
+        <w:rPr>
+          <w:rFonts w:ascii="Courier New" w:eastAsia="Times New Roman" w:hAnsi="Courier New" w:cs="Courier New"/>
+          <w:b/>
+          <w:bCs/>
+          <w:color w:val="0000FF"/>
+          <w:shd w:val="clear" w:color="auto" w:fill="EFEFEF"/>
+        </w:rPr>
+        <w:t>class=</w:t>
+      </w:r>
+      <w:r>
+        <w:rPr>
+          <w:rFonts w:ascii="Courier New" w:eastAsia="Times New Roman" w:hAnsi="Courier New" w:cs="Courier New"/>
+          <w:b/>
+          <w:bCs/>
+          <w:color w:val="008000"/>
+          <w:shd w:val="clear" w:color="auto" w:fill="EFEFEF"/>
+        </w:rPr>
+        <w:t>"</w:t>
+      </w:r>
+      <w:proofErr w:type="spellStart"/>
+      <w:proofErr w:type="gramStart"/>
+      <w:r>
+        <w:rPr>
+          <w:rFonts w:ascii="Courier New" w:eastAsia="Times New Roman" w:hAnsi="Courier New" w:cs="Courier New"/>
+          <w:b/>
+          <w:bCs/>
+          <w:color w:val="008000"/>
+          <w:shd w:val="clear" w:color="auto" w:fill="EFEFEF"/>
+        </w:rPr>
+        <w:t>com.epam</w:t>
+      </w:r>
+      <w:proofErr w:type="gramEnd"/>
+      <w:r>
+        <w:rPr>
+          <w:rFonts w:ascii="Courier New" w:eastAsia="Times New Roman" w:hAnsi="Courier New" w:cs="Courier New"/>
+          <w:b/>
+          <w:bCs/>
+          <w:color w:val="008000"/>
+          <w:shd w:val="clear" w:color="auto" w:fill="EFEFEF"/>
+        </w:rPr>
+        <w:t>.spring.core.loggers.FileEventLogger</w:t>
+      </w:r>
+      <w:proofErr w:type="spellEnd"/>
+      <w:r>
+        <w:rPr>
+          <w:rFonts w:ascii="Courier New" w:eastAsia="Times New Roman" w:hAnsi="Courier New" w:cs="Courier New"/>
+          <w:b/>
+          <w:bCs/>
+          <w:color w:val="008000"/>
+          <w:shd w:val="clear" w:color="auto" w:fill="EFEFEF"/>
+        </w:rPr>
+        <w:t xml:space="preserve">" </w:t>
+      </w:r>
+      <w:proofErr w:type="spellStart"/>
+      <w:r>
+        <w:rPr>
+          <w:rFonts w:ascii="Courier New" w:eastAsia="Times New Roman" w:hAnsi="Courier New" w:cs="Courier New"/>
+          <w:b/>
+          <w:bCs/>
+          <w:color w:val="0000FF"/>
+          <w:shd w:val="clear" w:color="auto" w:fill="EFEFEF"/>
+        </w:rPr>
+        <w:t>init</w:t>
+      </w:r>
+      <w:proofErr w:type="spellEnd"/>
+      <w:r>
+        <w:rPr>
+          <w:rFonts w:ascii="Courier New" w:eastAsia="Times New Roman" w:hAnsi="Courier New" w:cs="Courier New"/>
+          <w:b/>
+          <w:bCs/>
+          <w:color w:val="0000FF"/>
+          <w:shd w:val="clear" w:color="auto" w:fill="EFEFEF"/>
+        </w:rPr>
+        <w:t>-method=</w:t>
+      </w:r>
+      <w:r>
+        <w:rPr>
+          <w:rFonts w:ascii="Courier New" w:eastAsia="Times New Roman" w:hAnsi="Courier New" w:cs="Courier New"/>
+          <w:b/>
+          <w:bCs/>
+          <w:color w:val="008000"/>
+          <w:shd w:val="clear" w:color="auto" w:fill="EFEFEF"/>
+        </w:rPr>
+        <w:t>"</w:t>
+      </w:r>
+      <w:proofErr w:type="spellStart"/>
+      <w:r>
+        <w:rPr>
+          <w:rFonts w:ascii="Courier New" w:eastAsia="Times New Roman" w:hAnsi="Courier New" w:cs="Courier New"/>
+          <w:b/>
+          <w:bCs/>
+          <w:color w:val="008000"/>
+          <w:shd w:val="clear" w:color="auto" w:fill="EFEFEF"/>
+        </w:rPr>
+        <w:t>init</w:t>
+      </w:r>
+      <w:proofErr w:type="spellEnd"/>
+      <w:r>
+        <w:rPr>
+          <w:rFonts w:ascii="Courier New" w:eastAsia="Times New Roman" w:hAnsi="Courier New" w:cs="Courier New"/>
+          <w:b/>
+          <w:bCs/>
+          <w:color w:val="008000"/>
+          <w:shd w:val="clear" w:color="auto" w:fill="EFEFEF"/>
+        </w:rPr>
+        <w:t>"</w:t>
+      </w:r>
+      <w:r>
+        <w:rPr>
+          <w:rFonts w:ascii="Courier New" w:eastAsia="Times New Roman" w:hAnsi="Courier New" w:cs="Courier New"/>
+          <w:color w:val="000000"/>
+          <w:shd w:val="clear" w:color="auto" w:fill="EFEFEF"/>
+        </w:rPr>
+        <w:t>&gt;</w:t>
+      </w:r>
+      <w:r>
+        <w:rPr>
+          <w:rFonts w:ascii="Courier New" w:eastAsia="Times New Roman" w:hAnsi="Courier New" w:cs="Courier New"/>
+          <w:color w:val="000000"/>
+        </w:rPr>
+        <w:br/>
+        <w:t xml:space="preserve">    </w:t>
+      </w:r>
+      <w:r>
+        <w:rPr>
+          <w:rFonts w:ascii="Courier New" w:eastAsia="Times New Roman" w:hAnsi="Courier New" w:cs="Courier New"/>
+          <w:color w:val="000000"/>
+          <w:shd w:val="clear" w:color="auto" w:fill="EFEFEF"/>
+        </w:rPr>
+        <w:t>&lt;</w:t>
+      </w:r>
+      <w:r>
+        <w:rPr>
+          <w:rFonts w:ascii="Courier New" w:eastAsia="Times New Roman" w:hAnsi="Courier New" w:cs="Courier New"/>
+          <w:b/>
+          <w:bCs/>
+          <w:color w:val="000080"/>
+          <w:shd w:val="clear" w:color="auto" w:fill="EFEFEF"/>
+        </w:rPr>
+        <w:t>constructor-</w:t>
+      </w:r>
+      <w:proofErr w:type="spellStart"/>
+      <w:r>
+        <w:rPr>
+          <w:rFonts w:ascii="Courier New" w:eastAsia="Times New Roman" w:hAnsi="Courier New" w:cs="Courier New"/>
+          <w:b/>
+          <w:bCs/>
+          <w:color w:val="000080"/>
+          <w:shd w:val="clear" w:color="auto" w:fill="EFEFEF"/>
+        </w:rPr>
+        <w:t>arg</w:t>
+      </w:r>
+      <w:proofErr w:type="spellEnd"/>
+      <w:r>
+        <w:rPr>
+          <w:rFonts w:ascii="Courier New" w:eastAsia="Times New Roman" w:hAnsi="Courier New" w:cs="Courier New"/>
+          <w:b/>
+          <w:bCs/>
+          <w:color w:val="000080"/>
+          <w:shd w:val="clear" w:color="auto" w:fill="EFEFEF"/>
+        </w:rPr>
+        <w:t xml:space="preserve"> </w:t>
+      </w:r>
+      <w:r>
+        <w:rPr>
+          <w:rFonts w:ascii="Courier New" w:eastAsia="Times New Roman" w:hAnsi="Courier New" w:cs="Courier New"/>
+          <w:b/>
+          <w:bCs/>
+          <w:color w:val="0000FF"/>
+          <w:shd w:val="clear" w:color="auto" w:fill="EFEFEF"/>
+        </w:rPr>
+        <w:t>value=</w:t>
+      </w:r>
+      <w:r>
+        <w:rPr>
+          <w:rFonts w:ascii="Courier New" w:eastAsia="Times New Roman" w:hAnsi="Courier New" w:cs="Courier New"/>
+          <w:b/>
+          <w:bCs/>
+          <w:color w:val="008000"/>
+          <w:shd w:val="clear" w:color="auto" w:fill="EFEFEF"/>
+        </w:rPr>
+        <w:t>"C:\Users\Sergei_Morozov\Documents\Projects\spring-weaver\logfile.txt"</w:t>
+      </w:r>
+      <w:r>
+        <w:rPr>
+          <w:rFonts w:ascii="Courier New" w:eastAsia="Times New Roman" w:hAnsi="Courier New" w:cs="Courier New"/>
+          <w:color w:val="000000"/>
+          <w:shd w:val="clear" w:color="auto" w:fill="EFEFEF"/>
+        </w:rPr>
+        <w:t>/&gt;</w:t>
+      </w:r>
+      <w:r>
+        <w:rPr>
+          <w:rFonts w:ascii="Courier New" w:eastAsia="Times New Roman" w:hAnsi="Courier New" w:cs="Courier New"/>
+          <w:color w:val="000000"/>
+        </w:rPr>
+        <w:br/>
+      </w:r>
+      <w:r>
+        <w:rPr>
+          <w:rFonts w:ascii="Courier New" w:eastAsia="Times New Roman" w:hAnsi="Courier New" w:cs="Courier New"/>
+          <w:color w:val="000000"/>
+          <w:shd w:val="clear" w:color="auto" w:fill="EFEFEF"/>
+        </w:rPr>
+        <w:t>&lt;/</w:t>
+      </w:r>
+      <w:r>
+        <w:rPr>
+          <w:rFonts w:ascii="Courier New" w:eastAsia="Times New Roman" w:hAnsi="Courier New" w:cs="Courier New"/>
+          <w:b/>
+          <w:bCs/>
+          <w:color w:val="000080"/>
+          <w:shd w:val="clear" w:color="auto" w:fill="EFEFEF"/>
+        </w:rPr>
+        <w:t>bean</w:t>
+      </w:r>
+      <w:r>
+        <w:rPr>
+          <w:rFonts w:ascii="Courier New" w:eastAsia="Times New Roman" w:hAnsi="Courier New" w:cs="Courier New"/>
+          <w:color w:val="000000"/>
+          <w:shd w:val="clear" w:color="auto" w:fill="EFEFEF"/>
+        </w:rPr>
+        <w:t>&gt;</w:t>
+      </w:r>
+    </w:p>
+    <w:p>
+      <w:pPr>
+        <w:ind w:left="48"/>
+      </w:pPr>
+    </w:p>
+    <w:p>
+      <w:pPr>
+        <w:ind w:left="48"/>
+        <w:rPr>
+          <w:lang w:val="ru-RU"/>
+        </w:rPr>
+      </w:pPr>
+      <w:proofErr w:type="spellStart"/>
+      <w:r>
+        <w:t>Init</w:t>
+      </w:r>
+      <w:proofErr w:type="spellEnd"/>
+      <w:r>
+        <w:t>-</w:t>
+      </w:r>
+      <w:r>
+        <w:rPr>
+          <w:lang w:val="ru-RU"/>
+        </w:rPr>
+        <w:t>методы:</w:t>
+      </w:r>
+    </w:p>
+    <w:p>
+      <w:pPr>
+        <w:pStyle w:val="ListParagraph"/>
+        <w:numPr>
+          <w:ilvl w:val="0"/>
+          <w:numId w:val="17"/>
+        </w:numPr>
+        <w:rPr>
+          <w:lang w:val="ru-RU"/>
+        </w:rPr>
+      </w:pPr>
+      <w:r>
+        <w:rPr>
+          <w:lang w:val="ru-RU"/>
+        </w:rPr>
+        <w:t>Не могут принимать аргументы</w:t>
+      </w:r>
+    </w:p>
+    <w:p>
+      <w:pPr>
+        <w:pStyle w:val="ListParagraph"/>
+        <w:numPr>
+          <w:ilvl w:val="0"/>
+          <w:numId w:val="17"/>
+        </w:numPr>
+        <w:rPr>
+          <w:lang w:val="ru-RU"/>
+        </w:rPr>
+      </w:pPr>
+      <w:r>
+        <w:rPr>
+          <w:lang w:val="ru-RU"/>
+        </w:rPr>
+        <w:t>Могут иметь любой модификатор доступа (спрингу плевать)</w:t>
+      </w:r>
+    </w:p>
+    <w:p>
+      <w:pPr>
+        <w:pStyle w:val="ListParagraph"/>
+        <w:numPr>
+          <w:ilvl w:val="0"/>
+          <w:numId w:val="17"/>
+        </w:numPr>
+        <w:rPr>
+          <w:lang w:val="ru-RU"/>
+        </w:rPr>
+      </w:pPr>
+      <w:r>
+        <w:rPr>
+          <w:lang w:val="ru-RU"/>
+        </w:rPr>
+        <w:t xml:space="preserve">Может возвращать что угодно (никто не прочитает) или кидать </w:t>
+      </w:r>
+      <w:r>
+        <w:t>Exception</w:t>
+      </w:r>
+    </w:p>
+    <w:p>
+      <w:pPr>
+        <w:ind w:left="48"/>
+      </w:pPr>
+      <w:r>
+        <w:t>Bean Lifecycle (so far):</w:t>
+      </w:r>
+    </w:p>
+    <w:p>
+      <w:pPr>
+        <w:pStyle w:val="ListParagraph"/>
+        <w:numPr>
+          <w:ilvl w:val="0"/>
+          <w:numId w:val="18"/>
+        </w:numPr>
+        <w:rPr>
+          <w:lang w:val="ru-RU"/>
+        </w:rPr>
+      </w:pPr>
+      <w:r>
+        <w:rPr>
+          <w:lang w:val="ru-RU"/>
+        </w:rPr>
+        <w:t>Создаются все зависимые бины (чтобы проинжектить)</w:t>
+      </w:r>
+    </w:p>
+    <w:p>
+      <w:pPr>
+        <w:pStyle w:val="ListParagraph"/>
+        <w:numPr>
+          <w:ilvl w:val="0"/>
+          <w:numId w:val="18"/>
+        </w:numPr>
+        <w:rPr>
+          <w:lang w:val="ru-RU"/>
+        </w:rPr>
+      </w:pPr>
+      <w:r>
+        <w:rPr>
+          <w:lang w:val="ru-RU"/>
+        </w:rPr>
+        <w:t>Вызывается конструктор бина (с параметрами, если есть)</w:t>
+      </w:r>
+    </w:p>
+    <w:p>
+      <w:pPr>
+        <w:pStyle w:val="ListParagraph"/>
+        <w:numPr>
+          <w:ilvl w:val="0"/>
+          <w:numId w:val="18"/>
+        </w:numPr>
+        <w:rPr>
+          <w:lang w:val="ru-RU"/>
+        </w:rPr>
+      </w:pPr>
+      <w:r>
+        <w:rPr>
+          <w:lang w:val="ru-RU"/>
+        </w:rPr>
+        <w:t xml:space="preserve">Устанавливаются </w:t>
+      </w:r>
+      <w:r>
+        <w:t>properties</w:t>
+      </w:r>
+      <w:r>
+        <w:rPr>
+          <w:lang w:val="ru-RU"/>
+        </w:rPr>
+        <w:t xml:space="preserve"> </w:t>
+      </w:r>
+      <w:r>
+        <w:rPr>
+          <w:lang w:val="ru-RU"/>
+        </w:rPr>
+        <w:t>(через сеттеры) (</w:t>
+      </w:r>
+      <w:r>
+        <w:rPr>
+          <w:color w:val="FF0000"/>
+          <w:lang w:val="ru-RU"/>
+        </w:rPr>
+        <w:t>как именно??</w:t>
+      </w:r>
+      <w:r>
+        <w:rPr>
+          <w:lang w:val="ru-RU"/>
+        </w:rPr>
+        <w:t>)</w:t>
+      </w:r>
+    </w:p>
+    <w:p>
+      <w:pPr>
+        <w:pStyle w:val="ListParagraph"/>
+        <w:numPr>
+          <w:ilvl w:val="0"/>
+          <w:numId w:val="18"/>
+        </w:numPr>
+        <w:rPr>
+          <w:lang w:val="ru-RU"/>
+        </w:rPr>
+      </w:pPr>
+      <w:r>
+        <w:rPr>
+          <w:lang w:val="ru-RU"/>
+        </w:rPr>
+        <w:t xml:space="preserve">Вызывается </w:t>
+      </w:r>
+      <w:proofErr w:type="spellStart"/>
+      <w:r>
+        <w:t>init</w:t>
+      </w:r>
+      <w:proofErr w:type="spellEnd"/>
+      <w:r>
+        <w:t xml:space="preserve"> </w:t>
+      </w:r>
+      <w:r>
+        <w:rPr>
+          <w:lang w:val="ru-RU"/>
+        </w:rPr>
+        <w:t>метод</w:t>
+      </w:r>
+    </w:p>
+    <w:p>
+      <w:pPr>
+        <w:ind w:left="48"/>
+        <w:rPr>
+          <w:lang w:val="ru-RU"/>
+        </w:rPr>
+      </w:pPr>
+    </w:p>
+    <w:p>
+      <w:pPr>
+        <w:rPr>
+          <w:lang w:val="ru-RU"/>
+        </w:rPr>
+      </w:pPr>
+      <w:r>
+        <w:rPr>
+          <w:lang w:val="ru-RU"/>
+        </w:rPr>
+        <w:t>Дорабока приложения</w:t>
+      </w:r>
+    </w:p>
+    <w:p>
+      <w:pPr>
+        <w:ind w:left="48"/>
+        <w:rPr>
+          <w:lang w:val="ru-RU"/>
+        </w:rPr>
+      </w:pPr>
+      <w:proofErr w:type="spellStart"/>
+      <w:r>
+        <w:t>CacheFileLogger</w:t>
+      </w:r>
+      <w:proofErr w:type="spellEnd"/>
+      <w:r>
+        <w:rPr>
+          <w:lang w:val="ru-RU"/>
+        </w:rPr>
+        <w:t xml:space="preserve"> –</w:t>
+      </w:r>
+      <w:r>
+        <w:rPr>
+          <w:lang w:val="ru-RU"/>
+        </w:rPr>
+        <w:t xml:space="preserve"> записывает значение не сразу. </w:t>
+      </w:r>
+      <w:r>
+        <w:t>Cache</w:t>
+      </w:r>
+      <w:r>
+        <w:rPr>
+          <w:lang w:val="ru-RU"/>
+        </w:rPr>
+        <w:t xml:space="preserve"> – </w:t>
+      </w:r>
+      <w:r>
+        <w:rPr>
+          <w:lang w:val="ru-RU"/>
+        </w:rPr>
+        <w:t>лист</w:t>
+      </w:r>
+      <w:r>
+        <w:rPr>
+          <w:lang w:val="ru-RU"/>
+        </w:rPr>
+        <w:t xml:space="preserve"> </w:t>
+      </w:r>
+      <w:r>
+        <w:t>event</w:t>
+      </w:r>
+      <w:r>
+        <w:rPr>
+          <w:lang w:val="ru-RU"/>
+        </w:rPr>
+        <w:t>ов</w:t>
+      </w:r>
+      <w:r>
+        <w:rPr>
+          <w:lang w:val="ru-RU"/>
+        </w:rPr>
+        <w:t xml:space="preserve">, </w:t>
+      </w:r>
+      <w:proofErr w:type="spellStart"/>
+      <w:r>
+        <w:t>cacheSize</w:t>
+      </w:r>
+      <w:proofErr w:type="spellEnd"/>
+      <w:r>
+        <w:rPr>
+          <w:lang w:val="ru-RU"/>
+        </w:rPr>
+        <w:t xml:space="preserve"> – </w:t>
+      </w:r>
+      <w:r>
+        <w:rPr>
+          <w:lang w:val="ru-RU"/>
+        </w:rPr>
+        <w:t>размер</w:t>
+      </w:r>
+      <w:r>
+        <w:rPr>
+          <w:lang w:val="ru-RU"/>
+        </w:rPr>
+        <w:t xml:space="preserve"> </w:t>
+      </w:r>
+      <w:r>
+        <w:rPr>
+          <w:lang w:val="ru-RU"/>
+        </w:rPr>
+        <w:t xml:space="preserve">листа (через конструктор). </w:t>
+      </w:r>
+    </w:p>
+    <w:p>
+      <w:pPr>
+        <w:ind w:left="48"/>
+        <w:rPr>
+          <w:lang w:val="ru-RU"/>
+        </w:rPr>
+      </w:pPr>
+    </w:p>
+    <w:p>
+      <w:pPr>
+        <w:ind w:left="48"/>
+      </w:pPr>
+      <w:r>
+        <w:rPr>
+          <w:lang w:val="ru-RU"/>
+        </w:rPr>
+        <w:t xml:space="preserve">Проблема – если по окончанию работы приложения в кеше остались события, то они не будут записаны. Нужен какой-то деструктор. </w:t>
+      </w:r>
+      <w:r>
+        <w:rPr>
+          <w:lang w:val="ru-RU"/>
+        </w:rPr>
+        <w:t xml:space="preserve">Для этого есть </w:t>
+      </w:r>
+      <w:r>
+        <w:t xml:space="preserve">destroy-method. </w:t>
+      </w:r>
+    </w:p>
+    <w:p>
+      <w:pPr>
+        <w:pStyle w:val="HTMLPreformatted"/>
+        <w:shd w:val="clear" w:color="auto" w:fill="FFFFFF"/>
+        <w:rPr>
+          <w:color w:val="000000"/>
+          <w:sz w:val="18"/>
+          <w:szCs w:val="18"/>
+        </w:rPr>
+      </w:pPr>
+      <w:r>
+        <w:rPr>
+          <w:color w:val="000000"/>
+          <w:sz w:val="18"/>
+          <w:szCs w:val="18"/>
+          <w:shd w:val="clear" w:color="auto" w:fill="EFEFEF"/>
+        </w:rPr>
+        <w:t>&lt;</w:t>
+      </w:r>
+      <w:r>
+        <w:rPr>
+          <w:b/>
+          <w:bCs/>
+          <w:color w:val="000080"/>
+          <w:sz w:val="18"/>
+          <w:szCs w:val="18"/>
+          <w:shd w:val="clear" w:color="auto" w:fill="EFEFEF"/>
+        </w:rPr>
+        <w:t xml:space="preserve">bean </w:t>
+      </w:r>
+      <w:r>
+        <w:rPr>
+          <w:b/>
+          <w:bCs/>
+          <w:color w:val="0000FF"/>
+          <w:sz w:val="18"/>
+          <w:szCs w:val="18"/>
+          <w:shd w:val="clear" w:color="auto" w:fill="EFEFEF"/>
+        </w:rPr>
+        <w:t>id=</w:t>
+      </w:r>
+      <w:r>
+        <w:rPr>
+          <w:b/>
+          <w:bCs/>
+          <w:color w:val="008000"/>
+          <w:sz w:val="18"/>
+          <w:szCs w:val="18"/>
+          <w:shd w:val="clear" w:color="auto" w:fill="EFEFEF"/>
+        </w:rPr>
+        <w:t>"</w:t>
+      </w:r>
+      <w:proofErr w:type="spellStart"/>
+      <w:r>
+        <w:rPr>
+          <w:b/>
+          <w:bCs/>
+          <w:color w:val="008000"/>
+          <w:sz w:val="18"/>
+          <w:szCs w:val="18"/>
+          <w:shd w:val="clear" w:color="auto" w:fill="EFEFEF"/>
+        </w:rPr>
+        <w:t>eventLogger</w:t>
+      </w:r>
+      <w:proofErr w:type="spellEnd"/>
+      <w:r>
+        <w:rPr>
+          <w:b/>
+          <w:bCs/>
+          <w:color w:val="008000"/>
+          <w:sz w:val="18"/>
+          <w:szCs w:val="18"/>
+          <w:shd w:val="clear" w:color="auto" w:fill="EFEFEF"/>
+        </w:rPr>
+        <w:t xml:space="preserve">" </w:t>
+      </w:r>
+      <w:r>
+        <w:rPr>
+          <w:b/>
+          <w:bCs/>
+          <w:color w:val="0000FF"/>
+          <w:sz w:val="18"/>
+          <w:szCs w:val="18"/>
+          <w:shd w:val="clear" w:color="auto" w:fill="EFEFEF"/>
+        </w:rPr>
+        <w:t>class=</w:t>
+      </w:r>
+      <w:r>
+        <w:rPr>
+          <w:b/>
+          <w:bCs/>
+          <w:color w:val="008000"/>
+          <w:sz w:val="18"/>
+          <w:szCs w:val="18"/>
+          <w:shd w:val="clear" w:color="auto" w:fill="EFEFEF"/>
+        </w:rPr>
+        <w:t>"</w:t>
+      </w:r>
+      <w:proofErr w:type="spellStart"/>
+      <w:proofErr w:type="gramStart"/>
+      <w:r>
+        <w:rPr>
+          <w:b/>
+          <w:bCs/>
+          <w:color w:val="008000"/>
+          <w:sz w:val="18"/>
+          <w:szCs w:val="18"/>
+          <w:shd w:val="clear" w:color="auto" w:fill="EFEFEF"/>
+        </w:rPr>
+        <w:t>com.epam</w:t>
+      </w:r>
+      <w:proofErr w:type="gramEnd"/>
+      <w:r>
+        <w:rPr>
+          <w:b/>
+          <w:bCs/>
+          <w:color w:val="008000"/>
+          <w:sz w:val="18"/>
+          <w:szCs w:val="18"/>
+          <w:shd w:val="clear" w:color="auto" w:fill="EFEFEF"/>
+        </w:rPr>
+        <w:t>.spring.core.loggers.CacheFileEventLogger</w:t>
+      </w:r>
+      <w:proofErr w:type="spellEnd"/>
+      <w:r>
+        <w:rPr>
+          <w:b/>
+          <w:bCs/>
+          <w:color w:val="008000"/>
+          <w:sz w:val="18"/>
+          <w:szCs w:val="18"/>
+          <w:shd w:val="clear" w:color="auto" w:fill="EFEFEF"/>
+        </w:rPr>
+        <w:t xml:space="preserve">" </w:t>
+      </w:r>
+      <w:proofErr w:type="spellStart"/>
+      <w:r>
+        <w:rPr>
+          <w:b/>
+          <w:bCs/>
+          <w:color w:val="0000FF"/>
+          <w:sz w:val="18"/>
+          <w:szCs w:val="18"/>
+          <w:shd w:val="clear" w:color="auto" w:fill="EFEFEF"/>
+        </w:rPr>
+        <w:t>init</w:t>
+      </w:r>
+      <w:proofErr w:type="spellEnd"/>
+      <w:r>
+        <w:rPr>
+          <w:b/>
+          <w:bCs/>
+          <w:color w:val="0000FF"/>
+          <w:sz w:val="18"/>
+          <w:szCs w:val="18"/>
+          <w:shd w:val="clear" w:color="auto" w:fill="EFEFEF"/>
+        </w:rPr>
+        <w:t>-method=</w:t>
+      </w:r>
+      <w:r>
+        <w:rPr>
+          <w:b/>
+          <w:bCs/>
+          <w:color w:val="008000"/>
+          <w:sz w:val="18"/>
+          <w:szCs w:val="18"/>
+          <w:shd w:val="clear" w:color="auto" w:fill="EFEFEF"/>
+        </w:rPr>
+        <w:t>"</w:t>
+      </w:r>
+      <w:proofErr w:type="spellStart"/>
+      <w:r>
+        <w:rPr>
+          <w:b/>
+          <w:bCs/>
+          <w:color w:val="008000"/>
+          <w:sz w:val="18"/>
+          <w:szCs w:val="18"/>
+          <w:shd w:val="clear" w:color="auto" w:fill="EFEFEF"/>
+        </w:rPr>
+        <w:t>init</w:t>
+      </w:r>
+      <w:proofErr w:type="spellEnd"/>
+      <w:r>
+        <w:rPr>
+          <w:b/>
+          <w:bCs/>
+          <w:color w:val="008000"/>
+          <w:sz w:val="18"/>
+          <w:szCs w:val="18"/>
+          <w:shd w:val="clear" w:color="auto" w:fill="EFEFEF"/>
+        </w:rPr>
+        <w:t xml:space="preserve">" </w:t>
+      </w:r>
+      <w:r>
+        <w:rPr>
+          <w:b/>
+          <w:bCs/>
+          <w:color w:val="0000FF"/>
+          <w:sz w:val="18"/>
+          <w:szCs w:val="18"/>
+          <w:shd w:val="clear" w:color="auto" w:fill="EFEFEF"/>
+        </w:rPr>
+        <w:t>destroy-method=</w:t>
+      </w:r>
+      <w:r>
+        <w:rPr>
+          <w:b/>
+          <w:bCs/>
+          <w:color w:val="008000"/>
+          <w:sz w:val="18"/>
+          <w:szCs w:val="18"/>
+          <w:shd w:val="clear" w:color="auto" w:fill="EFEFEF"/>
+        </w:rPr>
+        <w:t>"destroy"</w:t>
+      </w:r>
+      <w:r>
+        <w:rPr>
+          <w:color w:val="000000"/>
+          <w:sz w:val="18"/>
+          <w:szCs w:val="18"/>
+          <w:shd w:val="clear" w:color="auto" w:fill="EFEFEF"/>
+        </w:rPr>
+        <w:t>&gt;</w:t>
+      </w:r>
+      <w:r>
+        <w:rPr>
+          <w:color w:val="000000"/>
+          <w:sz w:val="18"/>
+          <w:szCs w:val="18"/>
+        </w:rPr>
+        <w:br/>
+        <w:t xml:space="preserve">    </w:t>
+      </w:r>
+      <w:r>
+        <w:rPr>
+          <w:color w:val="000000"/>
+          <w:sz w:val="18"/>
+          <w:szCs w:val="18"/>
+          <w:shd w:val="clear" w:color="auto" w:fill="EFEFEF"/>
+        </w:rPr>
+        <w:t>&lt;</w:t>
+      </w:r>
+      <w:r>
+        <w:rPr>
+          <w:b/>
+          <w:bCs/>
+          <w:color w:val="000080"/>
+          <w:sz w:val="18"/>
+          <w:szCs w:val="18"/>
+          <w:shd w:val="clear" w:color="auto" w:fill="EFEFEF"/>
+        </w:rPr>
+        <w:t>constructor-</w:t>
+      </w:r>
+      <w:proofErr w:type="spellStart"/>
+      <w:r>
+        <w:rPr>
+          <w:b/>
+          <w:bCs/>
+          <w:color w:val="000080"/>
+          <w:sz w:val="18"/>
+          <w:szCs w:val="18"/>
+          <w:shd w:val="clear" w:color="auto" w:fill="EFEFEF"/>
+        </w:rPr>
+        <w:t>arg</w:t>
+      </w:r>
+      <w:proofErr w:type="spellEnd"/>
+      <w:r>
+        <w:rPr>
+          <w:b/>
+          <w:bCs/>
+          <w:color w:val="000080"/>
+          <w:sz w:val="18"/>
+          <w:szCs w:val="18"/>
+          <w:shd w:val="clear" w:color="auto" w:fill="EFEFEF"/>
+        </w:rPr>
+        <w:t xml:space="preserve"> </w:t>
+      </w:r>
+      <w:r>
+        <w:rPr>
+          <w:b/>
+          <w:bCs/>
+          <w:color w:val="0000FF"/>
+          <w:sz w:val="18"/>
+          <w:szCs w:val="18"/>
+          <w:shd w:val="clear" w:color="auto" w:fill="EFEFEF"/>
+        </w:rPr>
+        <w:t>value=</w:t>
+      </w:r>
+      <w:r>
+        <w:rPr>
+          <w:b/>
+          <w:bCs/>
+          <w:color w:val="008000"/>
+          <w:sz w:val="18"/>
+          <w:szCs w:val="18"/>
+          <w:shd w:val="clear" w:color="auto" w:fill="EFEFEF"/>
+        </w:rPr>
+        <w:t>"C:\Users\Sergei_Morozov\Documents\Projects\spring-weaver\logfile.txt"</w:t>
+      </w:r>
+      <w:r>
+        <w:rPr>
+          <w:color w:val="000000"/>
+          <w:sz w:val="18"/>
+          <w:szCs w:val="18"/>
+          <w:shd w:val="clear" w:color="auto" w:fill="EFEFEF"/>
+        </w:rPr>
+        <w:t>/&gt;</w:t>
+      </w:r>
+      <w:r>
+        <w:rPr>
+          <w:color w:val="000000"/>
+          <w:sz w:val="18"/>
+          <w:szCs w:val="18"/>
+        </w:rPr>
+        <w:br/>
+        <w:t xml:space="preserve">    </w:t>
+      </w:r>
+      <w:r>
+        <w:rPr>
+          <w:color w:val="000000"/>
+          <w:sz w:val="18"/>
+          <w:szCs w:val="18"/>
+          <w:shd w:val="clear" w:color="auto" w:fill="EFEFEF"/>
+        </w:rPr>
+        <w:t>&lt;</w:t>
+      </w:r>
+      <w:r>
+        <w:rPr>
+          <w:b/>
+          <w:bCs/>
+          <w:color w:val="000080"/>
+          <w:sz w:val="18"/>
+          <w:szCs w:val="18"/>
+          <w:shd w:val="clear" w:color="auto" w:fill="EFEFEF"/>
+        </w:rPr>
+        <w:t>constructor-</w:t>
+      </w:r>
+      <w:proofErr w:type="spellStart"/>
+      <w:r>
+        <w:rPr>
+          <w:b/>
+          <w:bCs/>
+          <w:color w:val="000080"/>
+          <w:sz w:val="18"/>
+          <w:szCs w:val="18"/>
+          <w:shd w:val="clear" w:color="auto" w:fill="EFEFEF"/>
+        </w:rPr>
+        <w:t>arg</w:t>
+      </w:r>
+      <w:proofErr w:type="spellEnd"/>
+      <w:r>
+        <w:rPr>
+          <w:b/>
+          <w:bCs/>
+          <w:color w:val="000080"/>
+          <w:sz w:val="18"/>
+          <w:szCs w:val="18"/>
+          <w:shd w:val="clear" w:color="auto" w:fill="EFEFEF"/>
+        </w:rPr>
+        <w:t xml:space="preserve"> </w:t>
+      </w:r>
+      <w:r>
+        <w:rPr>
+          <w:b/>
+          <w:bCs/>
+          <w:color w:val="0000FF"/>
+          <w:sz w:val="18"/>
+          <w:szCs w:val="18"/>
+          <w:shd w:val="clear" w:color="auto" w:fill="EFEFEF"/>
+        </w:rPr>
+        <w:t>value=</w:t>
+      </w:r>
+      <w:r>
+        <w:rPr>
+          <w:b/>
+          <w:bCs/>
+          <w:color w:val="008000"/>
+          <w:sz w:val="18"/>
+          <w:szCs w:val="18"/>
+          <w:shd w:val="clear" w:color="auto" w:fill="EFEFEF"/>
+        </w:rPr>
+        <w:t>"2"</w:t>
+      </w:r>
+      <w:r>
+        <w:rPr>
+          <w:color w:val="000000"/>
+          <w:sz w:val="18"/>
+          <w:szCs w:val="18"/>
+          <w:shd w:val="clear" w:color="auto" w:fill="EFEFEF"/>
+        </w:rPr>
+        <w:t>/&gt;</w:t>
+      </w:r>
+      <w:r>
+        <w:rPr>
+          <w:color w:val="000000"/>
+          <w:sz w:val="18"/>
+          <w:szCs w:val="18"/>
+        </w:rPr>
+        <w:br/>
+      </w:r>
+      <w:r>
+        <w:rPr>
+          <w:color w:val="000000"/>
+          <w:sz w:val="18"/>
+          <w:szCs w:val="18"/>
+          <w:shd w:val="clear" w:color="auto" w:fill="EFEFEF"/>
+        </w:rPr>
+        <w:t>&lt;/</w:t>
+      </w:r>
+      <w:r>
+        <w:rPr>
+          <w:b/>
+          <w:bCs/>
+          <w:color w:val="000080"/>
+          <w:sz w:val="18"/>
+          <w:szCs w:val="18"/>
+          <w:shd w:val="clear" w:color="auto" w:fill="EFEFEF"/>
+        </w:rPr>
+        <w:t>bean</w:t>
+      </w:r>
+      <w:r>
+        <w:rPr>
+          <w:color w:val="000000"/>
+          <w:sz w:val="18"/>
+          <w:szCs w:val="18"/>
+          <w:shd w:val="clear" w:color="auto" w:fill="EFEFEF"/>
+        </w:rPr>
+        <w:t>&gt;</w:t>
+      </w:r>
+    </w:p>
+    <w:p>
+      <w:pPr>
+        <w:ind w:left="48"/>
+      </w:pPr>
+    </w:p>
+    <w:p>
+      <w:pPr>
+        <w:ind w:left="48"/>
+        <w:rPr>
+          <w:lang w:val="ru-RU"/>
+        </w:rPr>
+      </w:pPr>
+      <w:r>
+        <w:rPr>
+          <w:lang w:val="ru-RU"/>
+        </w:rPr>
+        <w:t xml:space="preserve">Для </w:t>
+      </w:r>
+      <w:r>
+        <w:t>destroy</w:t>
+      </w:r>
+      <w:r>
+        <w:rPr>
+          <w:lang w:val="ru-RU"/>
+        </w:rPr>
+        <w:t xml:space="preserve"> </w:t>
+      </w:r>
+      <w:r>
+        <w:rPr>
+          <w:lang w:val="ru-RU"/>
+        </w:rPr>
+        <w:t xml:space="preserve">метода применяются те же ограничения, что и для </w:t>
+      </w:r>
+      <w:proofErr w:type="spellStart"/>
+      <w:r>
+        <w:t>init</w:t>
+      </w:r>
+      <w:proofErr w:type="spellEnd"/>
+      <w:r>
+        <w:rPr>
+          <w:lang w:val="ru-RU"/>
+        </w:rPr>
+        <w:t xml:space="preserve">, </w:t>
+      </w:r>
+      <w:r>
+        <w:rPr>
+          <w:lang w:val="ru-RU"/>
+        </w:rPr>
+        <w:t xml:space="preserve">но вызывется </w:t>
+      </w:r>
+      <w:r>
+        <w:t>destroy</w:t>
+      </w:r>
+      <w:r>
+        <w:rPr>
+          <w:lang w:val="ru-RU"/>
+        </w:rPr>
+        <w:t xml:space="preserve"> </w:t>
+      </w:r>
+      <w:r>
+        <w:rPr>
+          <w:lang w:val="ru-RU"/>
+        </w:rPr>
+        <w:t xml:space="preserve">метод только при правильном закрытии контекста. </w:t>
+      </w:r>
+    </w:p>
+    <w:p>
+      <w:pPr>
+        <w:pStyle w:val="HTMLPreformatted"/>
+        <w:shd w:val="clear" w:color="auto" w:fill="FFFFFF"/>
+        <w:rPr>
+          <w:color w:val="000000"/>
+          <w:sz w:val="22"/>
+          <w:szCs w:val="22"/>
+        </w:rPr>
+      </w:pPr>
+      <w:proofErr w:type="spellStart"/>
+      <w:r>
+        <w:rPr>
+          <w:color w:val="000000"/>
+          <w:sz w:val="22"/>
+          <w:szCs w:val="22"/>
+        </w:rPr>
+        <w:t>ConfigurableApplicationContext</w:t>
+      </w:r>
+      <w:proofErr w:type="spellEnd"/>
+      <w:r>
+        <w:rPr>
+          <w:color w:val="000000"/>
+          <w:sz w:val="22"/>
+          <w:szCs w:val="22"/>
+        </w:rPr>
+        <w:t xml:space="preserve"> </w:t>
+      </w:r>
+      <w:proofErr w:type="spellStart"/>
+      <w:r>
+        <w:rPr>
+          <w:i/>
+          <w:iCs/>
+          <w:color w:val="660E7A"/>
+          <w:sz w:val="22"/>
+          <w:szCs w:val="22"/>
+        </w:rPr>
+        <w:t>ctx</w:t>
+      </w:r>
+      <w:proofErr w:type="spellEnd"/>
+      <w:r>
+        <w:rPr>
+          <w:i/>
+          <w:iCs/>
+          <w:color w:val="660E7A"/>
+          <w:sz w:val="22"/>
+          <w:szCs w:val="22"/>
+        </w:rPr>
+        <w:t xml:space="preserve"> </w:t>
+      </w:r>
+      <w:r>
+        <w:rPr>
+          <w:color w:val="000000"/>
+          <w:sz w:val="22"/>
+          <w:szCs w:val="22"/>
+        </w:rPr>
+        <w:t xml:space="preserve">= </w:t>
+      </w:r>
+      <w:r>
+        <w:rPr>
+          <w:b/>
+          <w:bCs/>
+          <w:color w:val="000080"/>
+          <w:sz w:val="22"/>
+          <w:szCs w:val="22"/>
+        </w:rPr>
+        <w:t xml:space="preserve">new </w:t>
+      </w:r>
+      <w:proofErr w:type="spellStart"/>
+      <w:r>
+        <w:rPr>
+          <w:color w:val="000000"/>
+          <w:sz w:val="22"/>
+          <w:szCs w:val="22"/>
+        </w:rPr>
+        <w:t>ClassPathXmlApplicationContext</w:t>
+      </w:r>
+      <w:proofErr w:type="spellEnd"/>
+      <w:r>
+        <w:rPr>
+          <w:color w:val="000000"/>
+          <w:sz w:val="22"/>
+          <w:szCs w:val="22"/>
+        </w:rPr>
+        <w:t>(</w:t>
+      </w:r>
+      <w:r>
+        <w:rPr>
+          <w:b/>
+          <w:bCs/>
+          <w:color w:val="008000"/>
+          <w:sz w:val="22"/>
+          <w:szCs w:val="22"/>
+        </w:rPr>
+        <w:t>"spring.xml"</w:t>
+      </w:r>
+      <w:r>
+        <w:rPr>
+          <w:color w:val="000000"/>
+          <w:sz w:val="22"/>
+          <w:szCs w:val="22"/>
+        </w:rPr>
+        <w:t>);</w:t>
+      </w:r>
+    </w:p>
+    <w:p>
+      <w:pPr>
+        <w:pStyle w:val="HTMLPreformatted"/>
+        <w:shd w:val="clear" w:color="auto" w:fill="FFFFFF"/>
+        <w:rPr>
+          <w:color w:val="000000"/>
+          <w:sz w:val="22"/>
+          <w:szCs w:val="22"/>
+        </w:rPr>
+      </w:pPr>
+      <w:proofErr w:type="spellStart"/>
+      <w:proofErr w:type="gramStart"/>
+      <w:r>
+        <w:rPr>
+          <w:i/>
+          <w:iCs/>
+          <w:color w:val="660E7A"/>
+          <w:sz w:val="22"/>
+          <w:szCs w:val="22"/>
+        </w:rPr>
+        <w:t>ctx</w:t>
+      </w:r>
+      <w:r>
+        <w:rPr>
+          <w:color w:val="000000"/>
+          <w:sz w:val="22"/>
+          <w:szCs w:val="22"/>
+        </w:rPr>
+        <w:t>.close</w:t>
+      </w:r>
+      <w:proofErr w:type="spellEnd"/>
+      <w:proofErr w:type="gramEnd"/>
+      <w:r>
+        <w:rPr>
+          <w:color w:val="000000"/>
+          <w:sz w:val="22"/>
+          <w:szCs w:val="22"/>
+        </w:rPr>
+        <w:t>();</w:t>
+      </w:r>
+    </w:p>
+    <w:p>
+      <w:pPr>
+        <w:ind w:left="48"/>
+      </w:pPr>
+    </w:p>
+    <w:p>
+      <w:pPr>
+        <w:ind w:left="48"/>
+        <w:rPr>
+          <w:color w:val="FF0000"/>
+        </w:rPr>
+      </w:pPr>
+      <w:r>
+        <w:rPr>
+          <w:color w:val="FF0000"/>
+          <w:lang w:val="ru-RU"/>
+        </w:rPr>
+        <w:lastRenderedPageBreak/>
+        <w:t>У</w:t>
+      </w:r>
+      <w:r>
+        <w:rPr>
+          <w:color w:val="FF0000"/>
+        </w:rPr>
+        <w:t xml:space="preserve"> </w:t>
+      </w:r>
+      <w:proofErr w:type="spellStart"/>
+      <w:r>
+        <w:rPr>
+          <w:color w:val="FF0000"/>
+        </w:rPr>
+        <w:t>ApplicationContext</w:t>
+      </w:r>
+      <w:proofErr w:type="spellEnd"/>
+      <w:r>
+        <w:rPr>
+          <w:color w:val="FF0000"/>
+        </w:rPr>
+        <w:t xml:space="preserve"> </w:t>
+      </w:r>
+      <w:r>
+        <w:rPr>
+          <w:color w:val="FF0000"/>
+          <w:lang w:val="ru-RU"/>
+        </w:rPr>
+        <w:t>нет</w:t>
+      </w:r>
+      <w:r>
+        <w:rPr>
+          <w:color w:val="FF0000"/>
+        </w:rPr>
+        <w:t xml:space="preserve"> </w:t>
+      </w:r>
+      <w:r>
+        <w:rPr>
+          <w:color w:val="FF0000"/>
+          <w:lang w:val="ru-RU"/>
+        </w:rPr>
+        <w:t>метода</w:t>
+      </w:r>
+      <w:r>
+        <w:rPr>
+          <w:color w:val="FF0000"/>
+        </w:rPr>
+        <w:t xml:space="preserve"> close, </w:t>
+      </w:r>
+      <w:r>
+        <w:rPr>
+          <w:color w:val="FF0000"/>
+          <w:lang w:val="ru-RU"/>
+        </w:rPr>
+        <w:t>он</w:t>
+      </w:r>
+      <w:r>
+        <w:rPr>
+          <w:color w:val="FF0000"/>
+        </w:rPr>
+        <w:t xml:space="preserve"> </w:t>
+      </w:r>
+      <w:r>
+        <w:rPr>
+          <w:color w:val="FF0000"/>
+          <w:lang w:val="ru-RU"/>
+        </w:rPr>
+        <w:t>есть</w:t>
+      </w:r>
+      <w:r>
+        <w:rPr>
+          <w:color w:val="FF0000"/>
+        </w:rPr>
+        <w:t xml:space="preserve"> </w:t>
+      </w:r>
+      <w:r>
+        <w:rPr>
+          <w:color w:val="FF0000"/>
+          <w:lang w:val="ru-RU"/>
+        </w:rPr>
+        <w:t>у</w:t>
+      </w:r>
+      <w:r>
+        <w:rPr>
+          <w:color w:val="FF0000"/>
+        </w:rPr>
+        <w:t xml:space="preserve"> </w:t>
+      </w:r>
+      <w:proofErr w:type="spellStart"/>
+      <w:r>
+        <w:rPr>
+          <w:color w:val="FF0000"/>
+        </w:rPr>
+        <w:t>ConfigurableApplicationContext</w:t>
+      </w:r>
+      <w:proofErr w:type="spellEnd"/>
+    </w:p>
+    <w:p>
+      <w:pPr>
+        <w:ind w:left="48"/>
+        <w:rPr>
+          <w:color w:val="FF0000"/>
+        </w:rPr>
+      </w:pPr>
+      <w:r>
+        <w:rPr>
+          <w:color w:val="FF0000"/>
+          <w:lang w:val="ru-RU"/>
+        </w:rPr>
+        <w:t>Ещё</w:t>
+      </w:r>
+      <w:r>
+        <w:rPr>
+          <w:color w:val="FF0000"/>
+        </w:rPr>
+        <w:t xml:space="preserve"> </w:t>
+      </w:r>
+      <w:r>
+        <w:rPr>
+          <w:color w:val="FF0000"/>
+          <w:lang w:val="ru-RU"/>
+        </w:rPr>
+        <w:t>контексты</w:t>
+      </w:r>
+      <w:r>
+        <w:rPr>
+          <w:color w:val="FF0000"/>
+        </w:rPr>
+        <w:t>???</w:t>
+      </w:r>
+    </w:p>
+    <w:p>
+      <w:pPr>
+        <w:rPr>
+          <w:lang w:val="ru-RU"/>
+        </w:rPr>
+      </w:pPr>
+      <w:proofErr w:type="spellStart"/>
+      <w:r>
+        <w:t>ConfigurableApplicationContext</w:t>
+      </w:r>
+      <w:proofErr w:type="spellEnd"/>
+      <w:r>
+        <w:rPr>
+          <w:lang w:val="ru-RU"/>
+        </w:rPr>
+        <w:t xml:space="preserve"> </w:t>
+      </w:r>
+      <w:r>
+        <w:rPr>
+          <w:lang w:val="ru-RU"/>
+        </w:rPr>
+        <w:t>так</w:t>
+      </w:r>
+      <w:r>
+        <w:rPr>
+          <w:lang w:val="ru-RU"/>
+        </w:rPr>
+        <w:t xml:space="preserve"> </w:t>
+      </w:r>
+      <w:r>
+        <w:rPr>
+          <w:lang w:val="ru-RU"/>
+        </w:rPr>
+        <w:t>же</w:t>
+      </w:r>
+      <w:r>
+        <w:rPr>
+          <w:lang w:val="ru-RU"/>
+        </w:rPr>
+        <w:t xml:space="preserve"> </w:t>
+      </w:r>
+      <w:r>
+        <w:rPr>
+          <w:lang w:val="ru-RU"/>
+        </w:rPr>
+        <w:t>содержит</w:t>
+      </w:r>
+      <w:r>
+        <w:rPr>
+          <w:lang w:val="ru-RU"/>
+        </w:rPr>
+        <w:t xml:space="preserve"> </w:t>
+      </w:r>
+      <w:proofErr w:type="spellStart"/>
+      <w:r>
+        <w:t>ShutdownHook</w:t>
+      </w:r>
+      <w:proofErr w:type="spellEnd"/>
+      <w:r>
+        <w:rPr>
+          <w:lang w:val="ru-RU"/>
+        </w:rPr>
+        <w:t xml:space="preserve"> – </w:t>
+      </w:r>
+      <w:r>
+        <w:rPr>
+          <w:lang w:val="ru-RU"/>
+        </w:rPr>
+        <w:t>метод</w:t>
+      </w:r>
+      <w:r>
+        <w:rPr>
+          <w:lang w:val="ru-RU"/>
+        </w:rPr>
+        <w:t xml:space="preserve">, </w:t>
+      </w:r>
+      <w:r>
+        <w:rPr>
+          <w:lang w:val="ru-RU"/>
+        </w:rPr>
+        <w:t>для</w:t>
+      </w:r>
+      <w:r>
+        <w:rPr>
+          <w:lang w:val="ru-RU"/>
+        </w:rPr>
+        <w:t xml:space="preserve"> </w:t>
+      </w:r>
+      <w:r>
+        <w:rPr>
+          <w:lang w:val="ru-RU"/>
+        </w:rPr>
+        <w:t>регистрации</w:t>
+      </w:r>
+      <w:r>
+        <w:rPr>
+          <w:lang w:val="ru-RU"/>
+        </w:rPr>
+        <w:t xml:space="preserve"> </w:t>
+      </w:r>
+      <w:r>
+        <w:rPr>
+          <w:lang w:val="ru-RU"/>
+        </w:rPr>
+        <w:t>момента</w:t>
+      </w:r>
+      <w:r>
+        <w:rPr>
+          <w:lang w:val="ru-RU"/>
+        </w:rPr>
+        <w:t xml:space="preserve"> </w:t>
+      </w:r>
+      <w:r>
+        <w:rPr>
+          <w:lang w:val="ru-RU"/>
+        </w:rPr>
+        <w:t xml:space="preserve">завершения приложения, который вызовется, если приложение завершится средствами </w:t>
+      </w:r>
+      <w:r>
+        <w:t>java</w:t>
+      </w:r>
       <w:bookmarkStart w:id="0" w:name="_GoBack"/>
       <w:bookmarkEnd w:id="0"/>
-    </w:p>
-    <w:p>
-      <w:pPr>
-        <w:rPr>
-          <w:lang w:val="ru-RU"/>
-        </w:rPr>
-      </w:pPr>
-    </w:p>
-    <w:p>
-      <w:pPr>
-        <w:ind w:left="48"/>
-        <w:rPr>
-          <w:lang w:val="ru-RU"/>
-        </w:rPr>
-      </w:pPr>
-      <w:r>
-        <w:rPr>
-          <w:lang w:val="ru-RU"/>
-        </w:rPr>
-        <w:t xml:space="preserve"> </w:t>
-      </w:r>
-    </w:p>
-    <w:p>
-      <w:pPr>
-        <w:rPr>
-          <w:lang w:val="ru-RU"/>
-        </w:rPr>
-      </w:pPr>
     </w:p>
     <w:p>
       <w:pPr>
@@ -6787,6 +8548,95 @@
     </w:lvl>
   </w:abstractNum>
   <w:abstractNum w:abstractNumId="1" w15:restartNumberingAfterBreak="0">
+    <w:nsid w:val="0A5E707B"/>
+    <w:multiLevelType w:val="hybridMultilevel"/>
+    <w:tmpl w:val="BF8AAA08"/>
+    <w:lvl w:ilvl="0" w:tplc="1DD007E2">
+      <w:start w:val="1"/>
+      <w:numFmt w:val="decimal"/>
+      <w:lvlText w:val="%1."/>
+      <w:lvlJc w:val="left"/>
+      <w:pPr>
+        <w:ind w:left="408" w:hanging="360"/>
+      </w:pPr>
+      <w:rPr>
+        <w:rFonts w:hint="default"/>
+      </w:rPr>
+    </w:lvl>
+    <w:lvl w:ilvl="1" w:tplc="04090019" w:tentative="1">
+      <w:start w:val="1"/>
+      <w:numFmt w:val="lowerLetter"/>
+      <w:lvlText w:val="%2."/>
+      <w:lvlJc w:val="left"/>
+      <w:pPr>
+        <w:ind w:left="1128" w:hanging="360"/>
+      </w:pPr>
+    </w:lvl>
+    <w:lvl w:ilvl="2" w:tplc="0409001B" w:tentative="1">
+      <w:start w:val="1"/>
+      <w:numFmt w:val="lowerRoman"/>
+      <w:lvlText w:val="%3."/>
+      <w:lvlJc w:val="right"/>
+      <w:pPr>
+        <w:ind w:left="1848" w:hanging="180"/>
+      </w:pPr>
+    </w:lvl>
+    <w:lvl w:ilvl="3" w:tplc="0409000F" w:tentative="1">
+      <w:start w:val="1"/>
+      <w:numFmt w:val="decimal"/>
+      <w:lvlText w:val="%4."/>
+      <w:lvlJc w:val="left"/>
+      <w:pPr>
+        <w:ind w:left="2568" w:hanging="360"/>
+      </w:pPr>
+    </w:lvl>
+    <w:lvl w:ilvl="4" w:tplc="04090019" w:tentative="1">
+      <w:start w:val="1"/>
+      <w:numFmt w:val="lowerLetter"/>
+      <w:lvlText w:val="%5."/>
+      <w:lvlJc w:val="left"/>
+      <w:pPr>
+        <w:ind w:left="3288" w:hanging="360"/>
+      </w:pPr>
+    </w:lvl>
+    <w:lvl w:ilvl="5" w:tplc="0409001B" w:tentative="1">
+      <w:start w:val="1"/>
+      <w:numFmt w:val="lowerRoman"/>
+      <w:lvlText w:val="%6."/>
+      <w:lvlJc w:val="right"/>
+      <w:pPr>
+        <w:ind w:left="4008" w:hanging="180"/>
+      </w:pPr>
+    </w:lvl>
+    <w:lvl w:ilvl="6" w:tplc="0409000F" w:tentative="1">
+      <w:start w:val="1"/>
+      <w:numFmt w:val="decimal"/>
+      <w:lvlText w:val="%7."/>
+      <w:lvlJc w:val="left"/>
+      <w:pPr>
+        <w:ind w:left="4728" w:hanging="360"/>
+      </w:pPr>
+    </w:lvl>
+    <w:lvl w:ilvl="7" w:tplc="04090019" w:tentative="1">
+      <w:start w:val="1"/>
+      <w:numFmt w:val="lowerLetter"/>
+      <w:lvlText w:val="%8."/>
+      <w:lvlJc w:val="left"/>
+      <w:pPr>
+        <w:ind w:left="5448" w:hanging="360"/>
+      </w:pPr>
+    </w:lvl>
+    <w:lvl w:ilvl="8" w:tplc="0409001B" w:tentative="1">
+      <w:start w:val="1"/>
+      <w:numFmt w:val="lowerRoman"/>
+      <w:lvlText w:val="%9."/>
+      <w:lvlJc w:val="right"/>
+      <w:pPr>
+        <w:ind w:left="6168" w:hanging="180"/>
+      </w:pPr>
+    </w:lvl>
+  </w:abstractNum>
+  <w:abstractNum w:abstractNumId="2" w15:restartNumberingAfterBreak="0">
     <w:nsid w:val="0E630F2C"/>
     <w:multiLevelType w:val="hybridMultilevel"/>
     <w:tmpl w:val="0A4415D2"/>
@@ -6899,7 +8749,7 @@
       </w:rPr>
     </w:lvl>
   </w:abstractNum>
-  <w:abstractNum w:abstractNumId="2" w15:restartNumberingAfterBreak="0">
+  <w:abstractNum w:abstractNumId="3" w15:restartNumberingAfterBreak="0">
     <w:nsid w:val="1B496DD3"/>
     <w:multiLevelType w:val="hybridMultilevel"/>
     <w:tmpl w:val="02803882"/>
@@ -6988,7 +8838,7 @@
       </w:pPr>
     </w:lvl>
   </w:abstractNum>
-  <w:abstractNum w:abstractNumId="3" w15:restartNumberingAfterBreak="0">
+  <w:abstractNum w:abstractNumId="4" w15:restartNumberingAfterBreak="0">
     <w:nsid w:val="1CF76D4B"/>
     <w:multiLevelType w:val="hybridMultilevel"/>
     <w:tmpl w:val="59C2D826"/>
@@ -7101,7 +8951,7 @@
       </w:rPr>
     </w:lvl>
   </w:abstractNum>
-  <w:abstractNum w:abstractNumId="4" w15:restartNumberingAfterBreak="0">
+  <w:abstractNum w:abstractNumId="5" w15:restartNumberingAfterBreak="0">
     <w:nsid w:val="26B93F60"/>
     <w:multiLevelType w:val="hybridMultilevel"/>
     <w:tmpl w:val="F514C298"/>
@@ -7190,7 +9040,7 @@
       </w:pPr>
     </w:lvl>
   </w:abstractNum>
-  <w:abstractNum w:abstractNumId="5" w15:restartNumberingAfterBreak="0">
+  <w:abstractNum w:abstractNumId="6" w15:restartNumberingAfterBreak="0">
     <w:nsid w:val="32842DE1"/>
     <w:multiLevelType w:val="hybridMultilevel"/>
     <w:tmpl w:val="14C07992"/>
@@ -7279,7 +9129,7 @@
       </w:pPr>
     </w:lvl>
   </w:abstractNum>
-  <w:abstractNum w:abstractNumId="6" w15:restartNumberingAfterBreak="0">
+  <w:abstractNum w:abstractNumId="7" w15:restartNumberingAfterBreak="0">
     <w:nsid w:val="4C767DD0"/>
     <w:multiLevelType w:val="hybridMultilevel"/>
     <w:tmpl w:val="B51A2A9E"/>
@@ -7392,7 +9242,7 @@
       </w:rPr>
     </w:lvl>
   </w:abstractNum>
-  <w:abstractNum w:abstractNumId="7" w15:restartNumberingAfterBreak="0">
+  <w:abstractNum w:abstractNumId="8" w15:restartNumberingAfterBreak="0">
     <w:nsid w:val="58A15827"/>
     <w:multiLevelType w:val="hybridMultilevel"/>
     <w:tmpl w:val="56EC08F2"/>
@@ -7505,7 +9355,7 @@
       </w:rPr>
     </w:lvl>
   </w:abstractNum>
-  <w:abstractNum w:abstractNumId="8" w15:restartNumberingAfterBreak="0">
+  <w:abstractNum w:abstractNumId="9" w15:restartNumberingAfterBreak="0">
     <w:nsid w:val="58A73FE7"/>
     <w:multiLevelType w:val="hybridMultilevel"/>
     <w:tmpl w:val="4EE89D54"/>
@@ -7594,7 +9444,7 @@
       </w:pPr>
     </w:lvl>
   </w:abstractNum>
-  <w:abstractNum w:abstractNumId="9" w15:restartNumberingAfterBreak="0">
+  <w:abstractNum w:abstractNumId="10" w15:restartNumberingAfterBreak="0">
     <w:nsid w:val="5BFC0C70"/>
     <w:multiLevelType w:val="hybridMultilevel"/>
     <w:tmpl w:val="29948532"/>
@@ -7683,7 +9533,7 @@
       </w:pPr>
     </w:lvl>
   </w:abstractNum>
-  <w:abstractNum w:abstractNumId="10" w15:restartNumberingAfterBreak="0">
+  <w:abstractNum w:abstractNumId="11" w15:restartNumberingAfterBreak="0">
     <w:nsid w:val="613622CF"/>
     <w:multiLevelType w:val="hybridMultilevel"/>
     <w:tmpl w:val="0F741EC2"/>
@@ -7796,7 +9646,96 @@
       </w:rPr>
     </w:lvl>
   </w:abstractNum>
-  <w:abstractNum w:abstractNumId="11" w15:restartNumberingAfterBreak="0">
+  <w:abstractNum w:abstractNumId="12" w15:restartNumberingAfterBreak="0">
+    <w:nsid w:val="631D2DA3"/>
+    <w:multiLevelType w:val="hybridMultilevel"/>
+    <w:tmpl w:val="08DC45B8"/>
+    <w:lvl w:ilvl="0" w:tplc="BA52544A">
+      <w:start w:val="1"/>
+      <w:numFmt w:val="decimal"/>
+      <w:lvlText w:val="%1."/>
+      <w:lvlJc w:val="left"/>
+      <w:pPr>
+        <w:ind w:left="408" w:hanging="360"/>
+      </w:pPr>
+      <w:rPr>
+        <w:rFonts w:hint="default"/>
+      </w:rPr>
+    </w:lvl>
+    <w:lvl w:ilvl="1" w:tplc="04090019" w:tentative="1">
+      <w:start w:val="1"/>
+      <w:numFmt w:val="lowerLetter"/>
+      <w:lvlText w:val="%2."/>
+      <w:lvlJc w:val="left"/>
+      <w:pPr>
+        <w:ind w:left="1128" w:hanging="360"/>
+      </w:pPr>
+    </w:lvl>
+    <w:lvl w:ilvl="2" w:tplc="0409001B" w:tentative="1">
+      <w:start w:val="1"/>
+      <w:numFmt w:val="lowerRoman"/>
+      <w:lvlText w:val="%3."/>
+      <w:lvlJc w:val="right"/>
+      <w:pPr>
+        <w:ind w:left="1848" w:hanging="180"/>
+      </w:pPr>
+    </w:lvl>
+    <w:lvl w:ilvl="3" w:tplc="0409000F" w:tentative="1">
+      <w:start w:val="1"/>
+      <w:numFmt w:val="decimal"/>
+      <w:lvlText w:val="%4."/>
+      <w:lvlJc w:val="left"/>
+      <w:pPr>
+        <w:ind w:left="2568" w:hanging="360"/>
+      </w:pPr>
+    </w:lvl>
+    <w:lvl w:ilvl="4" w:tplc="04090019" w:tentative="1">
+      <w:start w:val="1"/>
+      <w:numFmt w:val="lowerLetter"/>
+      <w:lvlText w:val="%5."/>
+      <w:lvlJc w:val="left"/>
+      <w:pPr>
+        <w:ind w:left="3288" w:hanging="360"/>
+      </w:pPr>
+    </w:lvl>
+    <w:lvl w:ilvl="5" w:tplc="0409001B" w:tentative="1">
+      <w:start w:val="1"/>
+      <w:numFmt w:val="lowerRoman"/>
+      <w:lvlText w:val="%6."/>
+      <w:lvlJc w:val="right"/>
+      <w:pPr>
+        <w:ind w:left="4008" w:hanging="180"/>
+      </w:pPr>
+    </w:lvl>
+    <w:lvl w:ilvl="6" w:tplc="0409000F" w:tentative="1">
+      <w:start w:val="1"/>
+      <w:numFmt w:val="decimal"/>
+      <w:lvlText w:val="%7."/>
+      <w:lvlJc w:val="left"/>
+      <w:pPr>
+        <w:ind w:left="4728" w:hanging="360"/>
+      </w:pPr>
+    </w:lvl>
+    <w:lvl w:ilvl="7" w:tplc="04090019" w:tentative="1">
+      <w:start w:val="1"/>
+      <w:numFmt w:val="lowerLetter"/>
+      <w:lvlText w:val="%8."/>
+      <w:lvlJc w:val="left"/>
+      <w:pPr>
+        <w:ind w:left="5448" w:hanging="360"/>
+      </w:pPr>
+    </w:lvl>
+    <w:lvl w:ilvl="8" w:tplc="0409001B" w:tentative="1">
+      <w:start w:val="1"/>
+      <w:numFmt w:val="lowerRoman"/>
+      <w:lvlText w:val="%9."/>
+      <w:lvlJc w:val="right"/>
+      <w:pPr>
+        <w:ind w:left="6168" w:hanging="180"/>
+      </w:pPr>
+    </w:lvl>
+  </w:abstractNum>
+  <w:abstractNum w:abstractNumId="13" w15:restartNumberingAfterBreak="0">
     <w:nsid w:val="65733B2B"/>
     <w:multiLevelType w:val="hybridMultilevel"/>
     <w:tmpl w:val="DB083EB4"/>
@@ -7885,7 +9824,7 @@
       </w:pPr>
     </w:lvl>
   </w:abstractNum>
-  <w:abstractNum w:abstractNumId="12" w15:restartNumberingAfterBreak="0">
+  <w:abstractNum w:abstractNumId="14" w15:restartNumberingAfterBreak="0">
     <w:nsid w:val="67614A7B"/>
     <w:multiLevelType w:val="hybridMultilevel"/>
     <w:tmpl w:val="4EE89D54"/>
@@ -7974,7 +9913,7 @@
       </w:pPr>
     </w:lvl>
   </w:abstractNum>
-  <w:abstractNum w:abstractNumId="13" w15:restartNumberingAfterBreak="0">
+  <w:abstractNum w:abstractNumId="15" w15:restartNumberingAfterBreak="0">
     <w:nsid w:val="71E07626"/>
     <w:multiLevelType w:val="hybridMultilevel"/>
     <w:tmpl w:val="D0586020"/>
@@ -8087,7 +10026,7 @@
       </w:rPr>
     </w:lvl>
   </w:abstractNum>
-  <w:abstractNum w:abstractNumId="14" w15:restartNumberingAfterBreak="0">
+  <w:abstractNum w:abstractNumId="16" w15:restartNumberingAfterBreak="0">
     <w:nsid w:val="7D9871CB"/>
     <w:multiLevelType w:val="hybridMultilevel"/>
     <w:tmpl w:val="DAEE550C"/>
@@ -8176,7 +10115,7 @@
       </w:pPr>
     </w:lvl>
   </w:abstractNum>
-  <w:abstractNum w:abstractNumId="15" w15:restartNumberingAfterBreak="0">
+  <w:abstractNum w:abstractNumId="17" w15:restartNumberingAfterBreak="0">
     <w:nsid w:val="7E3A3EB0"/>
     <w:multiLevelType w:val="hybridMultilevel"/>
     <w:tmpl w:val="29B42C5A"/>
@@ -8266,52 +10205,58 @@
     </w:lvl>
   </w:abstractNum>
   <w:num w:numId="1">
+    <w:abstractNumId w:val="7"/>
+  </w:num>
+  <w:num w:numId="2">
+    <w:abstractNumId w:val="4"/>
+  </w:num>
+  <w:num w:numId="3">
+    <w:abstractNumId w:val="2"/>
+  </w:num>
+  <w:num w:numId="4">
+    <w:abstractNumId w:val="15"/>
+  </w:num>
+  <w:num w:numId="5">
+    <w:abstractNumId w:val="8"/>
+  </w:num>
+  <w:num w:numId="6">
+    <w:abstractNumId w:val="9"/>
+  </w:num>
+  <w:num w:numId="7">
+    <w:abstractNumId w:val="13"/>
+  </w:num>
+  <w:num w:numId="8">
+    <w:abstractNumId w:val="14"/>
+  </w:num>
+  <w:num w:numId="9">
+    <w:abstractNumId w:val="3"/>
+  </w:num>
+  <w:num w:numId="10">
+    <w:abstractNumId w:val="5"/>
+  </w:num>
+  <w:num w:numId="11">
     <w:abstractNumId w:val="6"/>
   </w:num>
-  <w:num w:numId="2">
-    <w:abstractNumId w:val="3"/>
-  </w:num>
-  <w:num w:numId="3">
-    <w:abstractNumId w:val="1"/>
-  </w:num>
-  <w:num w:numId="4">
-    <w:abstractNumId w:val="13"/>
-  </w:num>
-  <w:num w:numId="5">
-    <w:abstractNumId w:val="7"/>
-  </w:num>
-  <w:num w:numId="6">
-    <w:abstractNumId w:val="8"/>
-  </w:num>
-  <w:num w:numId="7">
-    <w:abstractNumId w:val="11"/>
-  </w:num>
-  <w:num w:numId="8">
-    <w:abstractNumId w:val="12"/>
-  </w:num>
-  <w:num w:numId="9">
-    <w:abstractNumId w:val="2"/>
-  </w:num>
-  <w:num w:numId="10">
-    <w:abstractNumId w:val="4"/>
-  </w:num>
-  <w:num w:numId="11">
-    <w:abstractNumId w:val="5"/>
-  </w:num>
   <w:num w:numId="12">
-    <w:abstractNumId w:val="14"/>
+    <w:abstractNumId w:val="16"/>
   </w:num>
   <w:num w:numId="13">
-    <w:abstractNumId w:val="9"/>
+    <w:abstractNumId w:val="10"/>
   </w:num>
   <w:num w:numId="14">
     <w:abstractNumId w:val="0"/>
   </w:num>
   <w:num w:numId="15">
-    <w:abstractNumId w:val="15"/>
+    <w:abstractNumId w:val="17"/>
   </w:num>
   <w:num w:numId="16">
-    <w:abstractNumId w:val="10"/>
+    <w:abstractNumId w:val="11"/>
+  </w:num>
+  <w:num w:numId="17">
+    <w:abstractNumId w:val="12"/>
+  </w:num>
+  <w:num w:numId="18">
+    <w:abstractNumId w:val="1"/>
   </w:num>
 </w:numbering>
 </file>
@@ -8757,7 +10702,6 @@
     <w:basedOn w:val="Normal"/>
     <w:link w:val="HTMLPreformattedChar"/>
     <w:uiPriority w:val="99"/>
-    <w:semiHidden/>
     <w:unhideWhenUsed/>
     <w:rsid w:val="0056172C"/>
     <w:pPr>
@@ -8792,7 +10736,6 @@
     <w:basedOn w:val="DefaultParagraphFont"/>
     <w:link w:val="HTMLPreformatted"/>
     <w:uiPriority w:val="99"/>
-    <w:semiHidden/>
     <w:rsid w:val="0056172C"/>
     <w:rPr>
       <w:rFonts w:ascii="Courier New" w:eastAsia="Times New Roman" w:hAnsi="Courier New" w:cs="Courier New"/>

</xml_diff>

<commit_message>
Video 6 task completed
</commit_message>
<xml_diff>
--- a/Notes.docx
+++ b/Notes.docx
@@ -6745,6 +6745,9 @@
     <w:p>
       <w:pPr>
         <w:ind w:left="48"/>
+        <w:rPr>
+          <w:lang w:val="ru-RU"/>
+        </w:rPr>
       </w:pPr>
       <w:r>
         <w:t>Bean</w:t>
@@ -6796,7 +6799,13 @@
         <w:t xml:space="preserve">Для вызова такого метода нужно написать в </w:t>
       </w:r>
       <w:r>
-        <w:t>xml:</w:t>
+        <w:t>xml</w:t>
+      </w:r>
+      <w:r>
+        <w:rPr>
+          <w:lang w:val="ru-RU"/>
+        </w:rPr>
+        <w:t>:</w:t>
       </w:r>
     </w:p>
     <w:p>
@@ -8219,6 +8228,7 @@
         <w:ind w:left="48"/>
         <w:rPr>
           <w:color w:val="FF0000"/>
+          <w:lang w:val="ru-RU"/>
         </w:rPr>
       </w:pPr>
       <w:r>
@@ -8231,6 +8241,7 @@
       <w:r>
         <w:rPr>
           <w:color w:val="FF0000"/>
+          <w:lang w:val="ru-RU"/>
         </w:rPr>
         <w:t xml:space="preserve"> </w:t>
       </w:r>
@@ -8244,6 +8255,7 @@
       <w:r>
         <w:rPr>
           <w:color w:val="FF0000"/>
+          <w:lang w:val="ru-RU"/>
         </w:rPr>
         <w:t>???</w:t>
       </w:r>
@@ -8369,51 +8381,1468 @@
       <w:r>
         <w:t>java</w:t>
       </w:r>
+    </w:p>
+    <w:p>
+      <w:pPr>
+        <w:rPr>
+          <w:lang w:val="ru-RU"/>
+        </w:rPr>
+      </w:pPr>
+    </w:p>
+    <w:p>
+      <w:pPr>
+        <w:rPr>
+          <w:lang w:val="ru-RU"/>
+        </w:rPr>
+      </w:pPr>
+      <w:r>
+        <w:rPr>
+          <w:lang w:val="ru-RU"/>
+        </w:rPr>
+        <w:t>Видео 6</w:t>
+      </w:r>
+    </w:p>
+    <w:p>
+      <w:pPr>
+        <w:rPr>
+          <w:lang w:val="ru-RU"/>
+        </w:rPr>
+      </w:pPr>
+      <w:proofErr w:type="spellStart"/>
+      <w:r>
+        <w:t>CacheEventLogger</w:t>
+      </w:r>
+      <w:proofErr w:type="spellEnd"/>
+      <w:r>
+        <w:rPr>
+          <w:lang w:val="ru-RU"/>
+        </w:rPr>
+        <w:t xml:space="preserve"> </w:t>
+      </w:r>
+      <w:r>
+        <w:rPr>
+          <w:lang w:val="ru-RU"/>
+        </w:rPr>
+        <w:t xml:space="preserve">унаследовался от </w:t>
+      </w:r>
+      <w:proofErr w:type="spellStart"/>
+      <w:r>
+        <w:t>FileEventLogger</w:t>
+      </w:r>
+      <w:proofErr w:type="spellEnd"/>
+      <w:r>
+        <w:rPr>
+          <w:lang w:val="ru-RU"/>
+        </w:rPr>
+        <w:t xml:space="preserve"> которому нуж</w:t>
+      </w:r>
+      <w:r>
+        <w:rPr>
+          <w:lang w:val="ru-RU"/>
+        </w:rPr>
+        <w:t>е</w:t>
+      </w:r>
+      <w:r>
+        <w:rPr>
+          <w:lang w:val="ru-RU"/>
+        </w:rPr>
+        <w:t xml:space="preserve">н </w:t>
+      </w:r>
+      <w:proofErr w:type="spellStart"/>
+      <w:r>
+        <w:t>init</w:t>
+      </w:r>
+      <w:proofErr w:type="spellEnd"/>
+      <w:r>
+        <w:rPr>
+          <w:lang w:val="ru-RU"/>
+        </w:rPr>
+        <w:t xml:space="preserve"> </w:t>
+      </w:r>
+      <w:r>
+        <w:rPr>
+          <w:lang w:val="ru-RU"/>
+        </w:rPr>
+        <w:t xml:space="preserve">метод. Для </w:t>
+      </w:r>
+      <w:proofErr w:type="spellStart"/>
+      <w:r>
+        <w:t>CacheEventLogger</w:t>
+      </w:r>
+      <w:proofErr w:type="spellEnd"/>
+      <w:r>
+        <w:rPr>
+          <w:lang w:val="ru-RU"/>
+        </w:rPr>
+        <w:t xml:space="preserve">а их тоже придется указать. </w:t>
+      </w:r>
+    </w:p>
+    <w:p>
+      <w:pPr>
+        <w:rPr>
+          <w:lang w:val="ru-RU"/>
+        </w:rPr>
+      </w:pPr>
+      <w:r>
+        <w:rPr>
+          <w:lang w:val="ru-RU"/>
+        </w:rPr>
+        <w:t xml:space="preserve">Но вместо этого можно использовать </w:t>
+      </w:r>
+      <w:r>
+        <w:rPr>
+          <w:b/>
+          <w:lang w:val="ru-RU"/>
+        </w:rPr>
+        <w:t>наследование определений</w:t>
+      </w:r>
+      <w:r>
+        <w:rPr>
+          <w:lang w:val="ru-RU"/>
+        </w:rPr>
+        <w:t xml:space="preserve"> спринга. Описывается бин-родитель, а у потомка просто указывается, кто является его родителем. Тогда нужно будет указывать только те аргументы и методы, которых нет у родителя.</w:t>
+      </w:r>
+    </w:p>
+    <w:p>
+      <w:pPr>
+        <w:rPr>
+          <w:lang w:val="ru-RU"/>
+        </w:rPr>
+      </w:pPr>
+    </w:p>
+    <w:p>
+      <w:pPr>
+        <w:pStyle w:val="HTMLPreformatted"/>
+        <w:shd w:val="clear" w:color="auto" w:fill="FFFFFF"/>
+        <w:rPr>
+          <w:color w:val="000000"/>
+          <w:sz w:val="22"/>
+          <w:szCs w:val="14"/>
+        </w:rPr>
+      </w:pPr>
+      <w:r>
+        <w:rPr>
+          <w:color w:val="000000"/>
+          <w:sz w:val="22"/>
+          <w:szCs w:val="14"/>
+          <w:shd w:val="clear" w:color="auto" w:fill="EFEFEF"/>
+        </w:rPr>
+        <w:t>&lt;</w:t>
+      </w:r>
+      <w:r>
+        <w:rPr>
+          <w:b/>
+          <w:bCs/>
+          <w:color w:val="000080"/>
+          <w:sz w:val="22"/>
+          <w:szCs w:val="14"/>
+          <w:shd w:val="clear" w:color="auto" w:fill="EFEFEF"/>
+        </w:rPr>
+        <w:t xml:space="preserve">bean </w:t>
+      </w:r>
+      <w:r>
+        <w:rPr>
+          <w:b/>
+          <w:bCs/>
+          <w:color w:val="0000FF"/>
+          <w:sz w:val="22"/>
+          <w:szCs w:val="14"/>
+          <w:shd w:val="clear" w:color="auto" w:fill="EFEFEF"/>
+        </w:rPr>
+        <w:t>id=</w:t>
+      </w:r>
+      <w:r>
+        <w:rPr>
+          <w:b/>
+          <w:bCs/>
+          <w:color w:val="008000"/>
+          <w:sz w:val="22"/>
+          <w:szCs w:val="14"/>
+          <w:shd w:val="clear" w:color="auto" w:fill="EFEFEF"/>
+        </w:rPr>
+        <w:t>"</w:t>
+      </w:r>
+      <w:proofErr w:type="spellStart"/>
+      <w:r>
+        <w:rPr>
+          <w:b/>
+          <w:bCs/>
+          <w:color w:val="008000"/>
+          <w:sz w:val="22"/>
+          <w:szCs w:val="14"/>
+          <w:shd w:val="clear" w:color="auto" w:fill="EFEFEF"/>
+        </w:rPr>
+        <w:t>fileLogger</w:t>
+      </w:r>
+      <w:proofErr w:type="spellEnd"/>
+      <w:r>
+        <w:rPr>
+          <w:b/>
+          <w:bCs/>
+          <w:color w:val="008000"/>
+          <w:sz w:val="22"/>
+          <w:szCs w:val="14"/>
+          <w:shd w:val="clear" w:color="auto" w:fill="EFEFEF"/>
+        </w:rPr>
+        <w:t xml:space="preserve">" </w:t>
+      </w:r>
+      <w:r>
+        <w:rPr>
+          <w:b/>
+          <w:bCs/>
+          <w:color w:val="008000"/>
+          <w:sz w:val="22"/>
+          <w:szCs w:val="14"/>
+          <w:shd w:val="clear" w:color="auto" w:fill="EFEFEF"/>
+        </w:rPr>
+        <w:br/>
+        <w:t xml:space="preserve">      </w:t>
+      </w:r>
+      <w:r>
+        <w:rPr>
+          <w:b/>
+          <w:bCs/>
+          <w:color w:val="0000FF"/>
+          <w:sz w:val="22"/>
+          <w:szCs w:val="14"/>
+          <w:shd w:val="clear" w:color="auto" w:fill="EFEFEF"/>
+        </w:rPr>
+        <w:t>class=</w:t>
+      </w:r>
+      <w:r>
+        <w:rPr>
+          <w:b/>
+          <w:bCs/>
+          <w:color w:val="008000"/>
+          <w:sz w:val="22"/>
+          <w:szCs w:val="14"/>
+          <w:shd w:val="clear" w:color="auto" w:fill="EFEFEF"/>
+        </w:rPr>
+        <w:t>"</w:t>
+      </w:r>
+      <w:proofErr w:type="spellStart"/>
+      <w:r>
+        <w:rPr>
+          <w:b/>
+          <w:bCs/>
+          <w:color w:val="008000"/>
+          <w:sz w:val="22"/>
+          <w:szCs w:val="14"/>
+          <w:shd w:val="clear" w:color="auto" w:fill="EFEFEF"/>
+        </w:rPr>
+        <w:t>com.epam.spring.core.loggers.FileEventLogger</w:t>
+      </w:r>
+      <w:proofErr w:type="spellEnd"/>
+      <w:r>
+        <w:rPr>
+          <w:b/>
+          <w:bCs/>
+          <w:color w:val="008000"/>
+          <w:sz w:val="22"/>
+          <w:szCs w:val="14"/>
+          <w:shd w:val="clear" w:color="auto" w:fill="EFEFEF"/>
+        </w:rPr>
+        <w:t xml:space="preserve">" </w:t>
+      </w:r>
+      <w:r>
+        <w:rPr>
+          <w:b/>
+          <w:bCs/>
+          <w:color w:val="008000"/>
+          <w:sz w:val="22"/>
+          <w:szCs w:val="14"/>
+          <w:shd w:val="clear" w:color="auto" w:fill="EFEFEF"/>
+        </w:rPr>
+        <w:br/>
+        <w:t xml:space="preserve">      </w:t>
+      </w:r>
+      <w:proofErr w:type="spellStart"/>
+      <w:r>
+        <w:rPr>
+          <w:b/>
+          <w:bCs/>
+          <w:color w:val="0000FF"/>
+          <w:sz w:val="22"/>
+          <w:szCs w:val="14"/>
+          <w:shd w:val="clear" w:color="auto" w:fill="EFEFEF"/>
+        </w:rPr>
+        <w:t>init</w:t>
+      </w:r>
+      <w:proofErr w:type="spellEnd"/>
+      <w:r>
+        <w:rPr>
+          <w:b/>
+          <w:bCs/>
+          <w:color w:val="0000FF"/>
+          <w:sz w:val="22"/>
+          <w:szCs w:val="14"/>
+          <w:shd w:val="clear" w:color="auto" w:fill="EFEFEF"/>
+        </w:rPr>
+        <w:t>-method=</w:t>
+      </w:r>
+      <w:r>
+        <w:rPr>
+          <w:b/>
+          <w:bCs/>
+          <w:color w:val="008000"/>
+          <w:sz w:val="22"/>
+          <w:szCs w:val="14"/>
+          <w:shd w:val="clear" w:color="auto" w:fill="EFEFEF"/>
+        </w:rPr>
+        <w:t>"</w:t>
+      </w:r>
+      <w:proofErr w:type="spellStart"/>
+      <w:r>
+        <w:rPr>
+          <w:b/>
+          <w:bCs/>
+          <w:color w:val="008000"/>
+          <w:sz w:val="22"/>
+          <w:szCs w:val="14"/>
+          <w:shd w:val="clear" w:color="auto" w:fill="EFEFEF"/>
+        </w:rPr>
+        <w:t>init</w:t>
+      </w:r>
+      <w:proofErr w:type="spellEnd"/>
+      <w:r>
+        <w:rPr>
+          <w:b/>
+          <w:bCs/>
+          <w:color w:val="008000"/>
+          <w:sz w:val="22"/>
+          <w:szCs w:val="14"/>
+          <w:shd w:val="clear" w:color="auto" w:fill="EFEFEF"/>
+        </w:rPr>
+        <w:t>"</w:t>
+      </w:r>
+      <w:r>
+        <w:rPr>
+          <w:color w:val="000000"/>
+          <w:sz w:val="22"/>
+          <w:szCs w:val="14"/>
+          <w:shd w:val="clear" w:color="auto" w:fill="EFEFEF"/>
+        </w:rPr>
+        <w:t>&gt;</w:t>
+      </w:r>
+      <w:r>
+        <w:rPr>
+          <w:color w:val="000000"/>
+          <w:sz w:val="22"/>
+          <w:szCs w:val="14"/>
+        </w:rPr>
+        <w:br/>
+        <w:t xml:space="preserve">    </w:t>
+      </w:r>
+      <w:r>
+        <w:rPr>
+          <w:color w:val="000000"/>
+          <w:sz w:val="22"/>
+          <w:szCs w:val="14"/>
+          <w:shd w:val="clear" w:color="auto" w:fill="EFEFEF"/>
+        </w:rPr>
+        <w:t>&lt;</w:t>
+      </w:r>
+      <w:r>
+        <w:rPr>
+          <w:b/>
+          <w:bCs/>
+          <w:color w:val="000080"/>
+          <w:sz w:val="22"/>
+          <w:szCs w:val="14"/>
+          <w:shd w:val="clear" w:color="auto" w:fill="EFEFEF"/>
+        </w:rPr>
+        <w:t>constructor-</w:t>
+      </w:r>
+      <w:proofErr w:type="spellStart"/>
+      <w:r>
+        <w:rPr>
+          <w:b/>
+          <w:bCs/>
+          <w:color w:val="000080"/>
+          <w:sz w:val="22"/>
+          <w:szCs w:val="14"/>
+          <w:shd w:val="clear" w:color="auto" w:fill="EFEFEF"/>
+        </w:rPr>
+        <w:t>arg</w:t>
+      </w:r>
+      <w:proofErr w:type="spellEnd"/>
+      <w:r>
+        <w:rPr>
+          <w:b/>
+          <w:bCs/>
+          <w:color w:val="000080"/>
+          <w:sz w:val="22"/>
+          <w:szCs w:val="14"/>
+          <w:shd w:val="clear" w:color="auto" w:fill="EFEFEF"/>
+        </w:rPr>
+        <w:t xml:space="preserve"> </w:t>
+      </w:r>
+      <w:r>
+        <w:rPr>
+          <w:b/>
+          <w:bCs/>
+          <w:color w:val="0000FF"/>
+          <w:sz w:val="22"/>
+          <w:szCs w:val="14"/>
+          <w:shd w:val="clear" w:color="auto" w:fill="EFEFEF"/>
+        </w:rPr>
+        <w:t>value=</w:t>
+      </w:r>
+      <w:r>
+        <w:rPr>
+          <w:b/>
+          <w:bCs/>
+          <w:color w:val="008000"/>
+          <w:sz w:val="22"/>
+          <w:szCs w:val="14"/>
+          <w:shd w:val="clear" w:color="auto" w:fill="EFEFEF"/>
+        </w:rPr>
+        <w:t>"C:\Users\Sergei_Morozov\Documents\Projects\spring-weaver\logfile.txt"</w:t>
+      </w:r>
+      <w:r>
+        <w:rPr>
+          <w:color w:val="000000"/>
+          <w:sz w:val="22"/>
+          <w:szCs w:val="14"/>
+          <w:shd w:val="clear" w:color="auto" w:fill="EFEFEF"/>
+        </w:rPr>
+        <w:t>/&gt;</w:t>
+      </w:r>
+      <w:r>
+        <w:rPr>
+          <w:color w:val="000000"/>
+          <w:sz w:val="22"/>
+          <w:szCs w:val="14"/>
+        </w:rPr>
+        <w:br/>
+      </w:r>
+      <w:r>
+        <w:rPr>
+          <w:color w:val="000000"/>
+          <w:sz w:val="22"/>
+          <w:szCs w:val="14"/>
+          <w:shd w:val="clear" w:color="auto" w:fill="EFEFEF"/>
+        </w:rPr>
+        <w:t>&lt;/</w:t>
+      </w:r>
+      <w:r>
+        <w:rPr>
+          <w:b/>
+          <w:bCs/>
+          <w:color w:val="000080"/>
+          <w:sz w:val="22"/>
+          <w:szCs w:val="14"/>
+          <w:shd w:val="clear" w:color="auto" w:fill="EFEFEF"/>
+        </w:rPr>
+        <w:t>bean</w:t>
+      </w:r>
+      <w:r>
+        <w:rPr>
+          <w:color w:val="000000"/>
+          <w:sz w:val="22"/>
+          <w:szCs w:val="14"/>
+          <w:shd w:val="clear" w:color="auto" w:fill="EFEFEF"/>
+        </w:rPr>
+        <w:t>&gt;</w:t>
+      </w:r>
+      <w:r>
+        <w:rPr>
+          <w:color w:val="000000"/>
+          <w:sz w:val="22"/>
+          <w:szCs w:val="14"/>
+        </w:rPr>
+        <w:br/>
+      </w:r>
+      <w:r>
+        <w:rPr>
+          <w:color w:val="000000"/>
+          <w:sz w:val="22"/>
+          <w:szCs w:val="14"/>
+        </w:rPr>
+        <w:br/>
+      </w:r>
+      <w:r>
+        <w:rPr>
+          <w:color w:val="000000"/>
+          <w:sz w:val="22"/>
+          <w:szCs w:val="14"/>
+          <w:shd w:val="clear" w:color="auto" w:fill="EFEFEF"/>
+        </w:rPr>
+        <w:t>&lt;</w:t>
+      </w:r>
+      <w:r>
+        <w:rPr>
+          <w:b/>
+          <w:bCs/>
+          <w:color w:val="000080"/>
+          <w:sz w:val="22"/>
+          <w:szCs w:val="14"/>
+          <w:shd w:val="clear" w:color="auto" w:fill="EFEFEF"/>
+        </w:rPr>
+        <w:t xml:space="preserve">bean </w:t>
+      </w:r>
+      <w:r>
+        <w:rPr>
+          <w:b/>
+          <w:bCs/>
+          <w:color w:val="0000FF"/>
+          <w:sz w:val="22"/>
+          <w:szCs w:val="14"/>
+          <w:shd w:val="clear" w:color="auto" w:fill="EFEFEF"/>
+        </w:rPr>
+        <w:t>id=</w:t>
+      </w:r>
+      <w:r>
+        <w:rPr>
+          <w:b/>
+          <w:bCs/>
+          <w:color w:val="008000"/>
+          <w:sz w:val="22"/>
+          <w:szCs w:val="14"/>
+          <w:shd w:val="clear" w:color="auto" w:fill="EFEFEF"/>
+        </w:rPr>
+        <w:t>"</w:t>
+      </w:r>
+      <w:proofErr w:type="spellStart"/>
+      <w:r>
+        <w:rPr>
+          <w:b/>
+          <w:bCs/>
+          <w:color w:val="008000"/>
+          <w:sz w:val="22"/>
+          <w:szCs w:val="14"/>
+          <w:shd w:val="clear" w:color="auto" w:fill="EFEFEF"/>
+        </w:rPr>
+        <w:t>cacheFileLogger</w:t>
+      </w:r>
+      <w:proofErr w:type="spellEnd"/>
+      <w:r>
+        <w:rPr>
+          <w:b/>
+          <w:bCs/>
+          <w:color w:val="008000"/>
+          <w:sz w:val="22"/>
+          <w:szCs w:val="14"/>
+          <w:shd w:val="clear" w:color="auto" w:fill="EFEFEF"/>
+        </w:rPr>
+        <w:t xml:space="preserve">" </w:t>
+      </w:r>
+      <w:r>
+        <w:rPr>
+          <w:b/>
+          <w:bCs/>
+          <w:color w:val="008000"/>
+          <w:sz w:val="22"/>
+          <w:szCs w:val="14"/>
+          <w:shd w:val="clear" w:color="auto" w:fill="EFEFEF"/>
+        </w:rPr>
+        <w:br/>
+        <w:t xml:space="preserve">      </w:t>
+      </w:r>
+      <w:r>
+        <w:rPr>
+          <w:b/>
+          <w:bCs/>
+          <w:color w:val="0000FF"/>
+          <w:sz w:val="22"/>
+          <w:szCs w:val="14"/>
+          <w:shd w:val="clear" w:color="auto" w:fill="EFEFEF"/>
+        </w:rPr>
+        <w:t>class=</w:t>
+      </w:r>
+      <w:r>
+        <w:rPr>
+          <w:b/>
+          <w:bCs/>
+          <w:color w:val="008000"/>
+          <w:sz w:val="22"/>
+          <w:szCs w:val="14"/>
+          <w:shd w:val="clear" w:color="auto" w:fill="EFEFEF"/>
+        </w:rPr>
+        <w:t>"</w:t>
+      </w:r>
+      <w:proofErr w:type="spellStart"/>
+      <w:r>
+        <w:rPr>
+          <w:b/>
+          <w:bCs/>
+          <w:color w:val="008000"/>
+          <w:sz w:val="22"/>
+          <w:szCs w:val="14"/>
+          <w:shd w:val="clear" w:color="auto" w:fill="EFEFEF"/>
+        </w:rPr>
+        <w:t>com.epam.spring.core.loggers.CacheFileEventLogger</w:t>
+      </w:r>
+      <w:proofErr w:type="spellEnd"/>
+      <w:r>
+        <w:rPr>
+          <w:b/>
+          <w:bCs/>
+          <w:color w:val="008000"/>
+          <w:sz w:val="22"/>
+          <w:szCs w:val="14"/>
+          <w:shd w:val="clear" w:color="auto" w:fill="EFEFEF"/>
+        </w:rPr>
+        <w:t xml:space="preserve">" </w:t>
+      </w:r>
+      <w:r>
+        <w:rPr>
+          <w:b/>
+          <w:bCs/>
+          <w:color w:val="008000"/>
+          <w:sz w:val="22"/>
+          <w:szCs w:val="14"/>
+          <w:shd w:val="clear" w:color="auto" w:fill="EFEFEF"/>
+        </w:rPr>
+        <w:br/>
+        <w:t xml:space="preserve">      </w:t>
+      </w:r>
+      <w:r>
+        <w:rPr>
+          <w:b/>
+          <w:bCs/>
+          <w:color w:val="0000FF"/>
+          <w:sz w:val="22"/>
+          <w:szCs w:val="14"/>
+          <w:shd w:val="clear" w:color="auto" w:fill="EFEFEF"/>
+        </w:rPr>
+        <w:t>destroy-method=</w:t>
+      </w:r>
+      <w:r>
+        <w:rPr>
+          <w:b/>
+          <w:bCs/>
+          <w:color w:val="008000"/>
+          <w:sz w:val="22"/>
+          <w:szCs w:val="14"/>
+          <w:shd w:val="clear" w:color="auto" w:fill="EFEFEF"/>
+        </w:rPr>
+        <w:t xml:space="preserve">"destroy" </w:t>
+      </w:r>
+      <w:r>
+        <w:rPr>
+          <w:b/>
+          <w:bCs/>
+          <w:color w:val="008000"/>
+          <w:sz w:val="22"/>
+          <w:szCs w:val="14"/>
+          <w:shd w:val="clear" w:color="auto" w:fill="EFEFEF"/>
+        </w:rPr>
+        <w:br/>
+        <w:t xml:space="preserve">      </w:t>
+      </w:r>
+      <w:r>
+        <w:rPr>
+          <w:b/>
+          <w:bCs/>
+          <w:color w:val="0000FF"/>
+          <w:sz w:val="22"/>
+          <w:szCs w:val="14"/>
+          <w:shd w:val="clear" w:color="auto" w:fill="EFEFEF"/>
+        </w:rPr>
+        <w:t>parent=</w:t>
+      </w:r>
+      <w:r>
+        <w:rPr>
+          <w:b/>
+          <w:bCs/>
+          <w:color w:val="008000"/>
+          <w:sz w:val="22"/>
+          <w:szCs w:val="14"/>
+          <w:shd w:val="clear" w:color="auto" w:fill="EFEFEF"/>
+        </w:rPr>
+        <w:t>"</w:t>
+      </w:r>
+      <w:proofErr w:type="spellStart"/>
+      <w:r>
+        <w:rPr>
+          <w:b/>
+          <w:bCs/>
+          <w:color w:val="008000"/>
+          <w:sz w:val="22"/>
+          <w:szCs w:val="14"/>
+          <w:shd w:val="clear" w:color="auto" w:fill="EFEFEF"/>
+        </w:rPr>
+        <w:t>fileLogger</w:t>
+      </w:r>
+      <w:proofErr w:type="spellEnd"/>
+      <w:r>
+        <w:rPr>
+          <w:b/>
+          <w:bCs/>
+          <w:color w:val="008000"/>
+          <w:sz w:val="22"/>
+          <w:szCs w:val="14"/>
+          <w:shd w:val="clear" w:color="auto" w:fill="EFEFEF"/>
+        </w:rPr>
+        <w:t>"</w:t>
+      </w:r>
+      <w:r>
+        <w:rPr>
+          <w:color w:val="000000"/>
+          <w:sz w:val="22"/>
+          <w:szCs w:val="14"/>
+          <w:shd w:val="clear" w:color="auto" w:fill="EFEFEF"/>
+        </w:rPr>
+        <w:t>&gt;</w:t>
+      </w:r>
+      <w:r>
+        <w:rPr>
+          <w:color w:val="000000"/>
+          <w:sz w:val="22"/>
+          <w:szCs w:val="14"/>
+        </w:rPr>
+        <w:br/>
+        <w:t xml:space="preserve">    </w:t>
+      </w:r>
+      <w:r>
+        <w:rPr>
+          <w:color w:val="000000"/>
+          <w:sz w:val="22"/>
+          <w:szCs w:val="14"/>
+          <w:shd w:val="clear" w:color="auto" w:fill="EFEFEF"/>
+        </w:rPr>
+        <w:t>&lt;</w:t>
+      </w:r>
+      <w:r>
+        <w:rPr>
+          <w:b/>
+          <w:bCs/>
+          <w:color w:val="000080"/>
+          <w:sz w:val="22"/>
+          <w:szCs w:val="14"/>
+          <w:shd w:val="clear" w:color="auto" w:fill="EFEFEF"/>
+        </w:rPr>
+        <w:t>constructor-</w:t>
+      </w:r>
+      <w:proofErr w:type="spellStart"/>
+      <w:r>
+        <w:rPr>
+          <w:b/>
+          <w:bCs/>
+          <w:color w:val="000080"/>
+          <w:sz w:val="22"/>
+          <w:szCs w:val="14"/>
+          <w:shd w:val="clear" w:color="auto" w:fill="EFEFEF"/>
+        </w:rPr>
+        <w:t>arg</w:t>
+      </w:r>
+      <w:proofErr w:type="spellEnd"/>
+      <w:r>
+        <w:rPr>
+          <w:b/>
+          <w:bCs/>
+          <w:color w:val="000080"/>
+          <w:sz w:val="22"/>
+          <w:szCs w:val="14"/>
+          <w:shd w:val="clear" w:color="auto" w:fill="EFEFEF"/>
+        </w:rPr>
+        <w:t xml:space="preserve"> </w:t>
+      </w:r>
+      <w:r>
+        <w:rPr>
+          <w:b/>
+          <w:bCs/>
+          <w:color w:val="0000FF"/>
+          <w:sz w:val="22"/>
+          <w:szCs w:val="14"/>
+          <w:shd w:val="clear" w:color="auto" w:fill="EFEFEF"/>
+        </w:rPr>
+        <w:t>value=</w:t>
+      </w:r>
+      <w:r>
+        <w:rPr>
+          <w:b/>
+          <w:bCs/>
+          <w:color w:val="008000"/>
+          <w:sz w:val="22"/>
+          <w:szCs w:val="14"/>
+          <w:shd w:val="clear" w:color="auto" w:fill="EFEFEF"/>
+        </w:rPr>
+        <w:t>"2"</w:t>
+      </w:r>
+      <w:r>
+        <w:rPr>
+          <w:color w:val="000000"/>
+          <w:sz w:val="22"/>
+          <w:szCs w:val="14"/>
+          <w:shd w:val="clear" w:color="auto" w:fill="EFEFEF"/>
+        </w:rPr>
+        <w:t>/&gt;</w:t>
+      </w:r>
+      <w:r>
+        <w:rPr>
+          <w:color w:val="000000"/>
+          <w:sz w:val="22"/>
+          <w:szCs w:val="14"/>
+        </w:rPr>
+        <w:br/>
+      </w:r>
+      <w:r>
+        <w:rPr>
+          <w:color w:val="000000"/>
+          <w:sz w:val="22"/>
+          <w:szCs w:val="14"/>
+          <w:shd w:val="clear" w:color="auto" w:fill="EFEFEF"/>
+        </w:rPr>
+        <w:t>&lt;/</w:t>
+      </w:r>
+      <w:r>
+        <w:rPr>
+          <w:b/>
+          <w:bCs/>
+          <w:color w:val="000080"/>
+          <w:sz w:val="22"/>
+          <w:szCs w:val="14"/>
+          <w:shd w:val="clear" w:color="auto" w:fill="EFEFEF"/>
+        </w:rPr>
+        <w:t>bean</w:t>
+      </w:r>
+      <w:r>
+        <w:rPr>
+          <w:color w:val="000000"/>
+          <w:sz w:val="22"/>
+          <w:szCs w:val="14"/>
+          <w:shd w:val="clear" w:color="auto" w:fill="EFEFEF"/>
+        </w:rPr>
+        <w:t>&gt;</w:t>
+      </w:r>
+    </w:p>
+    <w:p/>
+    <w:p>
+      <w:pPr>
+        <w:rPr>
+          <w:lang w:val="ru-RU"/>
+        </w:rPr>
+      </w:pPr>
+      <w:r>
+        <w:rPr>
+          <w:lang w:val="ru-RU"/>
+        </w:rPr>
+        <w:t xml:space="preserve">В качестве парента может выступать и абстрактный класс. Если указать параметр </w:t>
+      </w:r>
+      <w:r>
+        <w:t>abstract</w:t>
+      </w:r>
+      <w:r>
+        <w:rPr>
+          <w:lang w:val="ru-RU"/>
+        </w:rPr>
+        <w:t>=”</w:t>
+      </w:r>
+      <w:r>
+        <w:t>true</w:t>
+      </w:r>
+      <w:r>
+        <w:rPr>
+          <w:lang w:val="ru-RU"/>
+        </w:rPr>
+        <w:t xml:space="preserve">”, </w:t>
+      </w:r>
+      <w:r>
+        <w:rPr>
+          <w:lang w:val="ru-RU"/>
+        </w:rPr>
+        <w:t xml:space="preserve">то спринг не создаст такой бин, но его можно будет использовать для наследования. </w:t>
+      </w:r>
+    </w:p>
+    <w:p>
+      <w:pPr>
+        <w:rPr>
+          <w:lang w:val="ru-RU"/>
+        </w:rPr>
+      </w:pPr>
+      <w:r>
+        <w:rPr>
+          <w:lang w:val="ru-RU"/>
+        </w:rPr>
+        <w:t xml:space="preserve">Наследование определений не означает, что классы должны быть связаны отношением наследования. Если у двух классов аргументы конструктора, например, принимают одни и те же типы, то можно указать аргументы у одного бина, а для других просто указать его парентом, хотя у этих классов ничего общего. </w:t>
+      </w:r>
+    </w:p>
+    <w:p>
+      <w:pPr>
+        <w:rPr>
+          <w:lang w:val="ru-RU"/>
+        </w:rPr>
+      </w:pPr>
+    </w:p>
+    <w:p>
+      <w:pPr>
+        <w:rPr>
+          <w:lang w:val="ru-RU"/>
+        </w:rPr>
+      </w:pPr>
+      <w:r>
+        <w:rPr>
+          <w:b/>
+          <w:lang w:val="ru-RU"/>
+        </w:rPr>
+        <w:t>Зависимость бинов</w:t>
+      </w:r>
+      <w:r>
+        <w:rPr>
+          <w:lang w:val="ru-RU"/>
+        </w:rPr>
+        <w:t xml:space="preserve">. Можно определить, чтобы бин создавался только после того, как создался какой-то другой бин (например, бин мониторинга). Для этого служит параметр </w:t>
+      </w:r>
+      <w:r>
+        <w:t>depends</w:t>
+      </w:r>
+      <w:r>
+        <w:rPr>
+          <w:lang w:val="ru-RU"/>
+        </w:rPr>
+        <w:t>-</w:t>
+      </w:r>
+      <w:r>
+        <w:t>on</w:t>
+      </w:r>
+      <w:r>
+        <w:rPr>
+          <w:lang w:val="ru-RU"/>
+        </w:rPr>
+        <w:t xml:space="preserve">. </w:t>
+      </w:r>
+      <w:r>
+        <w:rPr>
+          <w:lang w:val="ru-RU"/>
+        </w:rPr>
+        <w:t xml:space="preserve">При этом бины могут быть вообще не связаны между собой. </w:t>
+      </w:r>
+    </w:p>
+    <w:p>
+      <w:r>
+        <w:t>depends</w:t>
+      </w:r>
+      <w:r>
+        <w:t>-</w:t>
+      </w:r>
+      <w:r>
+        <w:t>on</w:t>
+      </w:r>
+      <w:proofErr w:type="gramStart"/>
+      <w:r>
+        <w:t>=</w:t>
+      </w:r>
+      <w:r>
+        <w:t>”bean</w:t>
+      </w:r>
+      <w:proofErr w:type="gramEnd"/>
+      <w:r>
+        <w:t>-name1, bean-name2”</w:t>
+      </w:r>
+    </w:p>
+    <w:p>
+      <w:pPr>
+        <w:rPr>
+          <w:lang w:val="ru-RU"/>
+        </w:rPr>
+      </w:pPr>
+      <w:r>
+        <w:rPr>
+          <w:b/>
+          <w:lang w:val="ru-RU"/>
+        </w:rPr>
+        <w:t>Ленивая</w:t>
+      </w:r>
+      <w:r>
+        <w:rPr>
+          <w:b/>
+        </w:rPr>
+        <w:t xml:space="preserve"> </w:t>
+      </w:r>
+      <w:r>
+        <w:rPr>
+          <w:b/>
+          <w:lang w:val="ru-RU"/>
+        </w:rPr>
+        <w:t>инициализация</w:t>
+      </w:r>
+      <w:r>
+        <w:rPr>
+          <w:b/>
+        </w:rPr>
+        <w:t xml:space="preserve">. </w:t>
+      </w:r>
+      <w:r>
+        <w:rPr>
+          <w:lang w:val="ru-RU"/>
+        </w:rPr>
+        <w:t xml:space="preserve">По-умолчанию бины создаются сразу, когда читается контекст или когда спринг понимает, что нужно проинжектить один бин в другой. </w:t>
+      </w:r>
+      <w:r>
+        <w:rPr>
+          <w:lang w:val="ru-RU"/>
+        </w:rPr>
+        <w:t xml:space="preserve">Во втором случае, при указании </w:t>
+      </w:r>
+      <w:r>
+        <w:t>ref</w:t>
+      </w:r>
+      <w:r>
+        <w:rPr>
+          <w:lang w:val="ru-RU"/>
+        </w:rPr>
+        <w:t xml:space="preserve"> </w:t>
+      </w:r>
+      <w:r>
+        <w:rPr>
+          <w:lang w:val="ru-RU"/>
+        </w:rPr>
+        <w:t xml:space="preserve">с этим ничего сделать нельзя – нужно чтобы бин был создан до его инжектинга. Но в первом случае, </w:t>
+      </w:r>
+      <w:r>
+        <w:rPr>
+          <w:lang w:val="ru-RU"/>
+        </w:rPr>
+        <w:lastRenderedPageBreak/>
+        <w:t xml:space="preserve">можно указать </w:t>
+      </w:r>
+      <w:r>
+        <w:t>lazy</w:t>
+      </w:r>
+      <w:r>
+        <w:rPr>
+          <w:lang w:val="ru-RU"/>
+        </w:rPr>
+        <w:t>-</w:t>
+      </w:r>
+      <w:proofErr w:type="spellStart"/>
+      <w:r>
+        <w:t>init</w:t>
+      </w:r>
+      <w:proofErr w:type="spellEnd"/>
+      <w:r>
+        <w:rPr>
+          <w:lang w:val="ru-RU"/>
+        </w:rPr>
+        <w:t>=”</w:t>
+      </w:r>
+      <w:r>
+        <w:t>true</w:t>
+      </w:r>
+      <w:r>
+        <w:rPr>
+          <w:lang w:val="ru-RU"/>
+        </w:rPr>
+        <w:t xml:space="preserve">” </w:t>
+      </w:r>
+      <w:r>
+        <w:rPr>
+          <w:lang w:val="ru-RU"/>
+        </w:rPr>
+        <w:t xml:space="preserve">и тогда бин не будет создан и его </w:t>
+      </w:r>
+      <w:proofErr w:type="spellStart"/>
+      <w:r>
+        <w:t>init</w:t>
+      </w:r>
+      <w:proofErr w:type="spellEnd"/>
+      <w:r>
+        <w:rPr>
+          <w:lang w:val="ru-RU"/>
+        </w:rPr>
+        <w:t xml:space="preserve"> </w:t>
+      </w:r>
+      <w:r>
+        <w:rPr>
+          <w:lang w:val="ru-RU"/>
+        </w:rPr>
+        <w:t xml:space="preserve">не будет вызван,  пока не будет сделан </w:t>
+      </w:r>
+      <w:r>
+        <w:t>get</w:t>
+      </w:r>
+      <w:r>
+        <w:rPr>
+          <w:lang w:val="ru-RU"/>
+        </w:rPr>
+        <w:t>-</w:t>
+      </w:r>
+      <w:r>
+        <w:t>bean</w:t>
+      </w:r>
+      <w:r>
+        <w:rPr>
+          <w:lang w:val="ru-RU"/>
+        </w:rPr>
+        <w:t xml:space="preserve">. </w:t>
+      </w:r>
+      <w:r>
+        <w:rPr>
+          <w:lang w:val="ru-RU"/>
+        </w:rPr>
+        <w:t xml:space="preserve">Так же можно в теге </w:t>
+      </w:r>
+      <w:r>
+        <w:t>beans</w:t>
+      </w:r>
+      <w:r>
+        <w:rPr>
+          <w:lang w:val="ru-RU"/>
+        </w:rPr>
+        <w:t xml:space="preserve"> </w:t>
+      </w:r>
+      <w:r>
+        <w:rPr>
+          <w:lang w:val="ru-RU"/>
+        </w:rPr>
+        <w:t xml:space="preserve">указать </w:t>
+      </w:r>
+    </w:p>
+    <w:p>
+      <w:pPr>
+        <w:rPr>
+          <w:lang w:val="ru-RU"/>
+        </w:rPr>
+      </w:pPr>
+      <w:r>
+        <w:rPr>
+          <w:lang w:val="ru-RU"/>
+        </w:rPr>
+        <w:t>&lt;</w:t>
+      </w:r>
+      <w:r>
+        <w:t>beans</w:t>
+      </w:r>
+      <w:r>
+        <w:rPr>
+          <w:lang w:val="ru-RU"/>
+        </w:rPr>
+        <w:t xml:space="preserve"> </w:t>
+      </w:r>
+      <w:r>
+        <w:t>default</w:t>
+      </w:r>
+      <w:r>
+        <w:rPr>
+          <w:lang w:val="ru-RU"/>
+        </w:rPr>
+        <w:t>-</w:t>
+      </w:r>
+      <w:r>
+        <w:t>lazy</w:t>
+      </w:r>
+      <w:r>
+        <w:rPr>
+          <w:lang w:val="ru-RU"/>
+        </w:rPr>
+        <w:t>-</w:t>
+      </w:r>
+      <w:proofErr w:type="spellStart"/>
+      <w:r>
+        <w:t>init</w:t>
+      </w:r>
+      <w:proofErr w:type="spellEnd"/>
+      <w:r>
+        <w:rPr>
+          <w:lang w:val="ru-RU"/>
+        </w:rPr>
+        <w:t>=”</w:t>
+      </w:r>
+      <w:r>
+        <w:t>true</w:t>
+      </w:r>
+      <w:r>
+        <w:rPr>
+          <w:lang w:val="ru-RU"/>
+        </w:rPr>
+        <w:t>”&gt;</w:t>
+      </w:r>
+    </w:p>
+    <w:p>
+      <w:pPr>
+        <w:rPr>
+          <w:lang w:val="ru-RU"/>
+        </w:rPr>
+      </w:pPr>
+      <w:r>
+        <w:rPr>
+          <w:lang w:val="ru-RU"/>
+        </w:rPr>
+        <w:t>&lt;/</w:t>
+      </w:r>
+      <w:r>
+        <w:t>beans</w:t>
+      </w:r>
+      <w:r>
+        <w:rPr>
+          <w:lang w:val="ru-RU"/>
+        </w:rPr>
+        <w:t>&gt;</w:t>
+      </w:r>
+    </w:p>
+    <w:p>
+      <w:pPr>
+        <w:rPr>
+          <w:lang w:val="ru-RU"/>
+        </w:rPr>
+      </w:pPr>
+      <w:r>
+        <w:rPr>
+          <w:lang w:val="ru-RU"/>
+        </w:rPr>
+        <w:t xml:space="preserve">Тогда все бины будут с поздней инициализацией. </w:t>
+      </w:r>
+      <w:r>
+        <w:rPr>
+          <w:lang w:val="ru-RU"/>
+        </w:rPr>
+        <w:t xml:space="preserve"> </w:t>
+      </w:r>
+    </w:p>
+    <w:p>
+      <w:pPr>
+        <w:rPr>
+          <w:lang w:val="ru-RU"/>
+        </w:rPr>
+      </w:pPr>
+      <w:r>
+        <w:rPr>
+          <w:b/>
+          <w:lang w:val="ru-RU"/>
+        </w:rPr>
+        <w:t xml:space="preserve">Несколько </w:t>
+      </w:r>
+      <w:r>
+        <w:rPr>
+          <w:b/>
+        </w:rPr>
+        <w:t>xml</w:t>
+      </w:r>
+      <w:r>
+        <w:rPr>
+          <w:b/>
+          <w:lang w:val="ru-RU"/>
+        </w:rPr>
+        <w:t xml:space="preserve"> конфигураций.</w:t>
+      </w:r>
+      <w:r>
+        <w:rPr>
+          <w:b/>
+          <w:lang w:val="ru-RU"/>
+        </w:rPr>
+        <w:t xml:space="preserve"> </w:t>
+      </w:r>
+      <w:r>
+        <w:rPr>
+          <w:lang w:val="ru-RU"/>
+        </w:rPr>
+        <w:t xml:space="preserve">Можно разделить </w:t>
+      </w:r>
+      <w:r>
+        <w:t>xml</w:t>
+      </w:r>
+      <w:r>
+        <w:rPr>
+          <w:lang w:val="ru-RU"/>
+        </w:rPr>
+        <w:t xml:space="preserve"> </w:t>
+      </w:r>
+      <w:r>
+        <w:rPr>
+          <w:lang w:val="ru-RU"/>
+        </w:rPr>
+        <w:t xml:space="preserve">по смыслу. Например, один для работы с БД, другой для бинов с </w:t>
+      </w:r>
+      <w:r>
+        <w:t>lazy</w:t>
+      </w:r>
+      <w:r>
+        <w:rPr>
+          <w:lang w:val="ru-RU"/>
+        </w:rPr>
+        <w:t xml:space="preserve"> </w:t>
+      </w:r>
+      <w:r>
+        <w:rPr>
+          <w:lang w:val="ru-RU"/>
+        </w:rPr>
+        <w:t>и т.п.</w:t>
+      </w:r>
+      <w:r>
+        <w:rPr>
+          <w:lang w:val="ru-RU"/>
+        </w:rPr>
+        <w:t xml:space="preserve"> </w:t>
+      </w:r>
+      <w:r>
+        <w:rPr>
+          <w:lang w:val="ru-RU"/>
+        </w:rPr>
+        <w:t xml:space="preserve">Чтобы спинг собрал все </w:t>
+      </w:r>
+      <w:r>
+        <w:t>xml</w:t>
+      </w:r>
+      <w:r>
+        <w:rPr>
+          <w:lang w:val="ru-RU"/>
+        </w:rPr>
+        <w:t xml:space="preserve"> </w:t>
+      </w:r>
+      <w:r>
+        <w:rPr>
+          <w:lang w:val="ru-RU"/>
+        </w:rPr>
+        <w:t>в один большой контекст, нужно указать:</w:t>
+      </w:r>
+    </w:p>
+    <w:p>
+      <w:pPr>
+        <w:pStyle w:val="HTMLPreformatted"/>
+        <w:shd w:val="clear" w:color="auto" w:fill="FFFFFF"/>
+        <w:rPr>
+          <w:color w:val="000000"/>
+          <w:szCs w:val="14"/>
+        </w:rPr>
+      </w:pPr>
+      <w:r>
+        <w:rPr>
+          <w:color w:val="000000"/>
+          <w:szCs w:val="14"/>
+          <w:shd w:val="clear" w:color="auto" w:fill="EFEFEF"/>
+        </w:rPr>
+        <w:t>&lt;</w:t>
+      </w:r>
+      <w:r>
+        <w:rPr>
+          <w:b/>
+          <w:bCs/>
+          <w:color w:val="000080"/>
+          <w:szCs w:val="14"/>
+          <w:shd w:val="clear" w:color="auto" w:fill="EFEFEF"/>
+        </w:rPr>
+        <w:t xml:space="preserve">import </w:t>
+      </w:r>
+      <w:r>
+        <w:rPr>
+          <w:b/>
+          <w:bCs/>
+          <w:color w:val="0000FF"/>
+          <w:szCs w:val="14"/>
+          <w:shd w:val="clear" w:color="auto" w:fill="EFEFEF"/>
+        </w:rPr>
+        <w:t>resource=</w:t>
+      </w:r>
+      <w:r>
+        <w:rPr>
+          <w:b/>
+          <w:bCs/>
+          <w:color w:val="008000"/>
+          <w:szCs w:val="14"/>
+          <w:shd w:val="clear" w:color="auto" w:fill="EFEFEF"/>
+        </w:rPr>
+        <w:t>"loggers.xml"</w:t>
+      </w:r>
+      <w:r>
+        <w:rPr>
+          <w:color w:val="000000"/>
+          <w:szCs w:val="14"/>
+          <w:shd w:val="clear" w:color="auto" w:fill="EFEFEF"/>
+        </w:rPr>
+        <w:t>/&gt;</w:t>
+      </w:r>
+    </w:p>
+    <w:p>
+      <w:pPr>
+        <w:rPr>
+          <w:b/>
+          <w:lang w:val="ru-RU"/>
+        </w:rPr>
+      </w:pPr>
+      <w:r>
+        <w:rPr>
+          <w:b/>
+          <w:lang w:val="ru-RU"/>
+        </w:rPr>
+        <w:t xml:space="preserve"> </w:t>
+      </w:r>
+    </w:p>
+    <w:p>
+      <w:pPr>
+        <w:rPr>
+          <w:lang w:val="ru-RU"/>
+        </w:rPr>
+      </w:pPr>
+      <w:r>
+        <w:rPr>
+          <w:b/>
+          <w:lang w:val="ru-RU"/>
+        </w:rPr>
+        <w:t xml:space="preserve">Родительский контекст. </w:t>
+      </w:r>
+      <w:r>
+        <w:rPr>
+          <w:lang w:val="ru-RU"/>
+        </w:rPr>
+        <w:t>Возможна ситуация, когда нужно, чтобы было несколько контекстов – один с базовой логикой и несколько с конкретным дополнительным функционалом</w:t>
+      </w:r>
+      <w:r>
+        <w:rPr>
+          <w:lang w:val="ru-RU"/>
+        </w:rPr>
+        <w:t xml:space="preserve">, который использует и родительские бины. </w:t>
+      </w:r>
+    </w:p>
+    <w:p>
+      <w:proofErr w:type="spellStart"/>
+      <w:r>
+        <w:t>ApplicationContext</w:t>
+      </w:r>
+      <w:proofErr w:type="spellEnd"/>
+      <w:r>
+        <w:t xml:space="preserve"> parent = new </w:t>
+      </w:r>
+      <w:proofErr w:type="spellStart"/>
+      <w:r>
+        <w:t>ClassPathXmlApplicationContext</w:t>
+      </w:r>
+      <w:proofErr w:type="spellEnd"/>
+      <w:r>
+        <w:t>(</w:t>
+      </w:r>
+      <w:proofErr w:type="spellStart"/>
+      <w:r>
+        <w:t>xmls</w:t>
+      </w:r>
+      <w:proofErr w:type="spellEnd"/>
+      <w:r>
+        <w:t xml:space="preserve">); </w:t>
+      </w:r>
+    </w:p>
+    <w:p>
       <w:bookmarkStart w:id="0" w:name="_GoBack"/>
       <w:bookmarkEnd w:id="0"/>
-    </w:p>
-    <w:p>
-      <w:pPr>
-        <w:rPr>
-          <w:lang w:val="ru-RU"/>
-        </w:rPr>
-      </w:pPr>
-    </w:p>
-    <w:p>
-      <w:pPr>
-        <w:rPr>
-          <w:lang w:val="ru-RU"/>
-        </w:rPr>
-      </w:pPr>
-    </w:p>
-    <w:p>
-      <w:pPr>
-        <w:rPr>
-          <w:lang w:val="ru-RU"/>
-        </w:rPr>
-      </w:pPr>
-    </w:p>
-    <w:p>
-      <w:pPr>
-        <w:rPr>
-          <w:lang w:val="ru-RU"/>
-        </w:rPr>
-      </w:pPr>
-    </w:p>
-    <w:p>
-      <w:pPr>
-        <w:rPr>
-          <w:lang w:val="ru-RU"/>
-        </w:rPr>
-      </w:pPr>
-    </w:p>
-    <w:p>
-      <w:pPr>
-        <w:rPr>
-          <w:lang w:val="ru-RU"/>
-        </w:rPr>
-      </w:pPr>
-    </w:p>
+      <w:proofErr w:type="spellStart"/>
+      <w:r>
+        <w:t>ApplicationContext</w:t>
+      </w:r>
+      <w:proofErr w:type="spellEnd"/>
+      <w:r>
+        <w:t xml:space="preserve"> child = new </w:t>
+      </w:r>
+      <w:proofErr w:type="spellStart"/>
+      <w:r>
+        <w:t>ClassPathXmlApplicationContext</w:t>
+      </w:r>
+      <w:proofErr w:type="spellEnd"/>
+      <w:r>
+        <w:t>(</w:t>
+      </w:r>
+      <w:proofErr w:type="spellStart"/>
+      <w:r>
+        <w:t>xmls</w:t>
+      </w:r>
+      <w:proofErr w:type="spellEnd"/>
+      <w:r>
+        <w:t>, parent);</w:t>
+      </w:r>
+    </w:p>
+    <w:p/>
+    <w:p/>
+    <w:p/>
+    <w:p/>
     <w:sectPr>
       <w:pgSz w:w="12240" w:h="15840"/>
       <w:pgMar w:top="1134" w:right="850" w:bottom="1134" w:left="1701" w:header="720" w:footer="720" w:gutter="0"/>

</xml_diff>